<commit_message>
Simplified the relative link approach.
</commit_message>
<xml_diff>
--- a/inst/iris/paper.docx
+++ b/inst/iris/paper.docx
@@ -1038,25 +1038,10 @@
         <w:fldChar w:fldCharType="end"/>
       </w:r>
       <w:r>
-        <w:instrText>/../</w:instrText>
-      </w:r>
-      <w:r>
-        <w:fldChar w:fldCharType="begin"/>
-      </w:r>
-      <w:r>
-        <w:instrText>FILENAME</w:instrText>
-      </w:r>
-      <w:r>
-        <w:fldChar w:fldCharType="separate"/>
-      </w:r>
-      <w:r>
-        <w:rPr>
-          <w:noProof/>
-        </w:rPr>
-        <w:instrText>paper</w:instrText>
-      </w:r>
-      <w:r>
-        <w:fldChar w:fldCharType="end"/>
+        <w:instrText>/</w:instrText>
+      </w:r>
+      <w:r>
+        <w:instrText>../paper</w:instrText>
       </w:r>
       <w:r>
         <w:instrText>.tfa.docx</w:instrText>
@@ -2391,6 +2376,7 @@
     <w:rsid w:val="005F2F56"/>
     <w:rsid w:val="006B0FD4"/>
     <w:rsid w:val="008539DF"/>
+    <w:rsid w:val="00E3349F"/>
   </w:rsids>
   <m:mathPr>
     <m:mathFont m:val="Cambria Math"/>

</xml_diff>

<commit_message>
Save with output previously included but output file not found.
</commit_message>
<xml_diff>
--- a/inst/iris/paper.docx
+++ b/inst/iris/paper.docx
@@ -723,6 +723,37 @@
         <w:pStyle w:val="Heading1"/>
       </w:pPr>
       <w:r>
+        <w:t>Method</w:t>
+      </w:r>
+    </w:p>
+    <w:p>
+      <w:r>
+        <w:t xml:space="preserve">The method of the research was automated using an R script and run in RStudio (see </w:t>
+      </w:r>
+      <w:r>
+        <w:fldChar w:fldCharType="begin"/>
+      </w:r>
+      <w:r>
+        <w:instrText xml:space="preserve"> REF aCode \h </w:instrText>
+      </w:r>
+      <w:r>
+        <w:fldChar w:fldCharType="separate"/>
+      </w:r>
+      <w:r>
+        <w:t>Appendix</w:t>
+      </w:r>
+      <w:r>
+        <w:fldChar w:fldCharType="end"/>
+      </w:r>
+      <w:r>
+        <w:t>).</w:t>
+      </w:r>
+    </w:p>
+    <w:p>
+      <w:pPr>
+        <w:pStyle w:val="Heading1"/>
+      </w:pPr>
+      <w:r>
         <w:t>Conclusion</w:t>
       </w:r>
     </w:p>
@@ -810,15 +841,6 @@
           <w:rFonts w:eastAsia="Times New Roman"/>
         </w:rPr>
         <w:t xml:space="preserve"> </w:t>
-      </w:r>
-    </w:p>
-    <w:p/>
-    <w:p/>
-    <w:p/>
-    <w:p/>
-    <w:p>
-      <w:r>
-        <w:br w:type="page"/>
       </w:r>
     </w:p>
     <w:p>
@@ -999,9 +1021,6 @@
     </w:p>
     <w:bookmarkStart w:id="10" w:name="_Hlk98297005"/>
     <w:p>
-      <w:pPr>
-        <w:ind w:left="720" w:hanging="720"/>
-      </w:pPr>
       <w:r>
         <w:rPr>
           <w:rFonts w:eastAsiaTheme="majorEastAsia" w:cstheme="majorBidi"/>
@@ -1032,7 +1051,7 @@
         <w:rPr>
           <w:noProof/>
         </w:rPr>
-        <w:instrText>C:\R\Projects\apatfa\examples\iris\paper.docx</w:instrText>
+        <w:instrText>C:\R\Projects\apatfa\inst\iris\paper.docx</w:instrText>
       </w:r>
       <w:r>
         <w:fldChar w:fldCharType="end"/>
@@ -1058,38 +1077,4514 @@
         <w:fldChar w:fldCharType="separate"/>
       </w:r>
       <w:r>
-        <w:rPr>
-          <w:rFonts w:eastAsiaTheme="majorEastAsia" w:cstheme="majorBidi"/>
-          <w:bCs/>
-          <w:szCs w:val="32"/>
-        </w:rPr>
-        <w:t>Error</w:t>
+        <w:br w:type="page"/>
+      </w:r>
+    </w:p>
+    <w:p>
+      <w:pPr>
+        <w:pStyle w:val="Heading1"/>
+      </w:pPr>
+      <w:r>
+        <w:lastRenderedPageBreak/>
+        <w:t>Tables</w:t>
+      </w:r>
+    </w:p>
+    <w:p>
+      <w:pPr>
+        <w:keepNext/>
+        <w:pBdr>
+          <w:top w:val="none" w:sz="0" w:space="0" w:color="000000"/>
+          <w:left w:val="none" w:sz="0" w:space="0" w:color="000000"/>
+          <w:bottom w:val="none" w:sz="0" w:space="0" w:color="000000"/>
+          <w:right w:val="none" w:sz="0" w:space="0" w:color="000000"/>
+        </w:pBdr>
+        <w:ind w:firstLine="0"/>
+      </w:pPr>
+      <w:bookmarkStart w:id="11" w:name="tStatsPetalWidthBySpecies"/>
+      <w:r>
+        <w:rPr>
+          <w:b/>
+        </w:rPr>
+        <w:t>Table 1</w:t>
+      </w:r>
+      <w:bookmarkEnd w:id="11"/>
+    </w:p>
+    <w:tbl>
+      <w:tblPr>
+        <w:tblW w:w="0" w:type="auto"/>
+        <w:tblLayout w:type="fixed"/>
+        <w:tblLook w:val="0420" w:firstRow="1" w:lastRow="0" w:firstColumn="0" w:lastColumn="0" w:noHBand="0" w:noVBand="1"/>
+      </w:tblPr>
+      <w:tblGrid>
+        <w:gridCol w:w="9360"/>
+      </w:tblGrid>
+      <w:tr>
+        <w:tc>
+          <w:tcPr>
+            <w:tcW w:w="9360" w:type="dxa"/>
+            <w:shd w:val="clear" w:color="auto" w:fill="FFFFFF"/>
+            <w:tcMar>
+              <w:top w:w="0" w:type="dxa"/>
+              <w:left w:w="0" w:type="dxa"/>
+              <w:bottom w:w="0" w:type="dxa"/>
+              <w:right w:w="0" w:type="dxa"/>
+            </w:tcMar>
+            <w:vAlign w:val="center"/>
+          </w:tcPr>
+          <w:p>
+            <w:pPr>
+              <w:keepNext/>
+              <w:ind w:firstLine="0"/>
+            </w:pPr>
+            <w:r>
+              <w:rPr>
+                <w:rFonts w:eastAsia="Times New Roman"/>
+                <w:i/>
+                <w:color w:val="000000"/>
+              </w:rPr>
+              <w:t xml:space="preserve">Statistics for </w:t>
+            </w:r>
+            <w:proofErr w:type="spellStart"/>
+            <w:r>
+              <w:rPr>
+                <w:rFonts w:eastAsia="Times New Roman"/>
+                <w:i/>
+                <w:color w:val="000000"/>
+              </w:rPr>
+              <w:t>iris$</w:t>
+            </w:r>
+            <w:r>
+              <w:rPr>
+                <w:rFonts w:eastAsia="Times New Roman"/>
+                <w:color w:val="000000"/>
+              </w:rPr>
+              <w:t>PetalWidth</w:t>
+            </w:r>
+            <w:proofErr w:type="spellEnd"/>
+            <w:r>
+              <w:rPr>
+                <w:rFonts w:eastAsia="Times New Roman"/>
+                <w:i/>
+                <w:color w:val="000000"/>
+              </w:rPr>
+              <w:t xml:space="preserve"> by </w:t>
+            </w:r>
+            <w:r>
+              <w:rPr>
+                <w:rFonts w:eastAsia="Times New Roman"/>
+                <w:color w:val="000000"/>
+              </w:rPr>
+              <w:t>Species</w:t>
+            </w:r>
+            <w:r>
+              <w:rPr>
+                <w:rFonts w:eastAsia="Times New Roman"/>
+                <w:i/>
+                <w:color w:val="000000"/>
+              </w:rPr>
+              <w:t xml:space="preserve"> (</w:t>
+            </w:r>
+            <w:r>
+              <w:rPr>
+                <w:rFonts w:eastAsia="Times New Roman"/>
+                <w:color w:val="000000"/>
+              </w:rPr>
+              <w:t>n</w:t>
+            </w:r>
+            <w:r>
+              <w:rPr>
+                <w:rFonts w:eastAsia="Times New Roman"/>
+                <w:i/>
+                <w:color w:val="000000"/>
+              </w:rPr>
+              <w:t xml:space="preserve"> = 150)</w:t>
+            </w:r>
+          </w:p>
+        </w:tc>
+      </w:tr>
+    </w:tbl>
+    <w:p>
+      <w:pPr>
+        <w:pBdr>
+          <w:top w:val="none" w:sz="0" w:space="0" w:color="000000"/>
+          <w:left w:val="none" w:sz="0" w:space="0" w:color="000000"/>
+          <w:bottom w:val="none" w:sz="0" w:space="0" w:color="000000"/>
+          <w:right w:val="none" w:sz="0" w:space="0" w:color="000000"/>
+        </w:pBdr>
+        <w:spacing w:line="0" w:lineRule="auto"/>
+        <w:ind w:firstLine="0"/>
+      </w:pPr>
+    </w:p>
+    <w:tbl>
+      <w:tblPr>
+        <w:tblW w:w="0" w:type="auto"/>
+        <w:tblLayout w:type="fixed"/>
+        <w:tblLook w:val="0420" w:firstRow="1" w:lastRow="0" w:firstColumn="0" w:lastColumn="0" w:noHBand="0" w:noVBand="1"/>
+      </w:tblPr>
+      <w:tblGrid>
+        <w:gridCol w:w="1467"/>
+        <w:gridCol w:w="507"/>
+        <w:gridCol w:w="813"/>
+        <w:gridCol w:w="687"/>
+        <w:gridCol w:w="1173"/>
+        <w:gridCol w:w="1080"/>
+      </w:tblGrid>
+      <w:tr>
+        <w:trPr>
+          <w:tblHeader/>
+        </w:trPr>
+        <w:tc>
+          <w:tcPr>
+            <w:tcW w:w="1467" w:type="dxa"/>
+            <w:tcBorders>
+              <w:top w:val="single" w:sz="16" w:space="0" w:color="666666"/>
+              <w:bottom w:val="single" w:sz="16" w:space="0" w:color="666666"/>
+            </w:tcBorders>
+            <w:shd w:val="clear" w:color="auto" w:fill="FFFFFF"/>
+            <w:tcMar>
+              <w:top w:w="0" w:type="dxa"/>
+              <w:left w:w="0" w:type="dxa"/>
+              <w:bottom w:w="0" w:type="dxa"/>
+              <w:right w:w="0" w:type="dxa"/>
+            </w:tcMar>
+            <w:vAlign w:val="center"/>
+          </w:tcPr>
+          <w:p>
+            <w:pPr>
+              <w:keepNext/>
+              <w:spacing w:before="100" w:after="100"/>
+              <w:ind w:left="100" w:right="100" w:firstLine="0"/>
+              <w:jc w:val="center"/>
+            </w:pPr>
+            <w:r>
+              <w:rPr>
+                <w:rFonts w:eastAsia="Arial" w:hAnsi="Arial" w:cs="Arial"/>
+                <w:i/>
+                <w:color w:val="000000"/>
+              </w:rPr>
+              <w:t>Species</w:t>
+            </w:r>
+          </w:p>
+        </w:tc>
+        <w:tc>
+          <w:tcPr>
+            <w:tcW w:w="507" w:type="dxa"/>
+            <w:tcBorders>
+              <w:top w:val="single" w:sz="16" w:space="0" w:color="666666"/>
+              <w:bottom w:val="single" w:sz="16" w:space="0" w:color="666666"/>
+            </w:tcBorders>
+            <w:shd w:val="clear" w:color="auto" w:fill="FFFFFF"/>
+            <w:tcMar>
+              <w:top w:w="0" w:type="dxa"/>
+              <w:left w:w="0" w:type="dxa"/>
+              <w:bottom w:w="0" w:type="dxa"/>
+              <w:right w:w="0" w:type="dxa"/>
+            </w:tcMar>
+            <w:vAlign w:val="center"/>
+          </w:tcPr>
+          <w:p>
+            <w:pPr>
+              <w:keepNext/>
+              <w:spacing w:before="100" w:after="100"/>
+              <w:ind w:left="100" w:right="100" w:firstLine="0"/>
+              <w:jc w:val="center"/>
+            </w:pPr>
+            <w:r>
+              <w:rPr>
+                <w:rFonts w:eastAsia="Arial" w:hAnsi="Arial" w:cs="Arial"/>
+                <w:i/>
+                <w:color w:val="000000"/>
+              </w:rPr>
+              <w:t>n</w:t>
+            </w:r>
+          </w:p>
+        </w:tc>
+        <w:tc>
+          <w:tcPr>
+            <w:tcW w:w="813" w:type="dxa"/>
+            <w:tcBorders>
+              <w:top w:val="single" w:sz="16" w:space="0" w:color="666666"/>
+              <w:bottom w:val="single" w:sz="16" w:space="0" w:color="666666"/>
+            </w:tcBorders>
+            <w:shd w:val="clear" w:color="auto" w:fill="FFFFFF"/>
+            <w:tcMar>
+              <w:top w:w="0" w:type="dxa"/>
+              <w:left w:w="0" w:type="dxa"/>
+              <w:bottom w:w="0" w:type="dxa"/>
+              <w:right w:w="0" w:type="dxa"/>
+            </w:tcMar>
+            <w:vAlign w:val="center"/>
+          </w:tcPr>
+          <w:p>
+            <w:pPr>
+              <w:keepNext/>
+              <w:spacing w:before="100" w:after="100"/>
+              <w:ind w:left="100" w:right="100" w:firstLine="0"/>
+              <w:jc w:val="center"/>
+            </w:pPr>
+            <w:r>
+              <w:rPr>
+                <w:rFonts w:eastAsia="Arial" w:hAnsi="Arial" w:cs="Arial"/>
+                <w:i/>
+                <w:color w:val="000000"/>
+              </w:rPr>
+              <w:t>Mean</w:t>
+            </w:r>
+          </w:p>
+        </w:tc>
+        <w:tc>
+          <w:tcPr>
+            <w:tcW w:w="687" w:type="dxa"/>
+            <w:tcBorders>
+              <w:top w:val="single" w:sz="16" w:space="0" w:color="666666"/>
+              <w:bottom w:val="single" w:sz="16" w:space="0" w:color="666666"/>
+            </w:tcBorders>
+            <w:shd w:val="clear" w:color="auto" w:fill="FFFFFF"/>
+            <w:tcMar>
+              <w:top w:w="0" w:type="dxa"/>
+              <w:left w:w="0" w:type="dxa"/>
+              <w:bottom w:w="0" w:type="dxa"/>
+              <w:right w:w="0" w:type="dxa"/>
+            </w:tcMar>
+            <w:vAlign w:val="center"/>
+          </w:tcPr>
+          <w:p>
+            <w:pPr>
+              <w:keepNext/>
+              <w:spacing w:before="100" w:after="100"/>
+              <w:ind w:left="100" w:right="100" w:firstLine="0"/>
+              <w:jc w:val="center"/>
+            </w:pPr>
+            <w:r>
+              <w:rPr>
+                <w:rFonts w:eastAsia="Arial" w:hAnsi="Arial" w:cs="Arial"/>
+                <w:i/>
+                <w:color w:val="000000"/>
+              </w:rPr>
+              <w:t>SD</w:t>
+            </w:r>
+          </w:p>
+        </w:tc>
+        <w:tc>
+          <w:tcPr>
+            <w:tcW w:w="1173" w:type="dxa"/>
+            <w:tcBorders>
+              <w:top w:val="single" w:sz="16" w:space="0" w:color="666666"/>
+              <w:bottom w:val="single" w:sz="16" w:space="0" w:color="666666"/>
+            </w:tcBorders>
+            <w:shd w:val="clear" w:color="auto" w:fill="FFFFFF"/>
+            <w:tcMar>
+              <w:top w:w="0" w:type="dxa"/>
+              <w:left w:w="0" w:type="dxa"/>
+              <w:bottom w:w="0" w:type="dxa"/>
+              <w:right w:w="0" w:type="dxa"/>
+            </w:tcMar>
+            <w:vAlign w:val="center"/>
+          </w:tcPr>
+          <w:p>
+            <w:pPr>
+              <w:keepNext/>
+              <w:spacing w:before="100" w:after="100"/>
+              <w:ind w:left="100" w:right="100" w:firstLine="0"/>
+              <w:jc w:val="center"/>
+            </w:pPr>
+            <w:r>
+              <w:rPr>
+                <w:rFonts w:eastAsia="Arial" w:hAnsi="Arial" w:cs="Arial"/>
+                <w:i/>
+                <w:color w:val="000000"/>
+              </w:rPr>
+              <w:t>Skewness</w:t>
+            </w:r>
+          </w:p>
+        </w:tc>
+        <w:tc>
+          <w:tcPr>
+            <w:tcW w:w="1080" w:type="dxa"/>
+            <w:tcBorders>
+              <w:top w:val="single" w:sz="16" w:space="0" w:color="666666"/>
+              <w:bottom w:val="single" w:sz="16" w:space="0" w:color="666666"/>
+            </w:tcBorders>
+            <w:shd w:val="clear" w:color="auto" w:fill="FFFFFF"/>
+            <w:tcMar>
+              <w:top w:w="0" w:type="dxa"/>
+              <w:left w:w="0" w:type="dxa"/>
+              <w:bottom w:w="0" w:type="dxa"/>
+              <w:right w:w="0" w:type="dxa"/>
+            </w:tcMar>
+            <w:vAlign w:val="center"/>
+          </w:tcPr>
+          <w:p>
+            <w:pPr>
+              <w:keepNext/>
+              <w:spacing w:before="100" w:after="100"/>
+              <w:ind w:left="100" w:right="100" w:firstLine="0"/>
+              <w:jc w:val="center"/>
+            </w:pPr>
+            <w:r>
+              <w:rPr>
+                <w:rFonts w:eastAsia="Arial" w:hAnsi="Arial" w:cs="Arial"/>
+                <w:i/>
+                <w:color w:val="000000"/>
+              </w:rPr>
+              <w:t>Kurtosis</w:t>
+            </w:r>
+          </w:p>
+        </w:tc>
+      </w:tr>
+      <w:tr>
+        <w:tc>
+          <w:tcPr>
+            <w:tcW w:w="1467" w:type="dxa"/>
+            <w:shd w:val="clear" w:color="auto" w:fill="FFFFFF"/>
+            <w:tcMar>
+              <w:top w:w="0" w:type="dxa"/>
+              <w:left w:w="0" w:type="dxa"/>
+              <w:bottom w:w="0" w:type="dxa"/>
+              <w:right w:w="0" w:type="dxa"/>
+            </w:tcMar>
+            <w:vAlign w:val="center"/>
+          </w:tcPr>
+          <w:p>
+            <w:pPr>
+              <w:keepNext/>
+              <w:spacing w:before="100" w:after="100"/>
+              <w:ind w:left="100" w:right="100" w:firstLine="0"/>
+            </w:pPr>
+            <w:proofErr w:type="spellStart"/>
+            <w:r>
+              <w:rPr>
+                <w:rFonts w:ascii="Courier New" w:eastAsia="Courier New" w:hAnsi="Courier New" w:cs="Courier New"/>
+                <w:color w:val="000000"/>
+                <w:sz w:val="20"/>
+                <w:szCs w:val="20"/>
+              </w:rPr>
+              <w:t>setosa</w:t>
+            </w:r>
+            <w:proofErr w:type="spellEnd"/>
+          </w:p>
+        </w:tc>
+        <w:tc>
+          <w:tcPr>
+            <w:tcW w:w="507" w:type="dxa"/>
+            <w:shd w:val="clear" w:color="auto" w:fill="FFFFFF"/>
+            <w:tcMar>
+              <w:top w:w="0" w:type="dxa"/>
+              <w:left w:w="0" w:type="dxa"/>
+              <w:bottom w:w="0" w:type="dxa"/>
+              <w:right w:w="0" w:type="dxa"/>
+            </w:tcMar>
+            <w:vAlign w:val="center"/>
+          </w:tcPr>
+          <w:p>
+            <w:pPr>
+              <w:keepNext/>
+              <w:spacing w:before="100" w:after="100"/>
+              <w:ind w:left="100" w:right="100" w:firstLine="0"/>
+              <w:jc w:val="center"/>
+            </w:pPr>
+            <w:r>
+              <w:rPr>
+                <w:rFonts w:eastAsia="Arial" w:hAnsi="Arial" w:cs="Arial"/>
+                <w:color w:val="000000"/>
+              </w:rPr>
+              <w:t>50</w:t>
+            </w:r>
+          </w:p>
+        </w:tc>
+        <w:tc>
+          <w:tcPr>
+            <w:tcW w:w="813" w:type="dxa"/>
+            <w:shd w:val="clear" w:color="auto" w:fill="FFFFFF"/>
+            <w:tcMar>
+              <w:top w:w="0" w:type="dxa"/>
+              <w:left w:w="0" w:type="dxa"/>
+              <w:bottom w:w="0" w:type="dxa"/>
+              <w:right w:w="0" w:type="dxa"/>
+            </w:tcMar>
+            <w:vAlign w:val="center"/>
+          </w:tcPr>
+          <w:p>
+            <w:pPr>
+              <w:keepNext/>
+              <w:spacing w:before="100" w:after="100"/>
+              <w:ind w:left="100" w:right="100" w:firstLine="0"/>
+              <w:jc w:val="center"/>
+            </w:pPr>
+            <w:r>
+              <w:rPr>
+                <w:rFonts w:eastAsia="Arial" w:hAnsi="Arial" w:cs="Arial"/>
+                <w:color w:val="000000"/>
+              </w:rPr>
+              <w:t>0.25</w:t>
+            </w:r>
+          </w:p>
+        </w:tc>
+        <w:tc>
+          <w:tcPr>
+            <w:tcW w:w="687" w:type="dxa"/>
+            <w:shd w:val="clear" w:color="auto" w:fill="FFFFFF"/>
+            <w:tcMar>
+              <w:top w:w="0" w:type="dxa"/>
+              <w:left w:w="0" w:type="dxa"/>
+              <w:bottom w:w="0" w:type="dxa"/>
+              <w:right w:w="0" w:type="dxa"/>
+            </w:tcMar>
+            <w:vAlign w:val="center"/>
+          </w:tcPr>
+          <w:p>
+            <w:pPr>
+              <w:keepNext/>
+              <w:spacing w:before="100" w:after="100"/>
+              <w:ind w:left="100" w:right="100" w:firstLine="0"/>
+              <w:jc w:val="center"/>
+            </w:pPr>
+            <w:r>
+              <w:rPr>
+                <w:rFonts w:eastAsia="Arial" w:hAnsi="Arial" w:cs="Arial"/>
+                <w:color w:val="000000"/>
+              </w:rPr>
+              <w:t>0.11</w:t>
+            </w:r>
+          </w:p>
+        </w:tc>
+        <w:tc>
+          <w:tcPr>
+            <w:tcW w:w="1173" w:type="dxa"/>
+            <w:shd w:val="clear" w:color="auto" w:fill="D9717D"/>
+            <w:tcMar>
+              <w:top w:w="0" w:type="dxa"/>
+              <w:left w:w="0" w:type="dxa"/>
+              <w:bottom w:w="0" w:type="dxa"/>
+              <w:right w:w="0" w:type="dxa"/>
+            </w:tcMar>
+            <w:vAlign w:val="center"/>
+          </w:tcPr>
+          <w:p>
+            <w:pPr>
+              <w:keepNext/>
+              <w:spacing w:before="100" w:after="100"/>
+              <w:ind w:left="208" w:right="100" w:firstLine="0"/>
+              <w:jc w:val="center"/>
+            </w:pPr>
+            <w:r>
+              <w:rPr>
+                <w:rFonts w:eastAsia="Arial" w:hAnsi="Arial" w:cs="Arial"/>
+                <w:color w:val="000000"/>
+              </w:rPr>
+              <w:t>1.22</w:t>
+            </w:r>
+          </w:p>
+        </w:tc>
+        <w:tc>
+          <w:tcPr>
+            <w:tcW w:w="1080" w:type="dxa"/>
+            <w:shd w:val="clear" w:color="auto" w:fill="D9717D"/>
+            <w:tcMar>
+              <w:top w:w="0" w:type="dxa"/>
+              <w:left w:w="0" w:type="dxa"/>
+              <w:bottom w:w="0" w:type="dxa"/>
+              <w:right w:w="0" w:type="dxa"/>
+            </w:tcMar>
+            <w:vAlign w:val="center"/>
+          </w:tcPr>
+          <w:p>
+            <w:pPr>
+              <w:keepNext/>
+              <w:spacing w:before="100" w:after="100"/>
+              <w:ind w:left="100" w:right="100" w:firstLine="0"/>
+              <w:jc w:val="center"/>
+            </w:pPr>
+            <w:r>
+              <w:rPr>
+                <w:rFonts w:eastAsia="Arial" w:hAnsi="Arial" w:cs="Arial"/>
+                <w:color w:val="000000"/>
+              </w:rPr>
+              <w:t>4.43</w:t>
+            </w:r>
+          </w:p>
+        </w:tc>
+      </w:tr>
+      <w:tr>
+        <w:tc>
+          <w:tcPr>
+            <w:tcW w:w="1467" w:type="dxa"/>
+            <w:shd w:val="clear" w:color="auto" w:fill="FFFFFF"/>
+            <w:tcMar>
+              <w:top w:w="0" w:type="dxa"/>
+              <w:left w:w="0" w:type="dxa"/>
+              <w:bottom w:w="0" w:type="dxa"/>
+              <w:right w:w="0" w:type="dxa"/>
+            </w:tcMar>
+            <w:vAlign w:val="center"/>
+          </w:tcPr>
+          <w:p>
+            <w:pPr>
+              <w:keepNext/>
+              <w:spacing w:before="100" w:after="100"/>
+              <w:ind w:left="100" w:right="100" w:firstLine="0"/>
+            </w:pPr>
+            <w:r>
+              <w:rPr>
+                <w:rFonts w:ascii="Courier New" w:eastAsia="Courier New" w:hAnsi="Courier New" w:cs="Courier New"/>
+                <w:color w:val="000000"/>
+                <w:sz w:val="20"/>
+                <w:szCs w:val="20"/>
+              </w:rPr>
+              <w:t>versicolor</w:t>
+            </w:r>
+          </w:p>
+        </w:tc>
+        <w:tc>
+          <w:tcPr>
+            <w:tcW w:w="507" w:type="dxa"/>
+            <w:shd w:val="clear" w:color="auto" w:fill="FFFFFF"/>
+            <w:tcMar>
+              <w:top w:w="0" w:type="dxa"/>
+              <w:left w:w="0" w:type="dxa"/>
+              <w:bottom w:w="0" w:type="dxa"/>
+              <w:right w:w="0" w:type="dxa"/>
+            </w:tcMar>
+            <w:vAlign w:val="center"/>
+          </w:tcPr>
+          <w:p>
+            <w:pPr>
+              <w:keepNext/>
+              <w:spacing w:before="100" w:after="100"/>
+              <w:ind w:left="100" w:right="100" w:firstLine="0"/>
+              <w:jc w:val="center"/>
+            </w:pPr>
+            <w:r>
+              <w:rPr>
+                <w:rFonts w:eastAsia="Arial" w:hAnsi="Arial" w:cs="Arial"/>
+                <w:color w:val="000000"/>
+              </w:rPr>
+              <w:t>50</w:t>
+            </w:r>
+          </w:p>
+        </w:tc>
+        <w:tc>
+          <w:tcPr>
+            <w:tcW w:w="813" w:type="dxa"/>
+            <w:shd w:val="clear" w:color="auto" w:fill="FFFFFF"/>
+            <w:tcMar>
+              <w:top w:w="0" w:type="dxa"/>
+              <w:left w:w="0" w:type="dxa"/>
+              <w:bottom w:w="0" w:type="dxa"/>
+              <w:right w:w="0" w:type="dxa"/>
+            </w:tcMar>
+            <w:vAlign w:val="center"/>
+          </w:tcPr>
+          <w:p>
+            <w:pPr>
+              <w:keepNext/>
+              <w:spacing w:before="100" w:after="100"/>
+              <w:ind w:left="100" w:right="100" w:firstLine="0"/>
+              <w:jc w:val="center"/>
+            </w:pPr>
+            <w:r>
+              <w:rPr>
+                <w:rFonts w:eastAsia="Arial" w:hAnsi="Arial" w:cs="Arial"/>
+                <w:color w:val="000000"/>
+              </w:rPr>
+              <w:t>1.33</w:t>
+            </w:r>
+          </w:p>
+        </w:tc>
+        <w:tc>
+          <w:tcPr>
+            <w:tcW w:w="687" w:type="dxa"/>
+            <w:shd w:val="clear" w:color="auto" w:fill="FFFFFF"/>
+            <w:tcMar>
+              <w:top w:w="0" w:type="dxa"/>
+              <w:left w:w="0" w:type="dxa"/>
+              <w:bottom w:w="0" w:type="dxa"/>
+              <w:right w:w="0" w:type="dxa"/>
+            </w:tcMar>
+            <w:vAlign w:val="center"/>
+          </w:tcPr>
+          <w:p>
+            <w:pPr>
+              <w:keepNext/>
+              <w:spacing w:before="100" w:after="100"/>
+              <w:ind w:left="100" w:right="100" w:firstLine="0"/>
+              <w:jc w:val="center"/>
+            </w:pPr>
+            <w:r>
+              <w:rPr>
+                <w:rFonts w:eastAsia="Arial" w:hAnsi="Arial" w:cs="Arial"/>
+                <w:color w:val="000000"/>
+              </w:rPr>
+              <w:t>0.20</w:t>
+            </w:r>
+          </w:p>
+        </w:tc>
+        <w:tc>
+          <w:tcPr>
+            <w:tcW w:w="1173" w:type="dxa"/>
+            <w:shd w:val="clear" w:color="auto" w:fill="D9717D"/>
+            <w:tcMar>
+              <w:top w:w="0" w:type="dxa"/>
+              <w:left w:w="0" w:type="dxa"/>
+              <w:bottom w:w="0" w:type="dxa"/>
+              <w:right w:w="0" w:type="dxa"/>
+            </w:tcMar>
+            <w:vAlign w:val="center"/>
+          </w:tcPr>
+          <w:p>
+            <w:pPr>
+              <w:keepNext/>
+              <w:spacing w:before="100" w:after="100"/>
+              <w:ind w:left="100" w:right="100" w:firstLine="0"/>
+              <w:jc w:val="center"/>
+            </w:pPr>
+            <w:r>
+              <w:rPr>
+                <w:rFonts w:eastAsia="Arial" w:hAnsi="Arial" w:cs="Arial"/>
+                <w:color w:val="000000"/>
+              </w:rPr>
+              <w:t>-0.03</w:t>
+            </w:r>
+          </w:p>
+        </w:tc>
+        <w:tc>
+          <w:tcPr>
+            <w:tcW w:w="1080" w:type="dxa"/>
+            <w:shd w:val="clear" w:color="auto" w:fill="D9717D"/>
+            <w:tcMar>
+              <w:top w:w="0" w:type="dxa"/>
+              <w:left w:w="0" w:type="dxa"/>
+              <w:bottom w:w="0" w:type="dxa"/>
+              <w:right w:w="0" w:type="dxa"/>
+            </w:tcMar>
+            <w:vAlign w:val="center"/>
+          </w:tcPr>
+          <w:p>
+            <w:pPr>
+              <w:keepNext/>
+              <w:spacing w:before="100" w:after="100"/>
+              <w:ind w:left="100" w:right="100" w:firstLine="0"/>
+              <w:jc w:val="center"/>
+            </w:pPr>
+            <w:r>
+              <w:rPr>
+                <w:rFonts w:eastAsia="Arial" w:hAnsi="Arial" w:cs="Arial"/>
+                <w:color w:val="000000"/>
+              </w:rPr>
+              <w:t>2.51</w:t>
+            </w:r>
+          </w:p>
+        </w:tc>
+      </w:tr>
+      <w:tr>
+        <w:tc>
+          <w:tcPr>
+            <w:tcW w:w="1467" w:type="dxa"/>
+            <w:tcBorders>
+              <w:bottom w:val="single" w:sz="16" w:space="0" w:color="666666"/>
+            </w:tcBorders>
+            <w:shd w:val="clear" w:color="auto" w:fill="FFFFFF"/>
+            <w:tcMar>
+              <w:top w:w="0" w:type="dxa"/>
+              <w:left w:w="0" w:type="dxa"/>
+              <w:bottom w:w="0" w:type="dxa"/>
+              <w:right w:w="0" w:type="dxa"/>
+            </w:tcMar>
+            <w:vAlign w:val="center"/>
+          </w:tcPr>
+          <w:p>
+            <w:pPr>
+              <w:keepNext/>
+              <w:spacing w:before="100" w:after="100"/>
+              <w:ind w:left="100" w:right="100" w:firstLine="0"/>
+            </w:pPr>
+            <w:r>
+              <w:rPr>
+                <w:rFonts w:ascii="Courier New" w:eastAsia="Courier New" w:hAnsi="Courier New" w:cs="Courier New"/>
+                <w:color w:val="000000"/>
+                <w:sz w:val="20"/>
+                <w:szCs w:val="20"/>
+              </w:rPr>
+              <w:t>virginica</w:t>
+            </w:r>
+          </w:p>
+        </w:tc>
+        <w:tc>
+          <w:tcPr>
+            <w:tcW w:w="507" w:type="dxa"/>
+            <w:tcBorders>
+              <w:bottom w:val="single" w:sz="16" w:space="0" w:color="666666"/>
+            </w:tcBorders>
+            <w:shd w:val="clear" w:color="auto" w:fill="FFFFFF"/>
+            <w:tcMar>
+              <w:top w:w="0" w:type="dxa"/>
+              <w:left w:w="0" w:type="dxa"/>
+              <w:bottom w:w="0" w:type="dxa"/>
+              <w:right w:w="0" w:type="dxa"/>
+            </w:tcMar>
+            <w:vAlign w:val="center"/>
+          </w:tcPr>
+          <w:p>
+            <w:pPr>
+              <w:keepNext/>
+              <w:spacing w:before="100" w:after="100"/>
+              <w:ind w:left="100" w:right="100" w:firstLine="0"/>
+              <w:jc w:val="center"/>
+            </w:pPr>
+            <w:r>
+              <w:rPr>
+                <w:rFonts w:eastAsia="Arial" w:hAnsi="Arial" w:cs="Arial"/>
+                <w:color w:val="000000"/>
+              </w:rPr>
+              <w:t>50</w:t>
+            </w:r>
+          </w:p>
+        </w:tc>
+        <w:tc>
+          <w:tcPr>
+            <w:tcW w:w="813" w:type="dxa"/>
+            <w:tcBorders>
+              <w:bottom w:val="single" w:sz="16" w:space="0" w:color="666666"/>
+            </w:tcBorders>
+            <w:shd w:val="clear" w:color="auto" w:fill="FFFFFF"/>
+            <w:tcMar>
+              <w:top w:w="0" w:type="dxa"/>
+              <w:left w:w="0" w:type="dxa"/>
+              <w:bottom w:w="0" w:type="dxa"/>
+              <w:right w:w="0" w:type="dxa"/>
+            </w:tcMar>
+            <w:vAlign w:val="center"/>
+          </w:tcPr>
+          <w:p>
+            <w:pPr>
+              <w:keepNext/>
+              <w:spacing w:before="100" w:after="100"/>
+              <w:ind w:left="100" w:right="100" w:firstLine="0"/>
+              <w:jc w:val="center"/>
+            </w:pPr>
+            <w:r>
+              <w:rPr>
+                <w:rFonts w:eastAsia="Arial" w:hAnsi="Arial" w:cs="Arial"/>
+                <w:color w:val="000000"/>
+              </w:rPr>
+              <w:t>2.03</w:t>
+            </w:r>
+          </w:p>
+        </w:tc>
+        <w:tc>
+          <w:tcPr>
+            <w:tcW w:w="687" w:type="dxa"/>
+            <w:tcBorders>
+              <w:bottom w:val="single" w:sz="16" w:space="0" w:color="666666"/>
+            </w:tcBorders>
+            <w:shd w:val="clear" w:color="auto" w:fill="FFFFFF"/>
+            <w:tcMar>
+              <w:top w:w="0" w:type="dxa"/>
+              <w:left w:w="0" w:type="dxa"/>
+              <w:bottom w:w="0" w:type="dxa"/>
+              <w:right w:w="0" w:type="dxa"/>
+            </w:tcMar>
+            <w:vAlign w:val="center"/>
+          </w:tcPr>
+          <w:p>
+            <w:pPr>
+              <w:keepNext/>
+              <w:spacing w:before="100" w:after="100"/>
+              <w:ind w:left="100" w:right="100" w:firstLine="0"/>
+              <w:jc w:val="center"/>
+            </w:pPr>
+            <w:r>
+              <w:rPr>
+                <w:rFonts w:eastAsia="Arial" w:hAnsi="Arial" w:cs="Arial"/>
+                <w:color w:val="000000"/>
+              </w:rPr>
+              <w:t>0.27</w:t>
+            </w:r>
+          </w:p>
+        </w:tc>
+        <w:tc>
+          <w:tcPr>
+            <w:tcW w:w="1173" w:type="dxa"/>
+            <w:tcBorders>
+              <w:bottom w:val="single" w:sz="16" w:space="0" w:color="666666"/>
+            </w:tcBorders>
+            <w:shd w:val="clear" w:color="auto" w:fill="4DB6D0"/>
+            <w:tcMar>
+              <w:top w:w="0" w:type="dxa"/>
+              <w:left w:w="0" w:type="dxa"/>
+              <w:bottom w:w="0" w:type="dxa"/>
+              <w:right w:w="0" w:type="dxa"/>
+            </w:tcMar>
+            <w:vAlign w:val="center"/>
+          </w:tcPr>
+          <w:p>
+            <w:pPr>
+              <w:keepNext/>
+              <w:spacing w:before="100" w:after="100"/>
+              <w:ind w:left="100" w:right="100" w:firstLine="0"/>
+              <w:jc w:val="center"/>
+            </w:pPr>
+            <w:r>
+              <w:rPr>
+                <w:rFonts w:eastAsia="Arial" w:hAnsi="Arial" w:cs="Arial"/>
+                <w:color w:val="000000"/>
+              </w:rPr>
+              <w:t>-0.13</w:t>
+            </w:r>
+          </w:p>
+        </w:tc>
+        <w:tc>
+          <w:tcPr>
+            <w:tcW w:w="1080" w:type="dxa"/>
+            <w:tcBorders>
+              <w:bottom w:val="single" w:sz="16" w:space="0" w:color="666666"/>
+            </w:tcBorders>
+            <w:shd w:val="clear" w:color="auto" w:fill="4DB6D0"/>
+            <w:tcMar>
+              <w:top w:w="0" w:type="dxa"/>
+              <w:left w:w="0" w:type="dxa"/>
+              <w:bottom w:w="0" w:type="dxa"/>
+              <w:right w:w="0" w:type="dxa"/>
+            </w:tcMar>
+            <w:vAlign w:val="center"/>
+          </w:tcPr>
+          <w:p>
+            <w:pPr>
+              <w:keepNext/>
+              <w:spacing w:before="100" w:after="100"/>
+              <w:ind w:left="100" w:right="100" w:firstLine="0"/>
+              <w:jc w:val="center"/>
+            </w:pPr>
+            <w:r>
+              <w:rPr>
+                <w:rFonts w:eastAsia="Arial" w:hAnsi="Arial" w:cs="Arial"/>
+                <w:color w:val="000000"/>
+              </w:rPr>
+              <w:t>2.34</w:t>
+            </w:r>
+          </w:p>
+        </w:tc>
+      </w:tr>
+    </w:tbl>
+    <w:p>
+      <w:pPr>
+        <w:pBdr>
+          <w:top w:val="none" w:sz="0" w:space="0" w:color="000000"/>
+          <w:left w:val="none" w:sz="0" w:space="0" w:color="000000"/>
+          <w:bottom w:val="none" w:sz="0" w:space="0" w:color="000000"/>
+          <w:right w:val="none" w:sz="0" w:space="0" w:color="000000"/>
+        </w:pBdr>
+        <w:spacing w:line="240" w:lineRule="auto"/>
+        <w:ind w:firstLine="0"/>
+      </w:pPr>
+    </w:p>
+    <w:tbl>
+      <w:tblPr>
+        <w:tblW w:w="0" w:type="auto"/>
+        <w:tblLayout w:type="fixed"/>
+        <w:tblLook w:val="0420" w:firstRow="1" w:lastRow="0" w:firstColumn="0" w:lastColumn="0" w:noHBand="0" w:noVBand="1"/>
+      </w:tblPr>
+      <w:tblGrid>
+        <w:gridCol w:w="9360"/>
+      </w:tblGrid>
+      <w:tr>
+        <w:tc>
+          <w:tcPr>
+            <w:tcW w:w="9360" w:type="dxa"/>
+            <w:shd w:val="clear" w:color="auto" w:fill="FFFFFF"/>
+            <w:tcMar>
+              <w:top w:w="0" w:type="dxa"/>
+              <w:left w:w="0" w:type="dxa"/>
+              <w:bottom w:w="0" w:type="dxa"/>
+              <w:right w:w="0" w:type="dxa"/>
+            </w:tcMar>
+            <w:vAlign w:val="center"/>
+          </w:tcPr>
+          <w:p>
+            <w:pPr>
+              <w:keepNext/>
+              <w:ind w:firstLine="0"/>
+            </w:pPr>
+            <w:r>
+              <w:rPr>
+                <w:rFonts w:eastAsia="Times New Roman"/>
+                <w:color w:val="000000"/>
+              </w:rPr>
+              <w:t>Note.  Group sizes were balanced.  Coloring (blue=Yes, red=No, grey=NA) indicated if a Shapiro-Wilk test of normality failed to reject the null hypothesis that the data were sampled from a population that was normally distributed (</w:t>
+            </w:r>
+            <w:r>
+              <w:rPr>
+                <w:rFonts w:eastAsia="Times New Roman"/>
+                <w:i/>
+                <w:color w:val="000000"/>
+              </w:rPr>
+              <w:t>p</w:t>
+            </w:r>
+            <w:r>
+              <w:rPr>
+                <w:rFonts w:eastAsia="Times New Roman"/>
+                <w:color w:val="000000"/>
+              </w:rPr>
+              <w:t>&gt;0.05).</w:t>
+            </w:r>
+          </w:p>
+        </w:tc>
+      </w:tr>
+    </w:tbl>
+    <w:p>
+      <w:pPr>
+        <w:sectPr>
+          <w:headerReference w:type="default" r:id="rId11"/>
+          <w:pgSz w:w="12240" w:h="15840"/>
+          <w:pgMar w:top="1440" w:right="1440" w:bottom="1440" w:left="1440" w:header="720" w:footer="720" w:gutter="0"/>
+          <w:cols w:space="720"/>
+        </w:sectPr>
+      </w:pPr>
+    </w:p>
+    <w:p>
+      <w:pPr>
+        <w:pStyle w:val="Heading1"/>
+      </w:pPr>
+      <w:r>
+        <w:lastRenderedPageBreak/>
+        <w:t>Figures</w:t>
+      </w:r>
+    </w:p>
+    <w:p>
+      <w:pPr>
+        <w:keepNext/>
+        <w:pBdr>
+          <w:top w:val="none" w:sz="0" w:space="0" w:color="000000"/>
+          <w:left w:val="none" w:sz="0" w:space="0" w:color="000000"/>
+          <w:bottom w:val="none" w:sz="0" w:space="0" w:color="000000"/>
+          <w:right w:val="none" w:sz="0" w:space="0" w:color="000000"/>
+        </w:pBdr>
+        <w:ind w:firstLine="0"/>
+      </w:pPr>
+      <w:bookmarkStart w:id="12" w:name="fBoxplotPetalWidthBySpecies"/>
+      <w:r>
+        <w:rPr>
+          <w:b/>
+        </w:rPr>
+        <w:t>Figure 1</w:t>
+      </w:r>
+      <w:bookmarkEnd w:id="12"/>
+    </w:p>
+    <w:tbl>
+      <w:tblPr>
+        <w:tblW w:w="0" w:type="auto"/>
+        <w:tblLayout w:type="fixed"/>
+        <w:tblLook w:val="0420" w:firstRow="1" w:lastRow="0" w:firstColumn="0" w:lastColumn="0" w:noHBand="0" w:noVBand="1"/>
+      </w:tblPr>
+      <w:tblGrid>
+        <w:gridCol w:w="12960"/>
+      </w:tblGrid>
+      <w:tr>
+        <w:tc>
+          <w:tcPr>
+            <w:tcW w:w="12960" w:type="dxa"/>
+            <w:shd w:val="clear" w:color="auto" w:fill="FFFFFF"/>
+            <w:tcMar>
+              <w:top w:w="0" w:type="dxa"/>
+              <w:left w:w="0" w:type="dxa"/>
+              <w:bottom w:w="0" w:type="dxa"/>
+              <w:right w:w="0" w:type="dxa"/>
+            </w:tcMar>
+            <w:vAlign w:val="center"/>
+          </w:tcPr>
+          <w:p>
+            <w:pPr>
+              <w:keepNext/>
+              <w:ind w:firstLine="0"/>
+            </w:pPr>
+            <w:r>
+              <w:rPr>
+                <w:rFonts w:eastAsia="Times New Roman"/>
+                <w:i/>
+                <w:color w:val="000000"/>
+              </w:rPr>
+              <w:t xml:space="preserve">Boxplot of </w:t>
+            </w:r>
+            <w:proofErr w:type="spellStart"/>
+            <w:r>
+              <w:rPr>
+                <w:rFonts w:eastAsia="Times New Roman"/>
+                <w:i/>
+                <w:color w:val="000000"/>
+              </w:rPr>
+              <w:t>iris$</w:t>
+            </w:r>
+            <w:r>
+              <w:rPr>
+                <w:rFonts w:eastAsia="Times New Roman"/>
+                <w:color w:val="000000"/>
+              </w:rPr>
+              <w:t>PetalWidth</w:t>
+            </w:r>
+            <w:proofErr w:type="spellEnd"/>
+            <w:r>
+              <w:rPr>
+                <w:rFonts w:eastAsia="Times New Roman"/>
+                <w:i/>
+                <w:color w:val="000000"/>
+              </w:rPr>
+              <w:t xml:space="preserve"> by </w:t>
+            </w:r>
+            <w:r>
+              <w:rPr>
+                <w:rFonts w:eastAsia="Times New Roman"/>
+                <w:color w:val="000000"/>
+              </w:rPr>
+              <w:t>Species</w:t>
+            </w:r>
+            <w:r>
+              <w:rPr>
+                <w:rFonts w:eastAsia="Times New Roman"/>
+                <w:i/>
+                <w:color w:val="000000"/>
+              </w:rPr>
+              <w:t xml:space="preserve"> (</w:t>
+            </w:r>
+            <w:r>
+              <w:rPr>
+                <w:rFonts w:eastAsia="Times New Roman"/>
+                <w:color w:val="000000"/>
+              </w:rPr>
+              <w:t>n</w:t>
+            </w:r>
+            <w:r>
+              <w:rPr>
+                <w:rFonts w:eastAsia="Times New Roman"/>
+                <w:i/>
+                <w:color w:val="000000"/>
+              </w:rPr>
+              <w:t xml:space="preserve"> = 150)</w:t>
+            </w:r>
+          </w:p>
+        </w:tc>
+      </w:tr>
+    </w:tbl>
+    <w:p>
+      <w:pPr>
+        <w:pBdr>
+          <w:top w:val="none" w:sz="0" w:space="0" w:color="000000"/>
+          <w:left w:val="none" w:sz="0" w:space="0" w:color="000000"/>
+          <w:bottom w:val="none" w:sz="0" w:space="0" w:color="000000"/>
+          <w:right w:val="none" w:sz="0" w:space="0" w:color="000000"/>
+        </w:pBdr>
+        <w:spacing w:line="0" w:lineRule="auto"/>
+        <w:ind w:firstLine="0"/>
+      </w:pPr>
+    </w:p>
+    <w:p>
+      <w:pPr>
+        <w:pBdr>
+          <w:top w:val="none" w:sz="0" w:space="0" w:color="000000"/>
+          <w:left w:val="none" w:sz="0" w:space="0" w:color="000000"/>
+          <w:bottom w:val="none" w:sz="0" w:space="0" w:color="000000"/>
+          <w:right w:val="none" w:sz="0" w:space="0" w:color="000000"/>
+        </w:pBdr>
+        <w:spacing w:line="240" w:lineRule="auto"/>
+        <w:ind w:firstLine="0"/>
+      </w:pPr>
+      <w:r>
+        <w:rPr>
+          <w:noProof/>
+        </w:rPr>
+        <w:drawing>
+          <wp:inline distT="0" distB="0" distL="0" distR="0" wp14:anchorId="59B78B63" wp14:editId="716B2ECD">
+            <wp:extent cx="8229600" cy="3931920"/>
+            <wp:effectExtent l="0" t="0" r="0" b="0"/>
+            <wp:docPr id="2" name="Picture 2"/>
+            <wp:cNvGraphicFramePr>
+              <a:graphicFrameLocks xmlns:a="http://schemas.openxmlformats.org/drawingml/2006/main" noChangeAspect="1"/>
+            </wp:cNvGraphicFramePr>
+            <a:graphic xmlns:a="http://schemas.openxmlformats.org/drawingml/2006/main">
+              <a:graphicData uri="http://schemas.openxmlformats.org/drawingml/2006/picture">
+                <pic:pic xmlns:pic="http://schemas.openxmlformats.org/drawingml/2006/picture">
+                  <pic:nvPicPr>
+                    <pic:cNvPr id="2" name=""/>
+                    <pic:cNvPicPr>
+                      <a:picLocks noChangeAspect="1" noChangeArrowheads="1"/>
+                    </pic:cNvPicPr>
+                  </pic:nvPicPr>
+                  <pic:blipFill>
+                    <a:blip r:embed="rId12"/>
+                    <a:srcRect/>
+                    <a:stretch>
+                      <a:fillRect/>
+                    </a:stretch>
+                  </pic:blipFill>
+                  <pic:spPr bwMode="auto">
+                    <a:xfrm>
+                      <a:off x="0" y="0"/>
+                      <a:ext cx="114300" cy="54610"/>
+                    </a:xfrm>
+                    <a:prstGeom prst="rect">
+                      <a:avLst/>
+                    </a:prstGeom>
+                    <a:noFill/>
+                  </pic:spPr>
+                </pic:pic>
+              </a:graphicData>
+            </a:graphic>
+          </wp:inline>
+        </w:drawing>
+      </w:r>
+    </w:p>
+    <w:p>
+      <w:pPr>
+        <w:pBdr>
+          <w:top w:val="none" w:sz="0" w:space="0" w:color="000000"/>
+          <w:left w:val="none" w:sz="0" w:space="0" w:color="000000"/>
+          <w:bottom w:val="none" w:sz="0" w:space="0" w:color="000000"/>
+          <w:right w:val="none" w:sz="0" w:space="0" w:color="000000"/>
+        </w:pBdr>
+        <w:spacing w:line="240" w:lineRule="auto"/>
+        <w:ind w:firstLine="0"/>
+      </w:pPr>
+    </w:p>
+    <w:tbl>
+      <w:tblPr>
+        <w:tblW w:w="0" w:type="auto"/>
+        <w:tblLayout w:type="fixed"/>
+        <w:tblLook w:val="0420" w:firstRow="1" w:lastRow="0" w:firstColumn="0" w:lastColumn="0" w:noHBand="0" w:noVBand="1"/>
+      </w:tblPr>
+      <w:tblGrid>
+        <w:gridCol w:w="12960"/>
+      </w:tblGrid>
+      <w:tr>
+        <w:tc>
+          <w:tcPr>
+            <w:tcW w:w="12960" w:type="dxa"/>
+            <w:shd w:val="clear" w:color="auto" w:fill="FFFFFF"/>
+            <w:tcMar>
+              <w:top w:w="0" w:type="dxa"/>
+              <w:left w:w="0" w:type="dxa"/>
+              <w:bottom w:w="0" w:type="dxa"/>
+              <w:right w:w="0" w:type="dxa"/>
+            </w:tcMar>
+            <w:vAlign w:val="center"/>
+          </w:tcPr>
+          <w:p>
+            <w:pPr>
+              <w:keepNext/>
+              <w:ind w:firstLine="0"/>
+            </w:pPr>
+            <w:r>
+              <w:rPr>
+                <w:rFonts w:eastAsia="Times New Roman"/>
+                <w:color w:val="000000"/>
+              </w:rPr>
+              <w:t>Note.  Outliers were observed.  Coloring indicated if a Shapiro-Wilk test of normality failed to reject the null hypothesis that the data were sampled from a population that was normally distributed (</w:t>
+            </w:r>
+            <w:r>
+              <w:rPr>
+                <w:rFonts w:eastAsia="Times New Roman"/>
+                <w:i/>
+                <w:color w:val="000000"/>
+              </w:rPr>
+              <w:t>p</w:t>
+            </w:r>
+            <w:r>
+              <w:rPr>
+                <w:rFonts w:eastAsia="Times New Roman"/>
+                <w:color w:val="000000"/>
+              </w:rPr>
+              <w:t>&gt;0.05).</w:t>
+            </w:r>
+          </w:p>
+        </w:tc>
+      </w:tr>
+    </w:tbl>
+    <w:p>
+      <w:pPr>
+        <w:sectPr>
+          <w:headerReference w:type="default" r:id="rId13"/>
+          <w:pgSz w:w="15840" w:h="12240" w:orient="landscape"/>
+          <w:pgMar w:top="1440" w:right="1440" w:bottom="1440" w:left="1440" w:header="720" w:footer="720" w:gutter="0"/>
+          <w:cols w:space="720"/>
+        </w:sectPr>
+      </w:pPr>
+    </w:p>
+    <w:p>
+      <w:pPr>
+        <w:pStyle w:val="Heading1"/>
+      </w:pPr>
+      <w:bookmarkStart w:id="13" w:name="aCode"/>
+      <w:r>
+        <w:lastRenderedPageBreak/>
+        <w:t>Appendix</w:t>
+      </w:r>
+      <w:bookmarkEnd w:id="13"/>
+    </w:p>
+    <w:p>
+      <w:pPr>
+        <w:pBdr>
+          <w:top w:val="none" w:sz="0" w:space="0" w:color="000000"/>
+          <w:left w:val="none" w:sz="0" w:space="0" w:color="000000"/>
+          <w:bottom w:val="none" w:sz="0" w:space="0" w:color="000000"/>
+          <w:right w:val="none" w:sz="0" w:space="0" w:color="000000"/>
+        </w:pBdr>
+        <w:ind w:firstLine="0"/>
+      </w:pPr>
+      <w:r>
+        <w:rPr>
+          <w:rFonts w:eastAsia="Times New Roman"/>
+          <w:color w:val="000000"/>
+        </w:rPr>
+        <w:t>The R code below was used in RStudio to automate the method of the research.</w:t>
+      </w:r>
+    </w:p>
+    <w:p>
+      <w:pPr>
+        <w:pBdr>
+          <w:top w:val="none" w:sz="0" w:space="0" w:color="000000"/>
+          <w:left w:val="none" w:sz="0" w:space="0" w:color="000000"/>
+          <w:bottom w:val="none" w:sz="0" w:space="0" w:color="000000"/>
+          <w:right w:val="none" w:sz="0" w:space="0" w:color="000000"/>
+        </w:pBdr>
+        <w:spacing w:line="240" w:lineRule="auto"/>
+        <w:ind w:firstLine="0"/>
+      </w:pPr>
+      <w:r>
+        <w:rPr>
+          <w:rFonts w:ascii="Courier New" w:eastAsia="Courier New" w:hAnsi="Courier New" w:cs="Courier New"/>
+          <w:color w:val="000000"/>
+          <w:sz w:val="20"/>
+          <w:szCs w:val="20"/>
+        </w:rPr>
+        <w:t>#######################################################################</w:t>
+      </w:r>
+    </w:p>
+    <w:p>
+      <w:pPr>
+        <w:pBdr>
+          <w:top w:val="none" w:sz="0" w:space="0" w:color="000000"/>
+          <w:left w:val="none" w:sz="0" w:space="0" w:color="000000"/>
+          <w:bottom w:val="none" w:sz="0" w:space="0" w:color="000000"/>
+          <w:right w:val="none" w:sz="0" w:space="0" w:color="000000"/>
+        </w:pBdr>
+        <w:spacing w:line="240" w:lineRule="auto"/>
+        <w:ind w:firstLine="0"/>
+      </w:pPr>
+      <w:r>
+        <w:rPr>
+          <w:rFonts w:ascii="Courier New" w:eastAsia="Courier New" w:hAnsi="Courier New" w:cs="Courier New"/>
+          <w:color w:val="000000"/>
+          <w:sz w:val="20"/>
+          <w:szCs w:val="20"/>
+        </w:rPr>
+        <w:t># Load libraries.</w:t>
+      </w:r>
+    </w:p>
+    <w:p>
+      <w:pPr>
+        <w:pBdr>
+          <w:top w:val="none" w:sz="0" w:space="0" w:color="000000"/>
+          <w:left w:val="none" w:sz="0" w:space="0" w:color="000000"/>
+          <w:bottom w:val="none" w:sz="0" w:space="0" w:color="000000"/>
+          <w:right w:val="none" w:sz="0" w:space="0" w:color="000000"/>
+        </w:pBdr>
+        <w:spacing w:line="240" w:lineRule="auto"/>
+        <w:ind w:firstLine="0"/>
+      </w:pPr>
+      <w:r>
+        <w:rPr>
+          <w:rFonts w:ascii="Courier New" w:eastAsia="Courier New" w:hAnsi="Courier New" w:cs="Courier New"/>
+          <w:color w:val="000000"/>
+          <w:sz w:val="20"/>
+          <w:szCs w:val="20"/>
+        </w:rPr>
+        <w:t>#######################################################################</w:t>
+      </w:r>
+    </w:p>
+    <w:p>
+      <w:pPr>
+        <w:pBdr>
+          <w:top w:val="none" w:sz="0" w:space="0" w:color="000000"/>
+          <w:left w:val="none" w:sz="0" w:space="0" w:color="000000"/>
+          <w:bottom w:val="none" w:sz="0" w:space="0" w:color="000000"/>
+          <w:right w:val="none" w:sz="0" w:space="0" w:color="000000"/>
+        </w:pBdr>
+        <w:spacing w:line="240" w:lineRule="auto"/>
+        <w:ind w:firstLine="0"/>
+      </w:pPr>
+      <w:r>
+        <w:rPr>
+          <w:rFonts w:ascii="Courier New" w:eastAsia="Courier New" w:hAnsi="Courier New" w:cs="Courier New"/>
+          <w:color w:val="000000"/>
+          <w:sz w:val="20"/>
+          <w:szCs w:val="20"/>
+        </w:rPr>
+        <w:t>library(apatfa)</w:t>
+      </w:r>
+    </w:p>
+    <w:p>
+      <w:pPr>
+        <w:pBdr>
+          <w:top w:val="none" w:sz="0" w:space="0" w:color="000000"/>
+          <w:left w:val="none" w:sz="0" w:space="0" w:color="000000"/>
+          <w:bottom w:val="none" w:sz="0" w:space="0" w:color="000000"/>
+          <w:right w:val="none" w:sz="0" w:space="0" w:color="000000"/>
+        </w:pBdr>
+        <w:spacing w:line="240" w:lineRule="auto"/>
+        <w:ind w:firstLine="0"/>
+      </w:pPr>
+      <w:r>
+        <w:rPr>
+          <w:rFonts w:ascii="Courier New" w:eastAsia="Courier New" w:hAnsi="Courier New" w:cs="Courier New"/>
+          <w:color w:val="000000"/>
+          <w:sz w:val="20"/>
+          <w:szCs w:val="20"/>
+        </w:rPr>
+        <w:t>library(</w:t>
+      </w:r>
+      <w:proofErr w:type="spellStart"/>
+      <w:r>
+        <w:rPr>
+          <w:rFonts w:ascii="Courier New" w:eastAsia="Courier New" w:hAnsi="Courier New" w:cs="Courier New"/>
+          <w:color w:val="000000"/>
+          <w:sz w:val="20"/>
+          <w:szCs w:val="20"/>
+        </w:rPr>
+        <w:t>flextable</w:t>
+      </w:r>
+      <w:proofErr w:type="spellEnd"/>
+      <w:r>
+        <w:rPr>
+          <w:rFonts w:ascii="Courier New" w:eastAsia="Courier New" w:hAnsi="Courier New" w:cs="Courier New"/>
+          <w:color w:val="000000"/>
+          <w:sz w:val="20"/>
+          <w:szCs w:val="20"/>
+        </w:rPr>
+        <w:t>)</w:t>
+      </w:r>
+    </w:p>
+    <w:p>
+      <w:pPr>
+        <w:pBdr>
+          <w:top w:val="none" w:sz="0" w:space="0" w:color="000000"/>
+          <w:left w:val="none" w:sz="0" w:space="0" w:color="000000"/>
+          <w:bottom w:val="none" w:sz="0" w:space="0" w:color="000000"/>
+          <w:right w:val="none" w:sz="0" w:space="0" w:color="000000"/>
+        </w:pBdr>
+        <w:spacing w:line="240" w:lineRule="auto"/>
+        <w:ind w:firstLine="0"/>
+      </w:pPr>
+      <w:r>
+        <w:rPr>
+          <w:rFonts w:ascii="Courier New" w:eastAsia="Courier New" w:hAnsi="Courier New" w:cs="Courier New"/>
+          <w:color w:val="000000"/>
+          <w:sz w:val="20"/>
+          <w:szCs w:val="20"/>
+        </w:rPr>
+        <w:t>library(</w:t>
+      </w:r>
+      <w:proofErr w:type="spellStart"/>
+      <w:r>
+        <w:rPr>
+          <w:rFonts w:ascii="Courier New" w:eastAsia="Courier New" w:hAnsi="Courier New" w:cs="Courier New"/>
+          <w:color w:val="000000"/>
+          <w:sz w:val="20"/>
+          <w:szCs w:val="20"/>
+        </w:rPr>
+        <w:t>tidyverse</w:t>
+      </w:r>
+      <w:proofErr w:type="spellEnd"/>
+      <w:r>
+        <w:rPr>
+          <w:rFonts w:ascii="Courier New" w:eastAsia="Courier New" w:hAnsi="Courier New" w:cs="Courier New"/>
+          <w:color w:val="000000"/>
+          <w:sz w:val="20"/>
+          <w:szCs w:val="20"/>
+        </w:rPr>
+        <w:t>)</w:t>
+      </w:r>
+    </w:p>
+    <w:p>
+      <w:pPr>
+        <w:pBdr>
+          <w:top w:val="none" w:sz="0" w:space="0" w:color="000000"/>
+          <w:left w:val="none" w:sz="0" w:space="0" w:color="000000"/>
+          <w:bottom w:val="none" w:sz="0" w:space="0" w:color="000000"/>
+          <w:right w:val="none" w:sz="0" w:space="0" w:color="000000"/>
+        </w:pBdr>
+        <w:spacing w:line="240" w:lineRule="auto"/>
+        <w:ind w:firstLine="0"/>
+      </w:pPr>
+      <w:r>
+        <w:rPr>
+          <w:rFonts w:ascii="Courier New" w:eastAsia="Courier New" w:hAnsi="Courier New" w:cs="Courier New"/>
+          <w:color w:val="000000"/>
+          <w:sz w:val="20"/>
+          <w:szCs w:val="20"/>
+        </w:rPr>
+        <w:t>library(utils)</w:t>
+      </w:r>
+    </w:p>
+    <w:p>
+      <w:pPr>
+        <w:pBdr>
+          <w:top w:val="none" w:sz="0" w:space="0" w:color="000000"/>
+          <w:left w:val="none" w:sz="0" w:space="0" w:color="000000"/>
+          <w:bottom w:val="none" w:sz="0" w:space="0" w:color="000000"/>
+          <w:right w:val="none" w:sz="0" w:space="0" w:color="000000"/>
+        </w:pBdr>
+        <w:spacing w:line="240" w:lineRule="auto"/>
+        <w:ind w:firstLine="0"/>
+      </w:pPr>
+    </w:p>
+    <w:p>
+      <w:pPr>
+        <w:pBdr>
+          <w:top w:val="none" w:sz="0" w:space="0" w:color="000000"/>
+          <w:left w:val="none" w:sz="0" w:space="0" w:color="000000"/>
+          <w:bottom w:val="none" w:sz="0" w:space="0" w:color="000000"/>
+          <w:right w:val="none" w:sz="0" w:space="0" w:color="000000"/>
+        </w:pBdr>
+        <w:spacing w:line="240" w:lineRule="auto"/>
+        <w:ind w:firstLine="0"/>
+      </w:pPr>
+      <w:r>
+        <w:rPr>
+          <w:rFonts w:ascii="Courier New" w:eastAsia="Courier New" w:hAnsi="Courier New" w:cs="Courier New"/>
+          <w:color w:val="000000"/>
+          <w:sz w:val="20"/>
+          <w:szCs w:val="20"/>
+        </w:rPr>
+        <w:t>#######################################################################</w:t>
+      </w:r>
+    </w:p>
+    <w:p>
+      <w:pPr>
+        <w:pBdr>
+          <w:top w:val="none" w:sz="0" w:space="0" w:color="000000"/>
+          <w:left w:val="none" w:sz="0" w:space="0" w:color="000000"/>
+          <w:bottom w:val="none" w:sz="0" w:space="0" w:color="000000"/>
+          <w:right w:val="none" w:sz="0" w:space="0" w:color="000000"/>
+        </w:pBdr>
+        <w:spacing w:line="240" w:lineRule="auto"/>
+        <w:ind w:firstLine="0"/>
+      </w:pPr>
+      <w:r>
+        <w:rPr>
+          <w:rFonts w:ascii="Courier New" w:eastAsia="Courier New" w:hAnsi="Courier New" w:cs="Courier New"/>
+          <w:color w:val="000000"/>
+          <w:sz w:val="20"/>
+          <w:szCs w:val="20"/>
+        </w:rPr>
+        <w:t># Define styles.</w:t>
+      </w:r>
+    </w:p>
+    <w:p>
+      <w:pPr>
+        <w:pBdr>
+          <w:top w:val="none" w:sz="0" w:space="0" w:color="000000"/>
+          <w:left w:val="none" w:sz="0" w:space="0" w:color="000000"/>
+          <w:bottom w:val="none" w:sz="0" w:space="0" w:color="000000"/>
+          <w:right w:val="none" w:sz="0" w:space="0" w:color="000000"/>
+        </w:pBdr>
+        <w:spacing w:line="240" w:lineRule="auto"/>
+        <w:ind w:firstLine="0"/>
+      </w:pPr>
+      <w:r>
+        <w:rPr>
+          <w:rFonts w:ascii="Courier New" w:eastAsia="Courier New" w:hAnsi="Courier New" w:cs="Courier New"/>
+          <w:color w:val="000000"/>
+          <w:sz w:val="20"/>
+          <w:szCs w:val="20"/>
+        </w:rPr>
+        <w:t>#######################################################################</w:t>
+      </w:r>
+    </w:p>
+    <w:p>
+      <w:pPr>
+        <w:pBdr>
+          <w:top w:val="none" w:sz="0" w:space="0" w:color="000000"/>
+          <w:left w:val="none" w:sz="0" w:space="0" w:color="000000"/>
+          <w:bottom w:val="none" w:sz="0" w:space="0" w:color="000000"/>
+          <w:right w:val="none" w:sz="0" w:space="0" w:color="000000"/>
+        </w:pBdr>
+        <w:spacing w:line="240" w:lineRule="auto"/>
+        <w:ind w:firstLine="0"/>
+      </w:pPr>
+      <w:r>
+        <w:rPr>
+          <w:rFonts w:ascii="Courier New" w:eastAsia="Courier New" w:hAnsi="Courier New" w:cs="Courier New"/>
+          <w:color w:val="000000"/>
+          <w:sz w:val="20"/>
+          <w:szCs w:val="20"/>
+        </w:rPr>
+        <w:t xml:space="preserve">styles &lt;- </w:t>
+      </w:r>
+      <w:proofErr w:type="spellStart"/>
+      <w:r>
+        <w:rPr>
+          <w:rFonts w:ascii="Courier New" w:eastAsia="Courier New" w:hAnsi="Courier New" w:cs="Courier New"/>
+          <w:color w:val="000000"/>
+          <w:sz w:val="20"/>
+          <w:szCs w:val="20"/>
+        </w:rPr>
+        <w:t>get_</w:t>
       </w:r>
       <w:proofErr w:type="gramStart"/>
       <w:r>
         <w:rPr>
-          <w:rFonts w:eastAsiaTheme="majorEastAsia" w:cstheme="majorBidi"/>
-          <w:bCs/>
-          <w:szCs w:val="32"/>
-        </w:rPr>
-        <w:t xml:space="preserve">! </w:t>
+          <w:rFonts w:ascii="Courier New" w:eastAsia="Courier New" w:hAnsi="Courier New" w:cs="Courier New"/>
+          <w:color w:val="000000"/>
+          <w:sz w:val="20"/>
+          <w:szCs w:val="20"/>
+        </w:rPr>
+        <w:t>styles</w:t>
+      </w:r>
+      <w:proofErr w:type="spellEnd"/>
+      <w:r>
+        <w:rPr>
+          <w:rFonts w:ascii="Courier New" w:eastAsia="Courier New" w:hAnsi="Courier New" w:cs="Courier New"/>
+          <w:color w:val="000000"/>
+          <w:sz w:val="20"/>
+          <w:szCs w:val="20"/>
+        </w:rPr>
+        <w:t>(</w:t>
       </w:r>
       <w:proofErr w:type="gramEnd"/>
       <w:r>
         <w:rPr>
-          <w:rFonts w:eastAsiaTheme="majorEastAsia" w:cstheme="majorBidi"/>
-          <w:bCs/>
-          <w:szCs w:val="32"/>
-        </w:rPr>
-        <w:t>Not a valid filename.</w:t>
-      </w:r>
+          <w:rFonts w:ascii="Courier New" w:eastAsia="Courier New" w:hAnsi="Courier New" w:cs="Courier New"/>
+          <w:color w:val="000000"/>
+          <w:sz w:val="20"/>
+          <w:szCs w:val="20"/>
+        </w:rPr>
+        <w:t>)</w:t>
+      </w:r>
+    </w:p>
+    <w:p>
+      <w:pPr>
+        <w:pBdr>
+          <w:top w:val="none" w:sz="0" w:space="0" w:color="000000"/>
+          <w:left w:val="none" w:sz="0" w:space="0" w:color="000000"/>
+          <w:bottom w:val="none" w:sz="0" w:space="0" w:color="000000"/>
+          <w:right w:val="none" w:sz="0" w:space="0" w:color="000000"/>
+        </w:pBdr>
+        <w:spacing w:line="240" w:lineRule="auto"/>
+        <w:ind w:firstLine="0"/>
+      </w:pPr>
+      <w:proofErr w:type="spellStart"/>
+      <w:r>
+        <w:rPr>
+          <w:rFonts w:ascii="Courier New" w:eastAsia="Courier New" w:hAnsi="Courier New" w:cs="Courier New"/>
+          <w:color w:val="000000"/>
+          <w:sz w:val="20"/>
+          <w:szCs w:val="20"/>
+        </w:rPr>
+        <w:t>set_apa_</w:t>
+      </w:r>
+      <w:proofErr w:type="gramStart"/>
+      <w:r>
+        <w:rPr>
+          <w:rFonts w:ascii="Courier New" w:eastAsia="Courier New" w:hAnsi="Courier New" w:cs="Courier New"/>
+          <w:color w:val="000000"/>
+          <w:sz w:val="20"/>
+          <w:szCs w:val="20"/>
+        </w:rPr>
+        <w:t>defaults</w:t>
+      </w:r>
+      <w:proofErr w:type="spellEnd"/>
+      <w:r>
+        <w:rPr>
+          <w:rFonts w:ascii="Courier New" w:eastAsia="Courier New" w:hAnsi="Courier New" w:cs="Courier New"/>
+          <w:color w:val="000000"/>
+          <w:sz w:val="20"/>
+          <w:szCs w:val="20"/>
+        </w:rPr>
+        <w:t>(</w:t>
+      </w:r>
+      <w:proofErr w:type="gramEnd"/>
+      <w:r>
+        <w:rPr>
+          <w:rFonts w:ascii="Courier New" w:eastAsia="Courier New" w:hAnsi="Courier New" w:cs="Courier New"/>
+          <w:color w:val="000000"/>
+          <w:sz w:val="20"/>
+          <w:szCs w:val="20"/>
+        </w:rPr>
+        <w:t>)</w:t>
+      </w:r>
+    </w:p>
+    <w:p>
+      <w:pPr>
+        <w:pBdr>
+          <w:top w:val="none" w:sz="0" w:space="0" w:color="000000"/>
+          <w:left w:val="none" w:sz="0" w:space="0" w:color="000000"/>
+          <w:bottom w:val="none" w:sz="0" w:space="0" w:color="000000"/>
+          <w:right w:val="none" w:sz="0" w:space="0" w:color="000000"/>
+        </w:pBdr>
+        <w:spacing w:line="240" w:lineRule="auto"/>
+        <w:ind w:firstLine="0"/>
+      </w:pPr>
+    </w:p>
+    <w:p>
+      <w:pPr>
+        <w:pBdr>
+          <w:top w:val="none" w:sz="0" w:space="0" w:color="000000"/>
+          <w:left w:val="none" w:sz="0" w:space="0" w:color="000000"/>
+          <w:bottom w:val="none" w:sz="0" w:space="0" w:color="000000"/>
+          <w:right w:val="none" w:sz="0" w:space="0" w:color="000000"/>
+        </w:pBdr>
+        <w:spacing w:line="240" w:lineRule="auto"/>
+        <w:ind w:firstLine="0"/>
+      </w:pPr>
+      <w:r>
+        <w:rPr>
+          <w:rFonts w:ascii="Courier New" w:eastAsia="Courier New" w:hAnsi="Courier New" w:cs="Courier New"/>
+          <w:color w:val="000000"/>
+          <w:sz w:val="20"/>
+          <w:szCs w:val="20"/>
+        </w:rPr>
+        <w:t>#######################################################################</w:t>
+      </w:r>
+    </w:p>
+    <w:p>
+      <w:pPr>
+        <w:pBdr>
+          <w:top w:val="none" w:sz="0" w:space="0" w:color="000000"/>
+          <w:left w:val="none" w:sz="0" w:space="0" w:color="000000"/>
+          <w:bottom w:val="none" w:sz="0" w:space="0" w:color="000000"/>
+          <w:right w:val="none" w:sz="0" w:space="0" w:color="000000"/>
+        </w:pBdr>
+        <w:spacing w:line="240" w:lineRule="auto"/>
+        <w:ind w:firstLine="0"/>
+      </w:pPr>
+      <w:r>
+        <w:rPr>
+          <w:rFonts w:ascii="Courier New" w:eastAsia="Courier New" w:hAnsi="Courier New" w:cs="Courier New"/>
+          <w:color w:val="000000"/>
+          <w:sz w:val="20"/>
+          <w:szCs w:val="20"/>
+        </w:rPr>
+        <w:t># Initialize the list of table, figure, and appendix content.</w:t>
+      </w:r>
+    </w:p>
+    <w:p>
+      <w:pPr>
+        <w:pBdr>
+          <w:top w:val="none" w:sz="0" w:space="0" w:color="000000"/>
+          <w:left w:val="none" w:sz="0" w:space="0" w:color="000000"/>
+          <w:bottom w:val="none" w:sz="0" w:space="0" w:color="000000"/>
+          <w:right w:val="none" w:sz="0" w:space="0" w:color="000000"/>
+        </w:pBdr>
+        <w:spacing w:line="240" w:lineRule="auto"/>
+        <w:ind w:firstLine="0"/>
+      </w:pPr>
+      <w:r>
+        <w:rPr>
+          <w:rFonts w:ascii="Courier New" w:eastAsia="Courier New" w:hAnsi="Courier New" w:cs="Courier New"/>
+          <w:color w:val="000000"/>
+          <w:sz w:val="20"/>
+          <w:szCs w:val="20"/>
+        </w:rPr>
+        <w:t>#######################################################################</w:t>
+      </w:r>
+    </w:p>
+    <w:p>
+      <w:pPr>
+        <w:pBdr>
+          <w:top w:val="none" w:sz="0" w:space="0" w:color="000000"/>
+          <w:left w:val="none" w:sz="0" w:space="0" w:color="000000"/>
+          <w:bottom w:val="none" w:sz="0" w:space="0" w:color="000000"/>
+          <w:right w:val="none" w:sz="0" w:space="0" w:color="000000"/>
+        </w:pBdr>
+        <w:spacing w:line="240" w:lineRule="auto"/>
+        <w:ind w:firstLine="0"/>
+      </w:pPr>
+      <w:proofErr w:type="spellStart"/>
+      <w:r>
+        <w:rPr>
+          <w:rFonts w:ascii="Courier New" w:eastAsia="Courier New" w:hAnsi="Courier New" w:cs="Courier New"/>
+          <w:color w:val="000000"/>
+          <w:sz w:val="20"/>
+          <w:szCs w:val="20"/>
+        </w:rPr>
+        <w:t>init_</w:t>
+      </w:r>
+      <w:proofErr w:type="gramStart"/>
+      <w:r>
+        <w:rPr>
+          <w:rFonts w:ascii="Courier New" w:eastAsia="Courier New" w:hAnsi="Courier New" w:cs="Courier New"/>
+          <w:color w:val="000000"/>
+          <w:sz w:val="20"/>
+          <w:szCs w:val="20"/>
+        </w:rPr>
+        <w:t>tfas</w:t>
+      </w:r>
+      <w:proofErr w:type="spellEnd"/>
+      <w:r>
+        <w:rPr>
+          <w:rFonts w:ascii="Courier New" w:eastAsia="Courier New" w:hAnsi="Courier New" w:cs="Courier New"/>
+          <w:color w:val="000000"/>
+          <w:sz w:val="20"/>
+          <w:szCs w:val="20"/>
+        </w:rPr>
+        <w:t>(</w:t>
+      </w:r>
+      <w:proofErr w:type="gramEnd"/>
+      <w:r>
+        <w:rPr>
+          <w:rFonts w:ascii="Courier New" w:eastAsia="Courier New" w:hAnsi="Courier New" w:cs="Courier New"/>
+          <w:color w:val="000000"/>
+          <w:sz w:val="20"/>
+          <w:szCs w:val="20"/>
+        </w:rPr>
+        <w:t>)</w:t>
+      </w:r>
+    </w:p>
+    <w:p>
+      <w:pPr>
+        <w:pBdr>
+          <w:top w:val="none" w:sz="0" w:space="0" w:color="000000"/>
+          <w:left w:val="none" w:sz="0" w:space="0" w:color="000000"/>
+          <w:bottom w:val="none" w:sz="0" w:space="0" w:color="000000"/>
+          <w:right w:val="none" w:sz="0" w:space="0" w:color="000000"/>
+        </w:pBdr>
+        <w:spacing w:line="240" w:lineRule="auto"/>
+        <w:ind w:firstLine="0"/>
+      </w:pPr>
+    </w:p>
+    <w:p>
+      <w:pPr>
+        <w:pBdr>
+          <w:top w:val="none" w:sz="0" w:space="0" w:color="000000"/>
+          <w:left w:val="none" w:sz="0" w:space="0" w:color="000000"/>
+          <w:bottom w:val="none" w:sz="0" w:space="0" w:color="000000"/>
+          <w:right w:val="none" w:sz="0" w:space="0" w:color="000000"/>
+        </w:pBdr>
+        <w:spacing w:line="240" w:lineRule="auto"/>
+        <w:ind w:firstLine="0"/>
+      </w:pPr>
+      <w:r>
+        <w:rPr>
+          <w:rFonts w:ascii="Courier New" w:eastAsia="Courier New" w:hAnsi="Courier New" w:cs="Courier New"/>
+          <w:color w:val="000000"/>
+          <w:sz w:val="20"/>
+          <w:szCs w:val="20"/>
+        </w:rPr>
+        <w:t>#######################################################################</w:t>
+      </w:r>
+    </w:p>
+    <w:p>
+      <w:pPr>
+        <w:pBdr>
+          <w:top w:val="none" w:sz="0" w:space="0" w:color="000000"/>
+          <w:left w:val="none" w:sz="0" w:space="0" w:color="000000"/>
+          <w:bottom w:val="none" w:sz="0" w:space="0" w:color="000000"/>
+          <w:right w:val="none" w:sz="0" w:space="0" w:color="000000"/>
+        </w:pBdr>
+        <w:spacing w:line="240" w:lineRule="auto"/>
+        <w:ind w:firstLine="0"/>
+      </w:pPr>
+      <w:r>
+        <w:rPr>
+          <w:rFonts w:ascii="Courier New" w:eastAsia="Courier New" w:hAnsi="Courier New" w:cs="Courier New"/>
+          <w:color w:val="000000"/>
+          <w:sz w:val="20"/>
+          <w:szCs w:val="20"/>
+        </w:rPr>
+        <w:t># Add an appendix containing this R code.</w:t>
+      </w:r>
+    </w:p>
+    <w:p>
+      <w:pPr>
+        <w:pBdr>
+          <w:top w:val="none" w:sz="0" w:space="0" w:color="000000"/>
+          <w:left w:val="none" w:sz="0" w:space="0" w:color="000000"/>
+          <w:bottom w:val="none" w:sz="0" w:space="0" w:color="000000"/>
+          <w:right w:val="none" w:sz="0" w:space="0" w:color="000000"/>
+        </w:pBdr>
+        <w:spacing w:line="240" w:lineRule="auto"/>
+        <w:ind w:firstLine="0"/>
+      </w:pPr>
+      <w:r>
+        <w:rPr>
+          <w:rFonts w:ascii="Courier New" w:eastAsia="Courier New" w:hAnsi="Courier New" w:cs="Courier New"/>
+          <w:color w:val="000000"/>
+          <w:sz w:val="20"/>
+          <w:szCs w:val="20"/>
+        </w:rPr>
+        <w:t>#######################################################################</w:t>
+      </w:r>
+    </w:p>
+    <w:p>
+      <w:pPr>
+        <w:pBdr>
+          <w:top w:val="none" w:sz="0" w:space="0" w:color="000000"/>
+          <w:left w:val="none" w:sz="0" w:space="0" w:color="000000"/>
+          <w:bottom w:val="none" w:sz="0" w:space="0" w:color="000000"/>
+          <w:right w:val="none" w:sz="0" w:space="0" w:color="000000"/>
+        </w:pBdr>
+        <w:spacing w:line="240" w:lineRule="auto"/>
+        <w:ind w:firstLine="0"/>
+      </w:pPr>
+      <w:proofErr w:type="spellStart"/>
+      <w:r>
+        <w:rPr>
+          <w:rFonts w:ascii="Courier New" w:eastAsia="Courier New" w:hAnsi="Courier New" w:cs="Courier New"/>
+          <w:color w:val="000000"/>
+          <w:sz w:val="20"/>
+          <w:szCs w:val="20"/>
+        </w:rPr>
+        <w:t>add_</w:t>
+      </w:r>
+      <w:proofErr w:type="gramStart"/>
+      <w:r>
+        <w:rPr>
+          <w:rFonts w:ascii="Courier New" w:eastAsia="Courier New" w:hAnsi="Courier New" w:cs="Courier New"/>
+          <w:color w:val="000000"/>
+          <w:sz w:val="20"/>
+          <w:szCs w:val="20"/>
+        </w:rPr>
+        <w:t>appendix</w:t>
+      </w:r>
+      <w:proofErr w:type="spellEnd"/>
+      <w:r>
+        <w:rPr>
+          <w:rFonts w:ascii="Courier New" w:eastAsia="Courier New" w:hAnsi="Courier New" w:cs="Courier New"/>
+          <w:color w:val="000000"/>
+          <w:sz w:val="20"/>
+          <w:szCs w:val="20"/>
+        </w:rPr>
+        <w:t>(</w:t>
+      </w:r>
+      <w:proofErr w:type="gramEnd"/>
+      <w:r>
+        <w:rPr>
+          <w:rFonts w:ascii="Courier New" w:eastAsia="Courier New" w:hAnsi="Courier New" w:cs="Courier New"/>
+          <w:color w:val="000000"/>
+          <w:sz w:val="20"/>
+          <w:szCs w:val="20"/>
+        </w:rPr>
+        <w:t>"</w:t>
+      </w:r>
+      <w:proofErr w:type="spellStart"/>
+      <w:r>
+        <w:rPr>
+          <w:rFonts w:ascii="Courier New" w:eastAsia="Courier New" w:hAnsi="Courier New" w:cs="Courier New"/>
+          <w:color w:val="000000"/>
+          <w:sz w:val="20"/>
+          <w:szCs w:val="20"/>
+        </w:rPr>
+        <w:t>aCode</w:t>
+      </w:r>
+      <w:proofErr w:type="spellEnd"/>
+      <w:r>
+        <w:rPr>
+          <w:rFonts w:ascii="Courier New" w:eastAsia="Courier New" w:hAnsi="Courier New" w:cs="Courier New"/>
+          <w:color w:val="000000"/>
+          <w:sz w:val="20"/>
+          <w:szCs w:val="20"/>
+        </w:rPr>
+        <w:t>", function(x, brief, ...) {</w:t>
+      </w:r>
+    </w:p>
+    <w:p>
+      <w:pPr>
+        <w:pBdr>
+          <w:top w:val="none" w:sz="0" w:space="0" w:color="000000"/>
+          <w:left w:val="none" w:sz="0" w:space="0" w:color="000000"/>
+          <w:bottom w:val="none" w:sz="0" w:space="0" w:color="000000"/>
+          <w:right w:val="none" w:sz="0" w:space="0" w:color="000000"/>
+        </w:pBdr>
+        <w:spacing w:line="240" w:lineRule="auto"/>
+        <w:ind w:firstLine="0"/>
+      </w:pPr>
+      <w:r>
+        <w:rPr>
+          <w:rFonts w:ascii="Courier New" w:eastAsia="Courier New" w:hAnsi="Courier New" w:cs="Courier New"/>
+          <w:color w:val="000000"/>
+          <w:sz w:val="20"/>
+          <w:szCs w:val="20"/>
+        </w:rPr>
+        <w:t xml:space="preserve">  </w:t>
+      </w:r>
+      <w:proofErr w:type="spellStart"/>
+      <w:r>
+        <w:rPr>
+          <w:rFonts w:ascii="Courier New" w:eastAsia="Courier New" w:hAnsi="Courier New" w:cs="Courier New"/>
+          <w:color w:val="000000"/>
+          <w:sz w:val="20"/>
+          <w:szCs w:val="20"/>
+        </w:rPr>
+        <w:t>file_name</w:t>
+      </w:r>
+      <w:proofErr w:type="spellEnd"/>
+      <w:r>
+        <w:rPr>
+          <w:rFonts w:ascii="Courier New" w:eastAsia="Courier New" w:hAnsi="Courier New" w:cs="Courier New"/>
+          <w:color w:val="000000"/>
+          <w:sz w:val="20"/>
+          <w:szCs w:val="20"/>
+        </w:rPr>
+        <w:t xml:space="preserve"> &lt;- </w:t>
+      </w:r>
+      <w:proofErr w:type="spellStart"/>
+      <w:r>
+        <w:rPr>
+          <w:rFonts w:ascii="Courier New" w:eastAsia="Courier New" w:hAnsi="Courier New" w:cs="Courier New"/>
+          <w:color w:val="000000"/>
+          <w:sz w:val="20"/>
+          <w:szCs w:val="20"/>
+        </w:rPr>
+        <w:t>getSrcFilename</w:t>
+      </w:r>
+      <w:proofErr w:type="spellEnd"/>
+      <w:r>
+        <w:rPr>
+          <w:rFonts w:ascii="Courier New" w:eastAsia="Courier New" w:hAnsi="Courier New" w:cs="Courier New"/>
+          <w:color w:val="000000"/>
+          <w:sz w:val="20"/>
+          <w:szCs w:val="20"/>
+        </w:rPr>
+        <w:t>(</w:t>
+      </w:r>
+      <w:proofErr w:type="gramStart"/>
+      <w:r>
+        <w:rPr>
+          <w:rFonts w:ascii="Courier New" w:eastAsia="Courier New" w:hAnsi="Courier New" w:cs="Courier New"/>
+          <w:color w:val="000000"/>
+          <w:sz w:val="20"/>
+          <w:szCs w:val="20"/>
+        </w:rPr>
+        <w:t>function(</w:t>
+      </w:r>
+      <w:proofErr w:type="gramEnd"/>
+      <w:r>
+        <w:rPr>
+          <w:rFonts w:ascii="Courier New" w:eastAsia="Courier New" w:hAnsi="Courier New" w:cs="Courier New"/>
+          <w:color w:val="000000"/>
+          <w:sz w:val="20"/>
+          <w:szCs w:val="20"/>
+        </w:rPr>
+        <w:t>){})</w:t>
+      </w:r>
+    </w:p>
+    <w:p>
+      <w:pPr>
+        <w:pBdr>
+          <w:top w:val="none" w:sz="0" w:space="0" w:color="000000"/>
+          <w:left w:val="none" w:sz="0" w:space="0" w:color="000000"/>
+          <w:bottom w:val="none" w:sz="0" w:space="0" w:color="000000"/>
+          <w:right w:val="none" w:sz="0" w:space="0" w:color="000000"/>
+        </w:pBdr>
+        <w:spacing w:line="240" w:lineRule="auto"/>
+        <w:ind w:firstLine="0"/>
+      </w:pPr>
+      <w:r>
+        <w:rPr>
+          <w:rFonts w:ascii="Courier New" w:eastAsia="Courier New" w:hAnsi="Courier New" w:cs="Courier New"/>
+          <w:color w:val="000000"/>
+          <w:sz w:val="20"/>
+          <w:szCs w:val="20"/>
+        </w:rPr>
+        <w:t xml:space="preserve">  x %&gt;%</w:t>
+      </w:r>
+    </w:p>
+    <w:p>
+      <w:pPr>
+        <w:pBdr>
+          <w:top w:val="none" w:sz="0" w:space="0" w:color="000000"/>
+          <w:left w:val="none" w:sz="0" w:space="0" w:color="000000"/>
+          <w:bottom w:val="none" w:sz="0" w:space="0" w:color="000000"/>
+          <w:right w:val="none" w:sz="0" w:space="0" w:color="000000"/>
+        </w:pBdr>
+        <w:spacing w:line="240" w:lineRule="auto"/>
+        <w:ind w:firstLine="0"/>
+      </w:pPr>
+      <w:r>
+        <w:rPr>
+          <w:rFonts w:ascii="Courier New" w:eastAsia="Courier New" w:hAnsi="Courier New" w:cs="Courier New"/>
+          <w:color w:val="000000"/>
+          <w:sz w:val="20"/>
+          <w:szCs w:val="20"/>
+        </w:rPr>
+        <w:t xml:space="preserve">    </w:t>
+      </w:r>
+      <w:proofErr w:type="spellStart"/>
+      <w:r>
+        <w:rPr>
+          <w:rFonts w:ascii="Courier New" w:eastAsia="Courier New" w:hAnsi="Courier New" w:cs="Courier New"/>
+          <w:color w:val="000000"/>
+          <w:sz w:val="20"/>
+          <w:szCs w:val="20"/>
+        </w:rPr>
+        <w:t>add_</w:t>
+      </w:r>
+      <w:proofErr w:type="gramStart"/>
+      <w:r>
+        <w:rPr>
+          <w:rFonts w:ascii="Courier New" w:eastAsia="Courier New" w:hAnsi="Courier New" w:cs="Courier New"/>
+          <w:color w:val="000000"/>
+          <w:sz w:val="20"/>
+          <w:szCs w:val="20"/>
+        </w:rPr>
+        <w:t>md</w:t>
+      </w:r>
+      <w:proofErr w:type="spellEnd"/>
+      <w:r>
+        <w:rPr>
+          <w:rFonts w:ascii="Courier New" w:eastAsia="Courier New" w:hAnsi="Courier New" w:cs="Courier New"/>
+          <w:color w:val="000000"/>
+          <w:sz w:val="20"/>
+          <w:szCs w:val="20"/>
+        </w:rPr>
+        <w:t>(</w:t>
+      </w:r>
+      <w:proofErr w:type="gramEnd"/>
+      <w:r>
+        <w:rPr>
+          <w:rFonts w:ascii="Courier New" w:eastAsia="Courier New" w:hAnsi="Courier New" w:cs="Courier New"/>
+          <w:color w:val="000000"/>
+          <w:sz w:val="20"/>
+          <w:szCs w:val="20"/>
+        </w:rPr>
+        <w:t>"The R code below was used in RStudio to ",</w:t>
+      </w:r>
+    </w:p>
+    <w:p>
+      <w:pPr>
+        <w:pBdr>
+          <w:top w:val="none" w:sz="0" w:space="0" w:color="000000"/>
+          <w:left w:val="none" w:sz="0" w:space="0" w:color="000000"/>
+          <w:bottom w:val="none" w:sz="0" w:space="0" w:color="000000"/>
+          <w:right w:val="none" w:sz="0" w:space="0" w:color="000000"/>
+        </w:pBdr>
+        <w:spacing w:line="240" w:lineRule="auto"/>
+        <w:ind w:firstLine="0"/>
+      </w:pPr>
+      <w:r>
+        <w:rPr>
+          <w:rFonts w:ascii="Courier New" w:eastAsia="Courier New" w:hAnsi="Courier New" w:cs="Courier New"/>
+          <w:color w:val="000000"/>
+          <w:sz w:val="20"/>
+          <w:szCs w:val="20"/>
+        </w:rPr>
+        <w:t xml:space="preserve">                  "</w:t>
+      </w:r>
+      <w:proofErr w:type="gramStart"/>
+      <w:r>
+        <w:rPr>
+          <w:rFonts w:ascii="Courier New" w:eastAsia="Courier New" w:hAnsi="Courier New" w:cs="Courier New"/>
+          <w:color w:val="000000"/>
+          <w:sz w:val="20"/>
+          <w:szCs w:val="20"/>
+        </w:rPr>
+        <w:t>automate</w:t>
+      </w:r>
+      <w:proofErr w:type="gramEnd"/>
+      <w:r>
+        <w:rPr>
+          <w:rFonts w:ascii="Courier New" w:eastAsia="Courier New" w:hAnsi="Courier New" w:cs="Courier New"/>
+          <w:color w:val="000000"/>
+          <w:sz w:val="20"/>
+          <w:szCs w:val="20"/>
+        </w:rPr>
+        <w:t xml:space="preserve"> the method of the research.") %&gt;%</w:t>
+      </w:r>
+    </w:p>
+    <w:p>
+      <w:pPr>
+        <w:pBdr>
+          <w:top w:val="none" w:sz="0" w:space="0" w:color="000000"/>
+          <w:left w:val="none" w:sz="0" w:space="0" w:color="000000"/>
+          <w:bottom w:val="none" w:sz="0" w:space="0" w:color="000000"/>
+          <w:right w:val="none" w:sz="0" w:space="0" w:color="000000"/>
+        </w:pBdr>
+        <w:spacing w:line="240" w:lineRule="auto"/>
+        <w:ind w:firstLine="0"/>
+      </w:pPr>
+      <w:r>
+        <w:rPr>
+          <w:rFonts w:ascii="Courier New" w:eastAsia="Courier New" w:hAnsi="Courier New" w:cs="Courier New"/>
+          <w:color w:val="000000"/>
+          <w:sz w:val="20"/>
+          <w:szCs w:val="20"/>
+        </w:rPr>
+        <w:t xml:space="preserve">    </w:t>
+      </w:r>
+      <w:proofErr w:type="spellStart"/>
+      <w:r>
+        <w:rPr>
+          <w:rFonts w:ascii="Courier New" w:eastAsia="Courier New" w:hAnsi="Courier New" w:cs="Courier New"/>
+          <w:color w:val="000000"/>
+          <w:sz w:val="20"/>
+          <w:szCs w:val="20"/>
+        </w:rPr>
+        <w:t>add_code_</w:t>
+      </w:r>
+      <w:proofErr w:type="gramStart"/>
+      <w:r>
+        <w:rPr>
+          <w:rFonts w:ascii="Courier New" w:eastAsia="Courier New" w:hAnsi="Courier New" w:cs="Courier New"/>
+          <w:color w:val="000000"/>
+          <w:sz w:val="20"/>
+          <w:szCs w:val="20"/>
+        </w:rPr>
+        <w:t>file</w:t>
+      </w:r>
+      <w:proofErr w:type="spellEnd"/>
+      <w:r>
+        <w:rPr>
+          <w:rFonts w:ascii="Courier New" w:eastAsia="Courier New" w:hAnsi="Courier New" w:cs="Courier New"/>
+          <w:color w:val="000000"/>
+          <w:sz w:val="20"/>
+          <w:szCs w:val="20"/>
+        </w:rPr>
+        <w:t>(</w:t>
+      </w:r>
+      <w:proofErr w:type="spellStart"/>
+      <w:proofErr w:type="gramEnd"/>
+      <w:r>
+        <w:rPr>
+          <w:rFonts w:ascii="Courier New" w:eastAsia="Courier New" w:hAnsi="Courier New" w:cs="Courier New"/>
+          <w:color w:val="000000"/>
+          <w:sz w:val="20"/>
+          <w:szCs w:val="20"/>
+        </w:rPr>
+        <w:t>file_name</w:t>
+      </w:r>
+      <w:proofErr w:type="spellEnd"/>
+      <w:r>
+        <w:rPr>
+          <w:rFonts w:ascii="Courier New" w:eastAsia="Courier New" w:hAnsi="Courier New" w:cs="Courier New"/>
+          <w:color w:val="000000"/>
+          <w:sz w:val="20"/>
+          <w:szCs w:val="20"/>
+        </w:rPr>
+        <w:t>, head = brief)</w:t>
+      </w:r>
+    </w:p>
+    <w:p>
+      <w:pPr>
+        <w:pBdr>
+          <w:top w:val="none" w:sz="0" w:space="0" w:color="000000"/>
+          <w:left w:val="none" w:sz="0" w:space="0" w:color="000000"/>
+          <w:bottom w:val="none" w:sz="0" w:space="0" w:color="000000"/>
+          <w:right w:val="none" w:sz="0" w:space="0" w:color="000000"/>
+        </w:pBdr>
+        <w:spacing w:line="240" w:lineRule="auto"/>
+        <w:ind w:firstLine="0"/>
+      </w:pPr>
+      <w:r>
+        <w:rPr>
+          <w:rFonts w:ascii="Courier New" w:eastAsia="Courier New" w:hAnsi="Courier New" w:cs="Courier New"/>
+          <w:color w:val="000000"/>
+          <w:sz w:val="20"/>
+          <w:szCs w:val="20"/>
+        </w:rPr>
+        <w:t>})</w:t>
+      </w:r>
+    </w:p>
+    <w:p>
+      <w:pPr>
+        <w:pBdr>
+          <w:top w:val="none" w:sz="0" w:space="0" w:color="000000"/>
+          <w:left w:val="none" w:sz="0" w:space="0" w:color="000000"/>
+          <w:bottom w:val="none" w:sz="0" w:space="0" w:color="000000"/>
+          <w:right w:val="none" w:sz="0" w:space="0" w:color="000000"/>
+        </w:pBdr>
+        <w:spacing w:line="240" w:lineRule="auto"/>
+        <w:ind w:firstLine="0"/>
+      </w:pPr>
+    </w:p>
+    <w:p>
+      <w:pPr>
+        <w:pBdr>
+          <w:top w:val="none" w:sz="0" w:space="0" w:color="000000"/>
+          <w:left w:val="none" w:sz="0" w:space="0" w:color="000000"/>
+          <w:bottom w:val="none" w:sz="0" w:space="0" w:color="000000"/>
+          <w:right w:val="none" w:sz="0" w:space="0" w:color="000000"/>
+        </w:pBdr>
+        <w:spacing w:line="240" w:lineRule="auto"/>
+        <w:ind w:firstLine="0"/>
+      </w:pPr>
+      <w:r>
+        <w:rPr>
+          <w:rFonts w:ascii="Courier New" w:eastAsia="Courier New" w:hAnsi="Courier New" w:cs="Courier New"/>
+          <w:color w:val="000000"/>
+          <w:sz w:val="20"/>
+          <w:szCs w:val="20"/>
+        </w:rPr>
+        <w:t>#######################################################################</w:t>
+      </w:r>
+    </w:p>
+    <w:p>
+      <w:pPr>
+        <w:pBdr>
+          <w:top w:val="none" w:sz="0" w:space="0" w:color="000000"/>
+          <w:left w:val="none" w:sz="0" w:space="0" w:color="000000"/>
+          <w:bottom w:val="none" w:sz="0" w:space="0" w:color="000000"/>
+          <w:right w:val="none" w:sz="0" w:space="0" w:color="000000"/>
+        </w:pBdr>
+        <w:spacing w:line="240" w:lineRule="auto"/>
+        <w:ind w:firstLine="0"/>
+      </w:pPr>
+      <w:r>
+        <w:rPr>
+          <w:rFonts w:ascii="Courier New" w:eastAsia="Courier New" w:hAnsi="Courier New" w:cs="Courier New"/>
+          <w:color w:val="000000"/>
+          <w:sz w:val="20"/>
+          <w:szCs w:val="20"/>
+        </w:rPr>
+        <w:t># Add styling for your own data frame.</w:t>
+      </w:r>
+    </w:p>
+    <w:p>
+      <w:pPr>
+        <w:pBdr>
+          <w:top w:val="none" w:sz="0" w:space="0" w:color="000000"/>
+          <w:left w:val="none" w:sz="0" w:space="0" w:color="000000"/>
+          <w:bottom w:val="none" w:sz="0" w:space="0" w:color="000000"/>
+          <w:right w:val="none" w:sz="0" w:space="0" w:color="000000"/>
+        </w:pBdr>
+        <w:spacing w:line="240" w:lineRule="auto"/>
+        <w:ind w:firstLine="0"/>
+      </w:pPr>
+      <w:r>
+        <w:rPr>
+          <w:rFonts w:ascii="Courier New" w:eastAsia="Courier New" w:hAnsi="Courier New" w:cs="Courier New"/>
+          <w:color w:val="000000"/>
+          <w:sz w:val="20"/>
+          <w:szCs w:val="20"/>
+        </w:rPr>
+        <w:t>#######################################################################</w:t>
+      </w:r>
+    </w:p>
+    <w:p>
+      <w:pPr>
+        <w:pBdr>
+          <w:top w:val="none" w:sz="0" w:space="0" w:color="000000"/>
+          <w:left w:val="none" w:sz="0" w:space="0" w:color="000000"/>
+          <w:bottom w:val="none" w:sz="0" w:space="0" w:color="000000"/>
+          <w:right w:val="none" w:sz="0" w:space="0" w:color="000000"/>
+        </w:pBdr>
+        <w:spacing w:line="240" w:lineRule="auto"/>
+        <w:ind w:firstLine="0"/>
+      </w:pPr>
+      <w:proofErr w:type="spellStart"/>
+      <w:proofErr w:type="gramStart"/>
+      <w:r>
+        <w:rPr>
+          <w:rFonts w:ascii="Courier New" w:eastAsia="Courier New" w:hAnsi="Courier New" w:cs="Courier New"/>
+          <w:color w:val="000000"/>
+          <w:sz w:val="20"/>
+          <w:szCs w:val="20"/>
+        </w:rPr>
+        <w:t>gsub</w:t>
+      </w:r>
+      <w:proofErr w:type="spellEnd"/>
+      <w:r>
+        <w:rPr>
+          <w:rFonts w:ascii="Courier New" w:eastAsia="Courier New" w:hAnsi="Courier New" w:cs="Courier New"/>
+          <w:color w:val="000000"/>
+          <w:sz w:val="20"/>
+          <w:szCs w:val="20"/>
+        </w:rPr>
+        <w:t>(</w:t>
+      </w:r>
+      <w:proofErr w:type="gramEnd"/>
+      <w:r>
+        <w:rPr>
+          <w:rFonts w:ascii="Courier New" w:eastAsia="Courier New" w:hAnsi="Courier New" w:cs="Courier New"/>
+          <w:color w:val="000000"/>
+          <w:sz w:val="20"/>
+          <w:szCs w:val="20"/>
+        </w:rPr>
+        <w:t>"[.]", "", names(iris)) -&gt; names(iris)</w:t>
+      </w:r>
+    </w:p>
+    <w:p>
+      <w:pPr>
+        <w:pBdr>
+          <w:top w:val="none" w:sz="0" w:space="0" w:color="000000"/>
+          <w:left w:val="none" w:sz="0" w:space="0" w:color="000000"/>
+          <w:bottom w:val="none" w:sz="0" w:space="0" w:color="000000"/>
+          <w:right w:val="none" w:sz="0" w:space="0" w:color="000000"/>
+        </w:pBdr>
+        <w:spacing w:line="240" w:lineRule="auto"/>
+        <w:ind w:firstLine="0"/>
+      </w:pPr>
+      <w:r>
+        <w:rPr>
+          <w:rFonts w:ascii="Courier New" w:eastAsia="Courier New" w:hAnsi="Courier New" w:cs="Courier New"/>
+          <w:color w:val="000000"/>
+          <w:sz w:val="20"/>
+          <w:szCs w:val="20"/>
+        </w:rPr>
+        <w:t xml:space="preserve">styles %&gt;% </w:t>
+      </w:r>
+      <w:proofErr w:type="spellStart"/>
+      <w:r>
+        <w:rPr>
+          <w:rFonts w:ascii="Courier New" w:eastAsia="Courier New" w:hAnsi="Courier New" w:cs="Courier New"/>
+          <w:color w:val="000000"/>
+          <w:sz w:val="20"/>
+          <w:szCs w:val="20"/>
+        </w:rPr>
+        <w:t>add_styling</w:t>
+      </w:r>
+      <w:proofErr w:type="spellEnd"/>
+      <w:r>
+        <w:rPr>
+          <w:rFonts w:ascii="Courier New" w:eastAsia="Courier New" w:hAnsi="Courier New" w:cs="Courier New"/>
+          <w:color w:val="000000"/>
+          <w:sz w:val="20"/>
+          <w:szCs w:val="20"/>
+        </w:rPr>
+        <w:t>(iris) -&gt; styles</w:t>
+      </w:r>
+    </w:p>
+    <w:p>
+      <w:pPr>
+        <w:pBdr>
+          <w:top w:val="none" w:sz="0" w:space="0" w:color="000000"/>
+          <w:left w:val="none" w:sz="0" w:space="0" w:color="000000"/>
+          <w:bottom w:val="none" w:sz="0" w:space="0" w:color="000000"/>
+          <w:right w:val="none" w:sz="0" w:space="0" w:color="000000"/>
+        </w:pBdr>
+        <w:spacing w:line="240" w:lineRule="auto"/>
+        <w:ind w:firstLine="0"/>
+      </w:pPr>
+    </w:p>
+    <w:p>
+      <w:pPr>
+        <w:pBdr>
+          <w:top w:val="none" w:sz="0" w:space="0" w:color="000000"/>
+          <w:left w:val="none" w:sz="0" w:space="0" w:color="000000"/>
+          <w:bottom w:val="none" w:sz="0" w:space="0" w:color="000000"/>
+          <w:right w:val="none" w:sz="0" w:space="0" w:color="000000"/>
+        </w:pBdr>
+        <w:spacing w:line="240" w:lineRule="auto"/>
+        <w:ind w:firstLine="0"/>
+      </w:pPr>
+      <w:r>
+        <w:rPr>
+          <w:rFonts w:ascii="Courier New" w:eastAsia="Courier New" w:hAnsi="Courier New" w:cs="Courier New"/>
+          <w:color w:val="000000"/>
+          <w:sz w:val="20"/>
+          <w:szCs w:val="20"/>
+        </w:rPr>
+        <w:t>#######################################################################</w:t>
+      </w:r>
+    </w:p>
+    <w:p>
+      <w:pPr>
+        <w:pBdr>
+          <w:top w:val="none" w:sz="0" w:space="0" w:color="000000"/>
+          <w:left w:val="none" w:sz="0" w:space="0" w:color="000000"/>
+          <w:bottom w:val="none" w:sz="0" w:space="0" w:color="000000"/>
+          <w:right w:val="none" w:sz="0" w:space="0" w:color="000000"/>
+        </w:pBdr>
+        <w:spacing w:line="240" w:lineRule="auto"/>
+        <w:ind w:firstLine="0"/>
+      </w:pPr>
+      <w:r>
+        <w:rPr>
+          <w:rFonts w:ascii="Courier New" w:eastAsia="Courier New" w:hAnsi="Courier New" w:cs="Courier New"/>
+          <w:color w:val="000000"/>
+          <w:sz w:val="20"/>
+          <w:szCs w:val="20"/>
+        </w:rPr>
+        <w:t xml:space="preserve">title &lt;- </w:t>
+      </w:r>
+      <w:proofErr w:type="spellStart"/>
+      <w:r>
+        <w:rPr>
+          <w:rFonts w:ascii="Courier New" w:eastAsia="Courier New" w:hAnsi="Courier New" w:cs="Courier New"/>
+          <w:color w:val="000000"/>
+          <w:sz w:val="20"/>
+          <w:szCs w:val="20"/>
+        </w:rPr>
+        <w:t>title_</w:t>
+      </w:r>
+      <w:proofErr w:type="gramStart"/>
+      <w:r>
+        <w:rPr>
+          <w:rFonts w:ascii="Courier New" w:eastAsia="Courier New" w:hAnsi="Courier New" w:cs="Courier New"/>
+          <w:color w:val="000000"/>
+          <w:sz w:val="20"/>
+          <w:szCs w:val="20"/>
+        </w:rPr>
+        <w:t>n</w:t>
+      </w:r>
+      <w:proofErr w:type="spellEnd"/>
+      <w:r>
+        <w:rPr>
+          <w:rFonts w:ascii="Courier New" w:eastAsia="Courier New" w:hAnsi="Courier New" w:cs="Courier New"/>
+          <w:color w:val="000000"/>
+          <w:sz w:val="20"/>
+          <w:szCs w:val="20"/>
+        </w:rPr>
+        <w:t>(</w:t>
+      </w:r>
+      <w:proofErr w:type="gramEnd"/>
+      <w:r>
+        <w:rPr>
+          <w:rFonts w:ascii="Courier New" w:eastAsia="Courier New" w:hAnsi="Courier New" w:cs="Courier New"/>
+          <w:color w:val="000000"/>
+          <w:sz w:val="20"/>
+          <w:szCs w:val="20"/>
+        </w:rPr>
+        <w:t xml:space="preserve">"Statistics for </w:t>
+      </w:r>
+      <w:proofErr w:type="spellStart"/>
+      <w:r>
+        <w:rPr>
+          <w:rFonts w:ascii="Courier New" w:eastAsia="Courier New" w:hAnsi="Courier New" w:cs="Courier New"/>
+          <w:color w:val="000000"/>
+          <w:sz w:val="20"/>
+          <w:szCs w:val="20"/>
+        </w:rPr>
+        <w:t>iris$PetalWidth</w:t>
+      </w:r>
+      <w:proofErr w:type="spellEnd"/>
+      <w:r>
+        <w:rPr>
+          <w:rFonts w:ascii="Courier New" w:eastAsia="Courier New" w:hAnsi="Courier New" w:cs="Courier New"/>
+          <w:color w:val="000000"/>
+          <w:sz w:val="20"/>
+          <w:szCs w:val="20"/>
+        </w:rPr>
+        <w:t xml:space="preserve"> by Species", iris)</w:t>
+      </w:r>
+    </w:p>
+    <w:p>
+      <w:pPr>
+        <w:pBdr>
+          <w:top w:val="none" w:sz="0" w:space="0" w:color="000000"/>
+          <w:left w:val="none" w:sz="0" w:space="0" w:color="000000"/>
+          <w:bottom w:val="none" w:sz="0" w:space="0" w:color="000000"/>
+          <w:right w:val="none" w:sz="0" w:space="0" w:color="000000"/>
+        </w:pBdr>
+        <w:spacing w:line="240" w:lineRule="auto"/>
+        <w:ind w:firstLine="0"/>
+      </w:pPr>
+      <w:r>
+        <w:rPr>
+          <w:rFonts w:ascii="Courier New" w:eastAsia="Courier New" w:hAnsi="Courier New" w:cs="Courier New"/>
+          <w:color w:val="000000"/>
+          <w:sz w:val="20"/>
+          <w:szCs w:val="20"/>
+        </w:rPr>
+        <w:t>#######################################################################</w:t>
+      </w:r>
+    </w:p>
+    <w:p>
+      <w:pPr>
+        <w:pBdr>
+          <w:top w:val="none" w:sz="0" w:space="0" w:color="000000"/>
+          <w:left w:val="none" w:sz="0" w:space="0" w:color="000000"/>
+          <w:bottom w:val="none" w:sz="0" w:space="0" w:color="000000"/>
+          <w:right w:val="none" w:sz="0" w:space="0" w:color="000000"/>
+        </w:pBdr>
+        <w:spacing w:line="240" w:lineRule="auto"/>
+        <w:ind w:firstLine="0"/>
+      </w:pPr>
+      <w:proofErr w:type="spellStart"/>
+      <w:r>
+        <w:rPr>
+          <w:rFonts w:ascii="Courier New" w:eastAsia="Courier New" w:hAnsi="Courier New" w:cs="Courier New"/>
+          <w:color w:val="000000"/>
+          <w:sz w:val="20"/>
+          <w:szCs w:val="20"/>
+        </w:rPr>
+        <w:t>note_</w:t>
+      </w:r>
+      <w:proofErr w:type="gramStart"/>
+      <w:r>
+        <w:rPr>
+          <w:rFonts w:ascii="Courier New" w:eastAsia="Courier New" w:hAnsi="Courier New" w:cs="Courier New"/>
+          <w:color w:val="000000"/>
+          <w:sz w:val="20"/>
+          <w:szCs w:val="20"/>
+        </w:rPr>
+        <w:t>that</w:t>
+      </w:r>
+      <w:proofErr w:type="spellEnd"/>
+      <w:r>
+        <w:rPr>
+          <w:rFonts w:ascii="Courier New" w:eastAsia="Courier New" w:hAnsi="Courier New" w:cs="Courier New"/>
+          <w:color w:val="000000"/>
+          <w:sz w:val="20"/>
+          <w:szCs w:val="20"/>
+        </w:rPr>
+        <w:t>(</w:t>
+      </w:r>
+      <w:proofErr w:type="gramEnd"/>
+      <w:r>
+        <w:rPr>
+          <w:rFonts w:ascii="Courier New" w:eastAsia="Courier New" w:hAnsi="Courier New" w:cs="Courier New"/>
+          <w:color w:val="000000"/>
+          <w:sz w:val="20"/>
+          <w:szCs w:val="20"/>
+        </w:rPr>
+        <w:t>"Group sizes were balanced.") %&gt;%</w:t>
+      </w:r>
+    </w:p>
+    <w:p>
+      <w:pPr>
+        <w:pBdr>
+          <w:top w:val="none" w:sz="0" w:space="0" w:color="000000"/>
+          <w:left w:val="none" w:sz="0" w:space="0" w:color="000000"/>
+          <w:bottom w:val="none" w:sz="0" w:space="0" w:color="000000"/>
+          <w:right w:val="none" w:sz="0" w:space="0" w:color="000000"/>
+        </w:pBdr>
+        <w:spacing w:line="240" w:lineRule="auto"/>
+        <w:ind w:firstLine="0"/>
+      </w:pPr>
+      <w:r>
+        <w:rPr>
+          <w:rFonts w:ascii="Courier New" w:eastAsia="Courier New" w:hAnsi="Courier New" w:cs="Courier New"/>
+          <w:color w:val="000000"/>
+          <w:sz w:val="20"/>
+          <w:szCs w:val="20"/>
+        </w:rPr>
+        <w:t xml:space="preserve">  </w:t>
+      </w:r>
+      <w:proofErr w:type="spellStart"/>
+      <w:r>
+        <w:rPr>
+          <w:rFonts w:ascii="Courier New" w:eastAsia="Courier New" w:hAnsi="Courier New" w:cs="Courier New"/>
+          <w:color w:val="000000"/>
+          <w:sz w:val="20"/>
+          <w:szCs w:val="20"/>
+        </w:rPr>
+        <w:t>note_</w:t>
+      </w:r>
+      <w:proofErr w:type="gramStart"/>
+      <w:r>
+        <w:rPr>
+          <w:rFonts w:ascii="Courier New" w:eastAsia="Courier New" w:hAnsi="Courier New" w:cs="Courier New"/>
+          <w:color w:val="000000"/>
+          <w:sz w:val="20"/>
+          <w:szCs w:val="20"/>
+        </w:rPr>
+        <w:t>normal</w:t>
+      </w:r>
+      <w:proofErr w:type="spellEnd"/>
+      <w:r>
+        <w:rPr>
+          <w:rFonts w:ascii="Courier New" w:eastAsia="Courier New" w:hAnsi="Courier New" w:cs="Courier New"/>
+          <w:color w:val="000000"/>
+          <w:sz w:val="20"/>
+          <w:szCs w:val="20"/>
+        </w:rPr>
+        <w:t>(</w:t>
+      </w:r>
+      <w:proofErr w:type="gramEnd"/>
+      <w:r>
+        <w:rPr>
+          <w:rFonts w:ascii="Courier New" w:eastAsia="Courier New" w:hAnsi="Courier New" w:cs="Courier New"/>
+          <w:color w:val="000000"/>
+          <w:sz w:val="20"/>
+          <w:szCs w:val="20"/>
+        </w:rPr>
+        <w:t>"Coloring (blue=Yes, red=No, grey=NA)") %&gt;%</w:t>
+      </w:r>
+    </w:p>
+    <w:p>
+      <w:pPr>
+        <w:pBdr>
+          <w:top w:val="none" w:sz="0" w:space="0" w:color="000000"/>
+          <w:left w:val="none" w:sz="0" w:space="0" w:color="000000"/>
+          <w:bottom w:val="none" w:sz="0" w:space="0" w:color="000000"/>
+          <w:right w:val="none" w:sz="0" w:space="0" w:color="000000"/>
+        </w:pBdr>
+        <w:spacing w:line="240" w:lineRule="auto"/>
+        <w:ind w:firstLine="0"/>
+      </w:pPr>
+      <w:r>
+        <w:rPr>
+          <w:rFonts w:ascii="Courier New" w:eastAsia="Courier New" w:hAnsi="Courier New" w:cs="Courier New"/>
+          <w:color w:val="000000"/>
+          <w:sz w:val="20"/>
+          <w:szCs w:val="20"/>
+        </w:rPr>
+        <w:t xml:space="preserve">  </w:t>
+      </w:r>
+      <w:proofErr w:type="spellStart"/>
+      <w:r>
+        <w:rPr>
+          <w:rFonts w:ascii="Courier New" w:eastAsia="Courier New" w:hAnsi="Courier New" w:cs="Courier New"/>
+          <w:color w:val="000000"/>
+          <w:sz w:val="20"/>
+          <w:szCs w:val="20"/>
+        </w:rPr>
+        <w:t>note_</w:t>
+      </w:r>
+      <w:proofErr w:type="gramStart"/>
+      <w:r>
+        <w:rPr>
+          <w:rFonts w:ascii="Courier New" w:eastAsia="Courier New" w:hAnsi="Courier New" w:cs="Courier New"/>
+          <w:color w:val="000000"/>
+          <w:sz w:val="20"/>
+          <w:szCs w:val="20"/>
+        </w:rPr>
+        <w:t>intro</w:t>
+      </w:r>
+      <w:proofErr w:type="spellEnd"/>
+      <w:r>
+        <w:rPr>
+          <w:rFonts w:ascii="Courier New" w:eastAsia="Courier New" w:hAnsi="Courier New" w:cs="Courier New"/>
+          <w:color w:val="000000"/>
+          <w:sz w:val="20"/>
+          <w:szCs w:val="20"/>
+        </w:rPr>
+        <w:t>(</w:t>
+      </w:r>
+      <w:proofErr w:type="gramEnd"/>
+      <w:r>
+        <w:rPr>
+          <w:rFonts w:ascii="Courier New" w:eastAsia="Courier New" w:hAnsi="Courier New" w:cs="Courier New"/>
+          <w:color w:val="000000"/>
+          <w:sz w:val="20"/>
+          <w:szCs w:val="20"/>
+        </w:rPr>
+        <w:t>) -&gt; notes</w:t>
+      </w:r>
+    </w:p>
+    <w:p>
+      <w:pPr>
+        <w:pBdr>
+          <w:top w:val="none" w:sz="0" w:space="0" w:color="000000"/>
+          <w:left w:val="none" w:sz="0" w:space="0" w:color="000000"/>
+          <w:bottom w:val="none" w:sz="0" w:space="0" w:color="000000"/>
+          <w:right w:val="none" w:sz="0" w:space="0" w:color="000000"/>
+        </w:pBdr>
+        <w:spacing w:line="240" w:lineRule="auto"/>
+        <w:ind w:firstLine="0"/>
+      </w:pPr>
+      <w:proofErr w:type="spellStart"/>
+      <w:r>
+        <w:rPr>
+          <w:rFonts w:ascii="Courier New" w:eastAsia="Courier New" w:hAnsi="Courier New" w:cs="Courier New"/>
+          <w:color w:val="000000"/>
+          <w:sz w:val="20"/>
+          <w:szCs w:val="20"/>
+        </w:rPr>
+        <w:t>col_keys</w:t>
+      </w:r>
+      <w:proofErr w:type="spellEnd"/>
+      <w:r>
+        <w:rPr>
+          <w:rFonts w:ascii="Courier New" w:eastAsia="Courier New" w:hAnsi="Courier New" w:cs="Courier New"/>
+          <w:color w:val="000000"/>
+          <w:sz w:val="20"/>
+          <w:szCs w:val="20"/>
+        </w:rPr>
+        <w:t xml:space="preserve"> &lt;- </w:t>
+      </w:r>
+      <w:proofErr w:type="gramStart"/>
+      <w:r>
+        <w:rPr>
+          <w:rFonts w:ascii="Courier New" w:eastAsia="Courier New" w:hAnsi="Courier New" w:cs="Courier New"/>
+          <w:color w:val="000000"/>
+          <w:sz w:val="20"/>
+          <w:szCs w:val="20"/>
+        </w:rPr>
+        <w:t>c(</w:t>
+      </w:r>
+      <w:proofErr w:type="gramEnd"/>
+      <w:r>
+        <w:rPr>
+          <w:rFonts w:ascii="Courier New" w:eastAsia="Courier New" w:hAnsi="Courier New" w:cs="Courier New"/>
+          <w:color w:val="000000"/>
+          <w:sz w:val="20"/>
+          <w:szCs w:val="20"/>
+        </w:rPr>
+        <w:t>"Species", "n", "Mean", "SD", "Skewness", "Kurtosis")</w:t>
+      </w:r>
+    </w:p>
+    <w:p>
+      <w:pPr>
+        <w:pBdr>
+          <w:top w:val="none" w:sz="0" w:space="0" w:color="000000"/>
+          <w:left w:val="none" w:sz="0" w:space="0" w:color="000000"/>
+          <w:bottom w:val="none" w:sz="0" w:space="0" w:color="000000"/>
+          <w:right w:val="none" w:sz="0" w:space="0" w:color="000000"/>
+        </w:pBdr>
+        <w:spacing w:line="240" w:lineRule="auto"/>
+        <w:ind w:firstLine="0"/>
+      </w:pPr>
+      <w:r>
+        <w:rPr>
+          <w:rFonts w:ascii="Courier New" w:eastAsia="Courier New" w:hAnsi="Courier New" w:cs="Courier New"/>
+          <w:color w:val="000000"/>
+          <w:sz w:val="20"/>
+          <w:szCs w:val="20"/>
+        </w:rPr>
+        <w:t>iris %&gt;%</w:t>
+      </w:r>
+    </w:p>
+    <w:p>
+      <w:pPr>
+        <w:pBdr>
+          <w:top w:val="none" w:sz="0" w:space="0" w:color="000000"/>
+          <w:left w:val="none" w:sz="0" w:space="0" w:color="000000"/>
+          <w:bottom w:val="none" w:sz="0" w:space="0" w:color="000000"/>
+          <w:right w:val="none" w:sz="0" w:space="0" w:color="000000"/>
+        </w:pBdr>
+        <w:spacing w:line="240" w:lineRule="auto"/>
+        <w:ind w:firstLine="0"/>
+      </w:pPr>
+      <w:r>
+        <w:rPr>
+          <w:rFonts w:ascii="Courier New" w:eastAsia="Courier New" w:hAnsi="Courier New" w:cs="Courier New"/>
+          <w:color w:val="000000"/>
+          <w:sz w:val="20"/>
+          <w:szCs w:val="20"/>
+        </w:rPr>
+        <w:t xml:space="preserve">  </w:t>
+      </w:r>
+      <w:proofErr w:type="spellStart"/>
+      <w:r>
+        <w:rPr>
+          <w:rFonts w:ascii="Courier New" w:eastAsia="Courier New" w:hAnsi="Courier New" w:cs="Courier New"/>
+          <w:color w:val="000000"/>
+          <w:sz w:val="20"/>
+          <w:szCs w:val="20"/>
+        </w:rPr>
+        <w:t>group_</w:t>
+      </w:r>
+      <w:proofErr w:type="gramStart"/>
+      <w:r>
+        <w:rPr>
+          <w:rFonts w:ascii="Courier New" w:eastAsia="Courier New" w:hAnsi="Courier New" w:cs="Courier New"/>
+          <w:color w:val="000000"/>
+          <w:sz w:val="20"/>
+          <w:szCs w:val="20"/>
+        </w:rPr>
+        <w:t>by</w:t>
+      </w:r>
+      <w:proofErr w:type="spellEnd"/>
+      <w:r>
+        <w:rPr>
+          <w:rFonts w:ascii="Courier New" w:eastAsia="Courier New" w:hAnsi="Courier New" w:cs="Courier New"/>
+          <w:color w:val="000000"/>
+          <w:sz w:val="20"/>
+          <w:szCs w:val="20"/>
+        </w:rPr>
+        <w:t>(</w:t>
+      </w:r>
+      <w:proofErr w:type="gramEnd"/>
+      <w:r>
+        <w:rPr>
+          <w:rFonts w:ascii="Courier New" w:eastAsia="Courier New" w:hAnsi="Courier New" w:cs="Courier New"/>
+          <w:color w:val="000000"/>
+          <w:sz w:val="20"/>
+          <w:szCs w:val="20"/>
+        </w:rPr>
+        <w:t>Species) %&gt;%</w:t>
+      </w:r>
+    </w:p>
+    <w:p>
+      <w:pPr>
+        <w:pBdr>
+          <w:top w:val="none" w:sz="0" w:space="0" w:color="000000"/>
+          <w:left w:val="none" w:sz="0" w:space="0" w:color="000000"/>
+          <w:bottom w:val="none" w:sz="0" w:space="0" w:color="000000"/>
+          <w:right w:val="none" w:sz="0" w:space="0" w:color="000000"/>
+        </w:pBdr>
+        <w:spacing w:line="240" w:lineRule="auto"/>
+        <w:ind w:firstLine="0"/>
+      </w:pPr>
+      <w:r>
+        <w:rPr>
+          <w:rFonts w:ascii="Courier New" w:eastAsia="Courier New" w:hAnsi="Courier New" w:cs="Courier New"/>
+          <w:color w:val="000000"/>
+          <w:sz w:val="20"/>
+          <w:szCs w:val="20"/>
+        </w:rPr>
+        <w:t xml:space="preserve">  </w:t>
+      </w:r>
+      <w:proofErr w:type="gramStart"/>
+      <w:r>
+        <w:rPr>
+          <w:rFonts w:ascii="Courier New" w:eastAsia="Courier New" w:hAnsi="Courier New" w:cs="Courier New"/>
+          <w:color w:val="000000"/>
+          <w:sz w:val="20"/>
+          <w:szCs w:val="20"/>
+        </w:rPr>
+        <w:t>summarize(</w:t>
+      </w:r>
+      <w:proofErr w:type="spellStart"/>
+      <w:proofErr w:type="gramEnd"/>
+      <w:r>
+        <w:rPr>
+          <w:rFonts w:ascii="Courier New" w:eastAsia="Courier New" w:hAnsi="Courier New" w:cs="Courier New"/>
+          <w:color w:val="000000"/>
+          <w:sz w:val="20"/>
+          <w:szCs w:val="20"/>
+        </w:rPr>
+        <w:t>dstats</w:t>
+      </w:r>
+      <w:proofErr w:type="spellEnd"/>
+      <w:r>
+        <w:rPr>
+          <w:rFonts w:ascii="Courier New" w:eastAsia="Courier New" w:hAnsi="Courier New" w:cs="Courier New"/>
+          <w:color w:val="000000"/>
+          <w:sz w:val="20"/>
+          <w:szCs w:val="20"/>
+        </w:rPr>
+        <w:t xml:space="preserve"> = </w:t>
+      </w:r>
+      <w:proofErr w:type="spellStart"/>
+      <w:r>
+        <w:rPr>
+          <w:rFonts w:ascii="Courier New" w:eastAsia="Courier New" w:hAnsi="Courier New" w:cs="Courier New"/>
+          <w:color w:val="000000"/>
+          <w:sz w:val="20"/>
+          <w:szCs w:val="20"/>
+        </w:rPr>
+        <w:t>dstats</w:t>
+      </w:r>
+      <w:proofErr w:type="spellEnd"/>
+      <w:r>
+        <w:rPr>
+          <w:rFonts w:ascii="Courier New" w:eastAsia="Courier New" w:hAnsi="Courier New" w:cs="Courier New"/>
+          <w:color w:val="000000"/>
+          <w:sz w:val="20"/>
+          <w:szCs w:val="20"/>
+        </w:rPr>
+        <w:t>(</w:t>
+      </w:r>
+      <w:proofErr w:type="spellStart"/>
+      <w:r>
+        <w:rPr>
+          <w:rFonts w:ascii="Courier New" w:eastAsia="Courier New" w:hAnsi="Courier New" w:cs="Courier New"/>
+          <w:color w:val="000000"/>
+          <w:sz w:val="20"/>
+          <w:szCs w:val="20"/>
+        </w:rPr>
+        <w:t>PetalWidth</w:t>
+      </w:r>
+      <w:proofErr w:type="spellEnd"/>
+      <w:r>
+        <w:rPr>
+          <w:rFonts w:ascii="Courier New" w:eastAsia="Courier New" w:hAnsi="Courier New" w:cs="Courier New"/>
+          <w:color w:val="000000"/>
+          <w:sz w:val="20"/>
+          <w:szCs w:val="20"/>
+        </w:rPr>
+        <w:t>),</w:t>
+      </w:r>
+    </w:p>
+    <w:p>
+      <w:pPr>
+        <w:pBdr>
+          <w:top w:val="none" w:sz="0" w:space="0" w:color="000000"/>
+          <w:left w:val="none" w:sz="0" w:space="0" w:color="000000"/>
+          <w:bottom w:val="none" w:sz="0" w:space="0" w:color="000000"/>
+          <w:right w:val="none" w:sz="0" w:space="0" w:color="000000"/>
+        </w:pBdr>
+        <w:spacing w:line="240" w:lineRule="auto"/>
+        <w:ind w:firstLine="0"/>
+      </w:pPr>
+      <w:r>
+        <w:rPr>
+          <w:rFonts w:ascii="Courier New" w:eastAsia="Courier New" w:hAnsi="Courier New" w:cs="Courier New"/>
+          <w:color w:val="000000"/>
+          <w:sz w:val="20"/>
+          <w:szCs w:val="20"/>
+        </w:rPr>
+        <w:t xml:space="preserve">            Normal = </w:t>
+      </w:r>
+      <w:proofErr w:type="spellStart"/>
+      <w:r>
+        <w:rPr>
+          <w:rFonts w:ascii="Courier New" w:eastAsia="Courier New" w:hAnsi="Courier New" w:cs="Courier New"/>
+          <w:color w:val="000000"/>
+          <w:sz w:val="20"/>
+          <w:szCs w:val="20"/>
+        </w:rPr>
+        <w:t>is_</w:t>
+      </w:r>
+      <w:proofErr w:type="gramStart"/>
+      <w:r>
+        <w:rPr>
+          <w:rFonts w:ascii="Courier New" w:eastAsia="Courier New" w:hAnsi="Courier New" w:cs="Courier New"/>
+          <w:color w:val="000000"/>
+          <w:sz w:val="20"/>
+          <w:szCs w:val="20"/>
+        </w:rPr>
+        <w:t>normal</w:t>
+      </w:r>
+      <w:proofErr w:type="spellEnd"/>
+      <w:r>
+        <w:rPr>
+          <w:rFonts w:ascii="Courier New" w:eastAsia="Courier New" w:hAnsi="Courier New" w:cs="Courier New"/>
+          <w:color w:val="000000"/>
+          <w:sz w:val="20"/>
+          <w:szCs w:val="20"/>
+        </w:rPr>
+        <w:t>(</w:t>
+      </w:r>
+      <w:proofErr w:type="spellStart"/>
+      <w:proofErr w:type="gramEnd"/>
+      <w:r>
+        <w:rPr>
+          <w:rFonts w:ascii="Courier New" w:eastAsia="Courier New" w:hAnsi="Courier New" w:cs="Courier New"/>
+          <w:color w:val="000000"/>
+          <w:sz w:val="20"/>
+          <w:szCs w:val="20"/>
+        </w:rPr>
+        <w:t>PetalWidth</w:t>
+      </w:r>
+      <w:proofErr w:type="spellEnd"/>
+      <w:r>
+        <w:rPr>
+          <w:rFonts w:ascii="Courier New" w:eastAsia="Courier New" w:hAnsi="Courier New" w:cs="Courier New"/>
+          <w:color w:val="000000"/>
+          <w:sz w:val="20"/>
+          <w:szCs w:val="20"/>
+        </w:rPr>
+        <w:t>)) %&gt;%</w:t>
+      </w:r>
+    </w:p>
+    <w:p>
+      <w:pPr>
+        <w:pBdr>
+          <w:top w:val="none" w:sz="0" w:space="0" w:color="000000"/>
+          <w:left w:val="none" w:sz="0" w:space="0" w:color="000000"/>
+          <w:bottom w:val="none" w:sz="0" w:space="0" w:color="000000"/>
+          <w:right w:val="none" w:sz="0" w:space="0" w:color="000000"/>
+        </w:pBdr>
+        <w:spacing w:line="240" w:lineRule="auto"/>
+        <w:ind w:firstLine="0"/>
+      </w:pPr>
+      <w:r>
+        <w:rPr>
+          <w:rFonts w:ascii="Courier New" w:eastAsia="Courier New" w:hAnsi="Courier New" w:cs="Courier New"/>
+          <w:color w:val="000000"/>
+          <w:sz w:val="20"/>
+          <w:szCs w:val="20"/>
+        </w:rPr>
+        <w:t xml:space="preserve">  unnest(</w:t>
+      </w:r>
+      <w:proofErr w:type="spellStart"/>
+      <w:r>
+        <w:rPr>
+          <w:rFonts w:ascii="Courier New" w:eastAsia="Courier New" w:hAnsi="Courier New" w:cs="Courier New"/>
+          <w:color w:val="000000"/>
+          <w:sz w:val="20"/>
+          <w:szCs w:val="20"/>
+        </w:rPr>
+        <w:t>dstats</w:t>
+      </w:r>
+      <w:proofErr w:type="spellEnd"/>
+      <w:r>
+        <w:rPr>
+          <w:rFonts w:ascii="Courier New" w:eastAsia="Courier New" w:hAnsi="Courier New" w:cs="Courier New"/>
+          <w:color w:val="000000"/>
+          <w:sz w:val="20"/>
+          <w:szCs w:val="20"/>
+        </w:rPr>
+        <w:t>) %&gt;%</w:t>
+      </w:r>
+    </w:p>
+    <w:p>
+      <w:pPr>
+        <w:pBdr>
+          <w:top w:val="none" w:sz="0" w:space="0" w:color="000000"/>
+          <w:left w:val="none" w:sz="0" w:space="0" w:color="000000"/>
+          <w:bottom w:val="none" w:sz="0" w:space="0" w:color="000000"/>
+          <w:right w:val="none" w:sz="0" w:space="0" w:color="000000"/>
+        </w:pBdr>
+        <w:spacing w:line="240" w:lineRule="auto"/>
+        <w:ind w:firstLine="0"/>
+      </w:pPr>
+      <w:r>
+        <w:rPr>
+          <w:rFonts w:ascii="Courier New" w:eastAsia="Courier New" w:hAnsi="Courier New" w:cs="Courier New"/>
+          <w:color w:val="000000"/>
+          <w:sz w:val="20"/>
+          <w:szCs w:val="20"/>
+        </w:rPr>
+        <w:t xml:space="preserve">  </w:t>
+      </w:r>
+      <w:proofErr w:type="spellStart"/>
+      <w:proofErr w:type="gramStart"/>
+      <w:r>
+        <w:rPr>
+          <w:rFonts w:ascii="Courier New" w:eastAsia="Courier New" w:hAnsi="Courier New" w:cs="Courier New"/>
+          <w:color w:val="000000"/>
+          <w:sz w:val="20"/>
+          <w:szCs w:val="20"/>
+        </w:rPr>
+        <w:t>flextable</w:t>
+      </w:r>
+      <w:proofErr w:type="spellEnd"/>
+      <w:r>
+        <w:rPr>
+          <w:rFonts w:ascii="Courier New" w:eastAsia="Courier New" w:hAnsi="Courier New" w:cs="Courier New"/>
+          <w:color w:val="000000"/>
+          <w:sz w:val="20"/>
+          <w:szCs w:val="20"/>
+        </w:rPr>
+        <w:t>(</w:t>
+      </w:r>
+      <w:proofErr w:type="spellStart"/>
+      <w:proofErr w:type="gramEnd"/>
+      <w:r>
+        <w:rPr>
+          <w:rFonts w:ascii="Courier New" w:eastAsia="Courier New" w:hAnsi="Courier New" w:cs="Courier New"/>
+          <w:color w:val="000000"/>
+          <w:sz w:val="20"/>
+          <w:szCs w:val="20"/>
+        </w:rPr>
+        <w:t>col_keys</w:t>
+      </w:r>
+      <w:proofErr w:type="spellEnd"/>
+      <w:r>
+        <w:rPr>
+          <w:rFonts w:ascii="Courier New" w:eastAsia="Courier New" w:hAnsi="Courier New" w:cs="Courier New"/>
+          <w:color w:val="000000"/>
+          <w:sz w:val="20"/>
+          <w:szCs w:val="20"/>
+        </w:rPr>
+        <w:t xml:space="preserve"> = </w:t>
+      </w:r>
+      <w:proofErr w:type="spellStart"/>
+      <w:r>
+        <w:rPr>
+          <w:rFonts w:ascii="Courier New" w:eastAsia="Courier New" w:hAnsi="Courier New" w:cs="Courier New"/>
+          <w:color w:val="000000"/>
+          <w:sz w:val="20"/>
+          <w:szCs w:val="20"/>
+        </w:rPr>
+        <w:t>col_keys</w:t>
+      </w:r>
+      <w:proofErr w:type="spellEnd"/>
+      <w:r>
+        <w:rPr>
+          <w:rFonts w:ascii="Courier New" w:eastAsia="Courier New" w:hAnsi="Courier New" w:cs="Courier New"/>
+          <w:color w:val="000000"/>
+          <w:sz w:val="20"/>
+          <w:szCs w:val="20"/>
+        </w:rPr>
+        <w:t>) %&gt;%</w:t>
+      </w:r>
+    </w:p>
+    <w:p>
+      <w:pPr>
+        <w:pBdr>
+          <w:top w:val="none" w:sz="0" w:space="0" w:color="000000"/>
+          <w:left w:val="none" w:sz="0" w:space="0" w:color="000000"/>
+          <w:bottom w:val="none" w:sz="0" w:space="0" w:color="000000"/>
+          <w:right w:val="none" w:sz="0" w:space="0" w:color="000000"/>
+        </w:pBdr>
+        <w:spacing w:line="240" w:lineRule="auto"/>
+        <w:ind w:firstLine="0"/>
+      </w:pPr>
+      <w:r>
+        <w:rPr>
+          <w:rFonts w:ascii="Courier New" w:eastAsia="Courier New" w:hAnsi="Courier New" w:cs="Courier New"/>
+          <w:color w:val="000000"/>
+          <w:sz w:val="20"/>
+          <w:szCs w:val="20"/>
+        </w:rPr>
+        <w:t xml:space="preserve">  </w:t>
+      </w:r>
+      <w:proofErr w:type="spellStart"/>
+      <w:r>
+        <w:rPr>
+          <w:rFonts w:ascii="Courier New" w:eastAsia="Courier New" w:hAnsi="Courier New" w:cs="Courier New"/>
+          <w:color w:val="000000"/>
+          <w:sz w:val="20"/>
+          <w:szCs w:val="20"/>
+        </w:rPr>
+        <w:t>colformat_</w:t>
+      </w:r>
+      <w:proofErr w:type="gramStart"/>
+      <w:r>
+        <w:rPr>
+          <w:rFonts w:ascii="Courier New" w:eastAsia="Courier New" w:hAnsi="Courier New" w:cs="Courier New"/>
+          <w:color w:val="000000"/>
+          <w:sz w:val="20"/>
+          <w:szCs w:val="20"/>
+        </w:rPr>
+        <w:t>double</w:t>
+      </w:r>
+      <w:proofErr w:type="spellEnd"/>
+      <w:r>
+        <w:rPr>
+          <w:rFonts w:ascii="Courier New" w:eastAsia="Courier New" w:hAnsi="Courier New" w:cs="Courier New"/>
+          <w:color w:val="000000"/>
+          <w:sz w:val="20"/>
+          <w:szCs w:val="20"/>
+        </w:rPr>
+        <w:t>(</w:t>
+      </w:r>
+      <w:proofErr w:type="gramEnd"/>
+      <w:r>
+        <w:rPr>
+          <w:rFonts w:ascii="Courier New" w:eastAsia="Courier New" w:hAnsi="Courier New" w:cs="Courier New"/>
+          <w:color w:val="000000"/>
+          <w:sz w:val="20"/>
+          <w:szCs w:val="20"/>
+        </w:rPr>
+        <w:t>) %&gt;%</w:t>
+      </w:r>
+    </w:p>
+    <w:p>
+      <w:pPr>
+        <w:pBdr>
+          <w:top w:val="none" w:sz="0" w:space="0" w:color="000000"/>
+          <w:left w:val="none" w:sz="0" w:space="0" w:color="000000"/>
+          <w:bottom w:val="none" w:sz="0" w:space="0" w:color="000000"/>
+          <w:right w:val="none" w:sz="0" w:space="0" w:color="000000"/>
+        </w:pBdr>
+        <w:spacing w:line="240" w:lineRule="auto"/>
+        <w:ind w:firstLine="0"/>
+      </w:pPr>
+      <w:r>
+        <w:rPr>
+          <w:rFonts w:ascii="Courier New" w:eastAsia="Courier New" w:hAnsi="Courier New" w:cs="Courier New"/>
+          <w:color w:val="000000"/>
+          <w:sz w:val="20"/>
+          <w:szCs w:val="20"/>
+        </w:rPr>
+        <w:t xml:space="preserve">  </w:t>
+      </w:r>
+      <w:proofErr w:type="spellStart"/>
+      <w:proofErr w:type="gramStart"/>
+      <w:r>
+        <w:rPr>
+          <w:rFonts w:ascii="Courier New" w:eastAsia="Courier New" w:hAnsi="Courier New" w:cs="Courier New"/>
+          <w:color w:val="000000"/>
+          <w:sz w:val="20"/>
+          <w:szCs w:val="20"/>
+        </w:rPr>
+        <w:t>bg</w:t>
+      </w:r>
+      <w:proofErr w:type="spellEnd"/>
+      <w:r>
+        <w:rPr>
+          <w:rFonts w:ascii="Courier New" w:eastAsia="Courier New" w:hAnsi="Courier New" w:cs="Courier New"/>
+          <w:color w:val="000000"/>
+          <w:sz w:val="20"/>
+          <w:szCs w:val="20"/>
+        </w:rPr>
+        <w:t>(</w:t>
+      </w:r>
+      <w:proofErr w:type="gramEnd"/>
+      <w:r>
+        <w:rPr>
+          <w:rFonts w:ascii="Courier New" w:eastAsia="Courier New" w:hAnsi="Courier New" w:cs="Courier New"/>
+          <w:color w:val="000000"/>
+          <w:sz w:val="20"/>
+          <w:szCs w:val="20"/>
+        </w:rPr>
+        <w:t>j = c("Skewness", "Kurtosis"),</w:t>
+      </w:r>
+    </w:p>
+    <w:p>
+      <w:pPr>
+        <w:pBdr>
+          <w:top w:val="none" w:sz="0" w:space="0" w:color="000000"/>
+          <w:left w:val="none" w:sz="0" w:space="0" w:color="000000"/>
+          <w:bottom w:val="none" w:sz="0" w:space="0" w:color="000000"/>
+          <w:right w:val="none" w:sz="0" w:space="0" w:color="000000"/>
+        </w:pBdr>
+        <w:spacing w:line="240" w:lineRule="auto"/>
+        <w:ind w:firstLine="0"/>
+      </w:pPr>
+      <w:r>
+        <w:rPr>
+          <w:rFonts w:ascii="Courier New" w:eastAsia="Courier New" w:hAnsi="Courier New" w:cs="Courier New"/>
+          <w:color w:val="000000"/>
+          <w:sz w:val="20"/>
+          <w:szCs w:val="20"/>
+        </w:rPr>
+        <w:lastRenderedPageBreak/>
+        <w:t xml:space="preserve">     source = "Normal",</w:t>
+      </w:r>
+    </w:p>
+    <w:p>
+      <w:pPr>
+        <w:pBdr>
+          <w:top w:val="none" w:sz="0" w:space="0" w:color="000000"/>
+          <w:left w:val="none" w:sz="0" w:space="0" w:color="000000"/>
+          <w:bottom w:val="none" w:sz="0" w:space="0" w:color="000000"/>
+          <w:right w:val="none" w:sz="0" w:space="0" w:color="000000"/>
+        </w:pBdr>
+        <w:spacing w:line="240" w:lineRule="auto"/>
+        <w:ind w:firstLine="0"/>
+      </w:pPr>
+      <w:r>
+        <w:rPr>
+          <w:rFonts w:ascii="Courier New" w:eastAsia="Courier New" w:hAnsi="Courier New" w:cs="Courier New"/>
+          <w:color w:val="000000"/>
+          <w:sz w:val="20"/>
+          <w:szCs w:val="20"/>
+        </w:rPr>
+        <w:t xml:space="preserve">     </w:t>
+      </w:r>
+      <w:proofErr w:type="spellStart"/>
+      <w:r>
+        <w:rPr>
+          <w:rFonts w:ascii="Courier New" w:eastAsia="Courier New" w:hAnsi="Courier New" w:cs="Courier New"/>
+          <w:color w:val="000000"/>
+          <w:sz w:val="20"/>
+          <w:szCs w:val="20"/>
+        </w:rPr>
+        <w:t>bg</w:t>
+      </w:r>
+      <w:proofErr w:type="spellEnd"/>
+      <w:r>
+        <w:rPr>
+          <w:rFonts w:ascii="Courier New" w:eastAsia="Courier New" w:hAnsi="Courier New" w:cs="Courier New"/>
+          <w:color w:val="000000"/>
+          <w:sz w:val="20"/>
+          <w:szCs w:val="20"/>
+        </w:rPr>
+        <w:t xml:space="preserve"> = </w:t>
+      </w:r>
+      <w:proofErr w:type="gramStart"/>
+      <w:r>
+        <w:rPr>
+          <w:rFonts w:ascii="Courier New" w:eastAsia="Courier New" w:hAnsi="Courier New" w:cs="Courier New"/>
+          <w:color w:val="000000"/>
+          <w:sz w:val="20"/>
+          <w:szCs w:val="20"/>
+        </w:rPr>
+        <w:t>function(</w:t>
+      </w:r>
+      <w:proofErr w:type="gramEnd"/>
+      <w:r>
+        <w:rPr>
+          <w:rFonts w:ascii="Courier New" w:eastAsia="Courier New" w:hAnsi="Courier New" w:cs="Courier New"/>
+          <w:color w:val="000000"/>
+          <w:sz w:val="20"/>
+          <w:szCs w:val="20"/>
+        </w:rPr>
+        <w:t xml:space="preserve">Normal) </w:t>
+      </w:r>
+      <w:proofErr w:type="spellStart"/>
+      <w:r>
+        <w:rPr>
+          <w:rFonts w:ascii="Courier New" w:eastAsia="Courier New" w:hAnsi="Courier New" w:cs="Courier New"/>
+          <w:color w:val="000000"/>
+          <w:sz w:val="20"/>
+          <w:szCs w:val="20"/>
+        </w:rPr>
+        <w:t>styles$colors.yes_no_na</w:t>
+      </w:r>
+      <w:proofErr w:type="spellEnd"/>
+      <w:r>
+        <w:rPr>
+          <w:rFonts w:ascii="Courier New" w:eastAsia="Courier New" w:hAnsi="Courier New" w:cs="Courier New"/>
+          <w:color w:val="000000"/>
+          <w:sz w:val="20"/>
+          <w:szCs w:val="20"/>
+        </w:rPr>
+        <w:t>[[Normal]]) %&gt;%</w:t>
+      </w:r>
+    </w:p>
+    <w:p>
+      <w:pPr>
+        <w:pBdr>
+          <w:top w:val="none" w:sz="0" w:space="0" w:color="000000"/>
+          <w:left w:val="none" w:sz="0" w:space="0" w:color="000000"/>
+          <w:bottom w:val="none" w:sz="0" w:space="0" w:color="000000"/>
+          <w:right w:val="none" w:sz="0" w:space="0" w:color="000000"/>
+        </w:pBdr>
+        <w:spacing w:line="240" w:lineRule="auto"/>
+        <w:ind w:firstLine="0"/>
+      </w:pPr>
+      <w:r>
+        <w:rPr>
+          <w:rFonts w:ascii="Courier New" w:eastAsia="Courier New" w:hAnsi="Courier New" w:cs="Courier New"/>
+          <w:color w:val="000000"/>
+          <w:sz w:val="20"/>
+          <w:szCs w:val="20"/>
+        </w:rPr>
+        <w:t xml:space="preserve">  styler(styles) %&gt;%</w:t>
+      </w:r>
+    </w:p>
+    <w:p>
+      <w:pPr>
+        <w:pBdr>
+          <w:top w:val="none" w:sz="0" w:space="0" w:color="000000"/>
+          <w:left w:val="none" w:sz="0" w:space="0" w:color="000000"/>
+          <w:bottom w:val="none" w:sz="0" w:space="0" w:color="000000"/>
+          <w:right w:val="none" w:sz="0" w:space="0" w:color="000000"/>
+        </w:pBdr>
+        <w:spacing w:line="240" w:lineRule="auto"/>
+        <w:ind w:firstLine="0"/>
+      </w:pPr>
+      <w:r>
+        <w:rPr>
+          <w:rFonts w:ascii="Courier New" w:eastAsia="Courier New" w:hAnsi="Courier New" w:cs="Courier New"/>
+          <w:color w:val="000000"/>
+          <w:sz w:val="20"/>
+          <w:szCs w:val="20"/>
+        </w:rPr>
+        <w:t xml:space="preserve">  </w:t>
+      </w:r>
+      <w:proofErr w:type="spellStart"/>
+      <w:r>
+        <w:rPr>
+          <w:rFonts w:ascii="Courier New" w:eastAsia="Courier New" w:hAnsi="Courier New" w:cs="Courier New"/>
+          <w:color w:val="000000"/>
+          <w:sz w:val="20"/>
+          <w:szCs w:val="20"/>
+        </w:rPr>
+        <w:t>add_</w:t>
+      </w:r>
+      <w:proofErr w:type="gramStart"/>
+      <w:r>
+        <w:rPr>
+          <w:rFonts w:ascii="Courier New" w:eastAsia="Courier New" w:hAnsi="Courier New" w:cs="Courier New"/>
+          <w:color w:val="000000"/>
+          <w:sz w:val="20"/>
+          <w:szCs w:val="20"/>
+        </w:rPr>
+        <w:t>table</w:t>
+      </w:r>
+      <w:proofErr w:type="spellEnd"/>
+      <w:r>
+        <w:rPr>
+          <w:rFonts w:ascii="Courier New" w:eastAsia="Courier New" w:hAnsi="Courier New" w:cs="Courier New"/>
+          <w:color w:val="000000"/>
+          <w:sz w:val="20"/>
+          <w:szCs w:val="20"/>
+        </w:rPr>
+        <w:t>(</w:t>
+      </w:r>
+      <w:proofErr w:type="gramEnd"/>
+      <w:r>
+        <w:rPr>
+          <w:rFonts w:ascii="Courier New" w:eastAsia="Courier New" w:hAnsi="Courier New" w:cs="Courier New"/>
+          <w:color w:val="000000"/>
+          <w:sz w:val="20"/>
+          <w:szCs w:val="20"/>
+        </w:rPr>
+        <w:t>bookmark = "</w:t>
+      </w:r>
+      <w:proofErr w:type="spellStart"/>
+      <w:r>
+        <w:rPr>
+          <w:rFonts w:ascii="Courier New" w:eastAsia="Courier New" w:hAnsi="Courier New" w:cs="Courier New"/>
+          <w:color w:val="000000"/>
+          <w:sz w:val="20"/>
+          <w:szCs w:val="20"/>
+        </w:rPr>
+        <w:t>tStatsPetalWidthBySpecies</w:t>
+      </w:r>
+      <w:proofErr w:type="spellEnd"/>
+      <w:r>
+        <w:rPr>
+          <w:rFonts w:ascii="Courier New" w:eastAsia="Courier New" w:hAnsi="Courier New" w:cs="Courier New"/>
+          <w:color w:val="000000"/>
+          <w:sz w:val="20"/>
+          <w:szCs w:val="20"/>
+        </w:rPr>
+        <w:t>",</w:t>
+      </w:r>
+    </w:p>
+    <w:p>
+      <w:pPr>
+        <w:pBdr>
+          <w:top w:val="none" w:sz="0" w:space="0" w:color="000000"/>
+          <w:left w:val="none" w:sz="0" w:space="0" w:color="000000"/>
+          <w:bottom w:val="none" w:sz="0" w:space="0" w:color="000000"/>
+          <w:right w:val="none" w:sz="0" w:space="0" w:color="000000"/>
+        </w:pBdr>
+        <w:spacing w:line="240" w:lineRule="auto"/>
+        <w:ind w:firstLine="0"/>
+      </w:pPr>
+      <w:r>
+        <w:rPr>
+          <w:rFonts w:ascii="Courier New" w:eastAsia="Courier New" w:hAnsi="Courier New" w:cs="Courier New"/>
+          <w:color w:val="000000"/>
+          <w:sz w:val="20"/>
+          <w:szCs w:val="20"/>
+        </w:rPr>
+        <w:t xml:space="preserve">            title = title,</w:t>
+      </w:r>
+    </w:p>
+    <w:p>
+      <w:pPr>
+        <w:pBdr>
+          <w:top w:val="none" w:sz="0" w:space="0" w:color="000000"/>
+          <w:left w:val="none" w:sz="0" w:space="0" w:color="000000"/>
+          <w:bottom w:val="none" w:sz="0" w:space="0" w:color="000000"/>
+          <w:right w:val="none" w:sz="0" w:space="0" w:color="000000"/>
+        </w:pBdr>
+        <w:spacing w:line="240" w:lineRule="auto"/>
+        <w:ind w:firstLine="0"/>
+      </w:pPr>
+      <w:r>
+        <w:rPr>
+          <w:rFonts w:ascii="Courier New" w:eastAsia="Courier New" w:hAnsi="Courier New" w:cs="Courier New"/>
+          <w:color w:val="000000"/>
+          <w:sz w:val="20"/>
+          <w:szCs w:val="20"/>
+        </w:rPr>
+        <w:t xml:space="preserve">            styles = styles,</w:t>
+      </w:r>
+    </w:p>
+    <w:p>
+      <w:pPr>
+        <w:pBdr>
+          <w:top w:val="none" w:sz="0" w:space="0" w:color="000000"/>
+          <w:left w:val="none" w:sz="0" w:space="0" w:color="000000"/>
+          <w:bottom w:val="none" w:sz="0" w:space="0" w:color="000000"/>
+          <w:right w:val="none" w:sz="0" w:space="0" w:color="000000"/>
+        </w:pBdr>
+        <w:spacing w:line="240" w:lineRule="auto"/>
+        <w:ind w:firstLine="0"/>
+      </w:pPr>
+      <w:r>
+        <w:rPr>
+          <w:rFonts w:ascii="Courier New" w:eastAsia="Courier New" w:hAnsi="Courier New" w:cs="Courier New"/>
+          <w:color w:val="000000"/>
+          <w:sz w:val="20"/>
+          <w:szCs w:val="20"/>
+        </w:rPr>
+        <w:t xml:space="preserve">            notes = notes, wide = FALSE)</w:t>
+      </w:r>
+    </w:p>
+    <w:p>
+      <w:pPr>
+        <w:pBdr>
+          <w:top w:val="none" w:sz="0" w:space="0" w:color="000000"/>
+          <w:left w:val="none" w:sz="0" w:space="0" w:color="000000"/>
+          <w:bottom w:val="none" w:sz="0" w:space="0" w:color="000000"/>
+          <w:right w:val="none" w:sz="0" w:space="0" w:color="000000"/>
+        </w:pBdr>
+        <w:spacing w:line="240" w:lineRule="auto"/>
+        <w:ind w:firstLine="0"/>
+      </w:pPr>
+    </w:p>
+    <w:p>
+      <w:pPr>
+        <w:pBdr>
+          <w:top w:val="none" w:sz="0" w:space="0" w:color="000000"/>
+          <w:left w:val="none" w:sz="0" w:space="0" w:color="000000"/>
+          <w:bottom w:val="none" w:sz="0" w:space="0" w:color="000000"/>
+          <w:right w:val="none" w:sz="0" w:space="0" w:color="000000"/>
+        </w:pBdr>
+        <w:spacing w:line="240" w:lineRule="auto"/>
+        <w:ind w:firstLine="0"/>
+      </w:pPr>
+      <w:r>
+        <w:rPr>
+          <w:rFonts w:ascii="Courier New" w:eastAsia="Courier New" w:hAnsi="Courier New" w:cs="Courier New"/>
+          <w:color w:val="000000"/>
+          <w:sz w:val="20"/>
+          <w:szCs w:val="20"/>
+        </w:rPr>
+        <w:t>#######################################################################</w:t>
+      </w:r>
+    </w:p>
+    <w:p>
+      <w:pPr>
+        <w:pBdr>
+          <w:top w:val="none" w:sz="0" w:space="0" w:color="000000"/>
+          <w:left w:val="none" w:sz="0" w:space="0" w:color="000000"/>
+          <w:bottom w:val="none" w:sz="0" w:space="0" w:color="000000"/>
+          <w:right w:val="none" w:sz="0" w:space="0" w:color="000000"/>
+        </w:pBdr>
+        <w:spacing w:line="240" w:lineRule="auto"/>
+        <w:ind w:firstLine="0"/>
+      </w:pPr>
+      <w:r>
+        <w:rPr>
+          <w:rFonts w:ascii="Courier New" w:eastAsia="Courier New" w:hAnsi="Courier New" w:cs="Courier New"/>
+          <w:color w:val="000000"/>
+          <w:sz w:val="20"/>
+          <w:szCs w:val="20"/>
+        </w:rPr>
+        <w:t xml:space="preserve">title &lt;- </w:t>
+      </w:r>
+      <w:proofErr w:type="spellStart"/>
+      <w:r>
+        <w:rPr>
+          <w:rFonts w:ascii="Courier New" w:eastAsia="Courier New" w:hAnsi="Courier New" w:cs="Courier New"/>
+          <w:color w:val="000000"/>
+          <w:sz w:val="20"/>
+          <w:szCs w:val="20"/>
+        </w:rPr>
+        <w:t>title_</w:t>
+      </w:r>
+      <w:proofErr w:type="gramStart"/>
+      <w:r>
+        <w:rPr>
+          <w:rFonts w:ascii="Courier New" w:eastAsia="Courier New" w:hAnsi="Courier New" w:cs="Courier New"/>
+          <w:color w:val="000000"/>
+          <w:sz w:val="20"/>
+          <w:szCs w:val="20"/>
+        </w:rPr>
+        <w:t>n</w:t>
+      </w:r>
+      <w:proofErr w:type="spellEnd"/>
+      <w:r>
+        <w:rPr>
+          <w:rFonts w:ascii="Courier New" w:eastAsia="Courier New" w:hAnsi="Courier New" w:cs="Courier New"/>
+          <w:color w:val="000000"/>
+          <w:sz w:val="20"/>
+          <w:szCs w:val="20"/>
+        </w:rPr>
+        <w:t>(</w:t>
+      </w:r>
+      <w:proofErr w:type="gramEnd"/>
+      <w:r>
+        <w:rPr>
+          <w:rFonts w:ascii="Courier New" w:eastAsia="Courier New" w:hAnsi="Courier New" w:cs="Courier New"/>
+          <w:color w:val="000000"/>
+          <w:sz w:val="20"/>
+          <w:szCs w:val="20"/>
+        </w:rPr>
+        <w:t xml:space="preserve">"Boxplot of </w:t>
+      </w:r>
+      <w:proofErr w:type="spellStart"/>
+      <w:r>
+        <w:rPr>
+          <w:rFonts w:ascii="Courier New" w:eastAsia="Courier New" w:hAnsi="Courier New" w:cs="Courier New"/>
+          <w:color w:val="000000"/>
+          <w:sz w:val="20"/>
+          <w:szCs w:val="20"/>
+        </w:rPr>
+        <w:t>iris$PetalWidth</w:t>
+      </w:r>
+      <w:proofErr w:type="spellEnd"/>
+      <w:r>
+        <w:rPr>
+          <w:rFonts w:ascii="Courier New" w:eastAsia="Courier New" w:hAnsi="Courier New" w:cs="Courier New"/>
+          <w:color w:val="000000"/>
+          <w:sz w:val="20"/>
+          <w:szCs w:val="20"/>
+        </w:rPr>
+        <w:t xml:space="preserve"> by Species", iris)</w:t>
+      </w:r>
+    </w:p>
+    <w:p>
+      <w:pPr>
+        <w:pBdr>
+          <w:top w:val="none" w:sz="0" w:space="0" w:color="000000"/>
+          <w:left w:val="none" w:sz="0" w:space="0" w:color="000000"/>
+          <w:bottom w:val="none" w:sz="0" w:space="0" w:color="000000"/>
+          <w:right w:val="none" w:sz="0" w:space="0" w:color="000000"/>
+        </w:pBdr>
+        <w:spacing w:line="240" w:lineRule="auto"/>
+        <w:ind w:firstLine="0"/>
+      </w:pPr>
+      <w:r>
+        <w:rPr>
+          <w:rFonts w:ascii="Courier New" w:eastAsia="Courier New" w:hAnsi="Courier New" w:cs="Courier New"/>
+          <w:color w:val="000000"/>
+          <w:sz w:val="20"/>
+          <w:szCs w:val="20"/>
+        </w:rPr>
+        <w:t>#######################################################################</w:t>
+      </w:r>
+    </w:p>
+    <w:p>
+      <w:pPr>
+        <w:pBdr>
+          <w:top w:val="none" w:sz="0" w:space="0" w:color="000000"/>
+          <w:left w:val="none" w:sz="0" w:space="0" w:color="000000"/>
+          <w:bottom w:val="none" w:sz="0" w:space="0" w:color="000000"/>
+          <w:right w:val="none" w:sz="0" w:space="0" w:color="000000"/>
+        </w:pBdr>
+        <w:spacing w:line="240" w:lineRule="auto"/>
+        <w:ind w:firstLine="0"/>
+      </w:pPr>
+      <w:r>
+        <w:rPr>
+          <w:rFonts w:ascii="Courier New" w:eastAsia="Courier New" w:hAnsi="Courier New" w:cs="Courier New"/>
+          <w:color w:val="000000"/>
+          <w:sz w:val="20"/>
+          <w:szCs w:val="20"/>
+        </w:rPr>
+        <w:t>iris %&gt;%</w:t>
+      </w:r>
+    </w:p>
+    <w:p>
+      <w:pPr>
+        <w:pBdr>
+          <w:top w:val="none" w:sz="0" w:space="0" w:color="000000"/>
+          <w:left w:val="none" w:sz="0" w:space="0" w:color="000000"/>
+          <w:bottom w:val="none" w:sz="0" w:space="0" w:color="000000"/>
+          <w:right w:val="none" w:sz="0" w:space="0" w:color="000000"/>
+        </w:pBdr>
+        <w:spacing w:line="240" w:lineRule="auto"/>
+        <w:ind w:firstLine="0"/>
+      </w:pPr>
+      <w:r>
+        <w:rPr>
+          <w:rFonts w:ascii="Courier New" w:eastAsia="Courier New" w:hAnsi="Courier New" w:cs="Courier New"/>
+          <w:color w:val="000000"/>
+          <w:sz w:val="20"/>
+          <w:szCs w:val="20"/>
+        </w:rPr>
+        <w:t xml:space="preserve">  </w:t>
+      </w:r>
+      <w:proofErr w:type="spellStart"/>
+      <w:r>
+        <w:rPr>
+          <w:rFonts w:ascii="Courier New" w:eastAsia="Courier New" w:hAnsi="Courier New" w:cs="Courier New"/>
+          <w:color w:val="000000"/>
+          <w:sz w:val="20"/>
+          <w:szCs w:val="20"/>
+        </w:rPr>
+        <w:t>group_</w:t>
+      </w:r>
+      <w:proofErr w:type="gramStart"/>
+      <w:r>
+        <w:rPr>
+          <w:rFonts w:ascii="Courier New" w:eastAsia="Courier New" w:hAnsi="Courier New" w:cs="Courier New"/>
+          <w:color w:val="000000"/>
+          <w:sz w:val="20"/>
+          <w:szCs w:val="20"/>
+        </w:rPr>
+        <w:t>by</w:t>
+      </w:r>
+      <w:proofErr w:type="spellEnd"/>
+      <w:r>
+        <w:rPr>
+          <w:rFonts w:ascii="Courier New" w:eastAsia="Courier New" w:hAnsi="Courier New" w:cs="Courier New"/>
+          <w:color w:val="000000"/>
+          <w:sz w:val="20"/>
+          <w:szCs w:val="20"/>
+        </w:rPr>
+        <w:t>(</w:t>
+      </w:r>
+      <w:proofErr w:type="gramEnd"/>
+      <w:r>
+        <w:rPr>
+          <w:rFonts w:ascii="Courier New" w:eastAsia="Courier New" w:hAnsi="Courier New" w:cs="Courier New"/>
+          <w:color w:val="000000"/>
+          <w:sz w:val="20"/>
+          <w:szCs w:val="20"/>
+        </w:rPr>
+        <w:t>Species) %&gt;%</w:t>
+      </w:r>
+    </w:p>
+    <w:p>
+      <w:pPr>
+        <w:pBdr>
+          <w:top w:val="none" w:sz="0" w:space="0" w:color="000000"/>
+          <w:left w:val="none" w:sz="0" w:space="0" w:color="000000"/>
+          <w:bottom w:val="none" w:sz="0" w:space="0" w:color="000000"/>
+          <w:right w:val="none" w:sz="0" w:space="0" w:color="000000"/>
+        </w:pBdr>
+        <w:spacing w:line="240" w:lineRule="auto"/>
+        <w:ind w:firstLine="0"/>
+      </w:pPr>
+      <w:r>
+        <w:rPr>
+          <w:rFonts w:ascii="Courier New" w:eastAsia="Courier New" w:hAnsi="Courier New" w:cs="Courier New"/>
+          <w:color w:val="000000"/>
+          <w:sz w:val="20"/>
+          <w:szCs w:val="20"/>
+        </w:rPr>
+        <w:t xml:space="preserve">  </w:t>
+      </w:r>
+      <w:proofErr w:type="gramStart"/>
+      <w:r>
+        <w:rPr>
+          <w:rFonts w:ascii="Courier New" w:eastAsia="Courier New" w:hAnsi="Courier New" w:cs="Courier New"/>
+          <w:color w:val="000000"/>
+          <w:sz w:val="20"/>
+          <w:szCs w:val="20"/>
+        </w:rPr>
+        <w:t>mutate(</w:t>
+      </w:r>
+      <w:proofErr w:type="gramEnd"/>
+      <w:r>
+        <w:rPr>
+          <w:rFonts w:ascii="Courier New" w:eastAsia="Courier New" w:hAnsi="Courier New" w:cs="Courier New"/>
+          <w:color w:val="000000"/>
+          <w:sz w:val="20"/>
+          <w:szCs w:val="20"/>
+        </w:rPr>
+        <w:t xml:space="preserve">Normal = </w:t>
+      </w:r>
+      <w:proofErr w:type="spellStart"/>
+      <w:r>
+        <w:rPr>
+          <w:rFonts w:ascii="Courier New" w:eastAsia="Courier New" w:hAnsi="Courier New" w:cs="Courier New"/>
+          <w:color w:val="000000"/>
+          <w:sz w:val="20"/>
+          <w:szCs w:val="20"/>
+        </w:rPr>
+        <w:t>is_normal</w:t>
+      </w:r>
+      <w:proofErr w:type="spellEnd"/>
+      <w:r>
+        <w:rPr>
+          <w:rFonts w:ascii="Courier New" w:eastAsia="Courier New" w:hAnsi="Courier New" w:cs="Courier New"/>
+          <w:color w:val="000000"/>
+          <w:sz w:val="20"/>
+          <w:szCs w:val="20"/>
+        </w:rPr>
+        <w:t>(</w:t>
+      </w:r>
+      <w:proofErr w:type="spellStart"/>
+      <w:r>
+        <w:rPr>
+          <w:rFonts w:ascii="Courier New" w:eastAsia="Courier New" w:hAnsi="Courier New" w:cs="Courier New"/>
+          <w:color w:val="000000"/>
+          <w:sz w:val="20"/>
+          <w:szCs w:val="20"/>
+        </w:rPr>
+        <w:t>PetalWidth</w:t>
+      </w:r>
+      <w:proofErr w:type="spellEnd"/>
+      <w:r>
+        <w:rPr>
+          <w:rFonts w:ascii="Courier New" w:eastAsia="Courier New" w:hAnsi="Courier New" w:cs="Courier New"/>
+          <w:color w:val="000000"/>
+          <w:sz w:val="20"/>
+          <w:szCs w:val="20"/>
+        </w:rPr>
+        <w:t>)) %&gt;%</w:t>
+      </w:r>
+    </w:p>
+    <w:p>
+      <w:pPr>
+        <w:pBdr>
+          <w:top w:val="none" w:sz="0" w:space="0" w:color="000000"/>
+          <w:left w:val="none" w:sz="0" w:space="0" w:color="000000"/>
+          <w:bottom w:val="none" w:sz="0" w:space="0" w:color="000000"/>
+          <w:right w:val="none" w:sz="0" w:space="0" w:color="000000"/>
+        </w:pBdr>
+        <w:spacing w:line="240" w:lineRule="auto"/>
+        <w:ind w:firstLine="0"/>
+      </w:pPr>
+      <w:r>
+        <w:rPr>
+          <w:rFonts w:ascii="Courier New" w:eastAsia="Courier New" w:hAnsi="Courier New" w:cs="Courier New"/>
+          <w:color w:val="000000"/>
+          <w:sz w:val="20"/>
+          <w:szCs w:val="20"/>
+        </w:rPr>
+        <w:t xml:space="preserve">  </w:t>
+      </w:r>
+      <w:proofErr w:type="gramStart"/>
+      <w:r>
+        <w:rPr>
+          <w:rFonts w:ascii="Courier New" w:eastAsia="Courier New" w:hAnsi="Courier New" w:cs="Courier New"/>
+          <w:color w:val="000000"/>
+          <w:sz w:val="20"/>
+          <w:szCs w:val="20"/>
+        </w:rPr>
+        <w:t>ungroup(</w:t>
+      </w:r>
+      <w:proofErr w:type="gramEnd"/>
+      <w:r>
+        <w:rPr>
+          <w:rFonts w:ascii="Courier New" w:eastAsia="Courier New" w:hAnsi="Courier New" w:cs="Courier New"/>
+          <w:color w:val="000000"/>
+          <w:sz w:val="20"/>
+          <w:szCs w:val="20"/>
+        </w:rPr>
+        <w:t>) %&gt;%</w:t>
+      </w:r>
+    </w:p>
+    <w:p>
+      <w:pPr>
+        <w:pBdr>
+          <w:top w:val="none" w:sz="0" w:space="0" w:color="000000"/>
+          <w:left w:val="none" w:sz="0" w:space="0" w:color="000000"/>
+          <w:bottom w:val="none" w:sz="0" w:space="0" w:color="000000"/>
+          <w:right w:val="none" w:sz="0" w:space="0" w:color="000000"/>
+        </w:pBdr>
+        <w:spacing w:line="240" w:lineRule="auto"/>
+        <w:ind w:firstLine="0"/>
+      </w:pPr>
+      <w:r>
+        <w:rPr>
+          <w:rFonts w:ascii="Courier New" w:eastAsia="Courier New" w:hAnsi="Courier New" w:cs="Courier New"/>
+          <w:color w:val="000000"/>
+          <w:sz w:val="20"/>
+          <w:szCs w:val="20"/>
+        </w:rPr>
+        <w:t xml:space="preserve">  </w:t>
+      </w:r>
+      <w:proofErr w:type="spellStart"/>
+      <w:proofErr w:type="gramStart"/>
+      <w:r>
+        <w:rPr>
+          <w:rFonts w:ascii="Courier New" w:eastAsia="Courier New" w:hAnsi="Courier New" w:cs="Courier New"/>
+          <w:color w:val="000000"/>
+          <w:sz w:val="20"/>
+          <w:szCs w:val="20"/>
+        </w:rPr>
+        <w:t>ggplot</w:t>
+      </w:r>
+      <w:proofErr w:type="spellEnd"/>
+      <w:r>
+        <w:rPr>
+          <w:rFonts w:ascii="Courier New" w:eastAsia="Courier New" w:hAnsi="Courier New" w:cs="Courier New"/>
+          <w:color w:val="000000"/>
+          <w:sz w:val="20"/>
+          <w:szCs w:val="20"/>
+        </w:rPr>
+        <w:t>(</w:t>
+      </w:r>
+      <w:proofErr w:type="spellStart"/>
+      <w:proofErr w:type="gramEnd"/>
+      <w:r>
+        <w:rPr>
+          <w:rFonts w:ascii="Courier New" w:eastAsia="Courier New" w:hAnsi="Courier New" w:cs="Courier New"/>
+          <w:color w:val="000000"/>
+          <w:sz w:val="20"/>
+          <w:szCs w:val="20"/>
+        </w:rPr>
+        <w:t>aes</w:t>
+      </w:r>
+      <w:proofErr w:type="spellEnd"/>
+      <w:r>
+        <w:rPr>
+          <w:rFonts w:ascii="Courier New" w:eastAsia="Courier New" w:hAnsi="Courier New" w:cs="Courier New"/>
+          <w:color w:val="000000"/>
+          <w:sz w:val="20"/>
+          <w:szCs w:val="20"/>
+        </w:rPr>
+        <w:t xml:space="preserve">(Species, </w:t>
+      </w:r>
+      <w:proofErr w:type="spellStart"/>
+      <w:r>
+        <w:rPr>
+          <w:rFonts w:ascii="Courier New" w:eastAsia="Courier New" w:hAnsi="Courier New" w:cs="Courier New"/>
+          <w:color w:val="000000"/>
+          <w:sz w:val="20"/>
+          <w:szCs w:val="20"/>
+        </w:rPr>
+        <w:t>PetalWidth</w:t>
+      </w:r>
+      <w:proofErr w:type="spellEnd"/>
+      <w:r>
+        <w:rPr>
+          <w:rFonts w:ascii="Courier New" w:eastAsia="Courier New" w:hAnsi="Courier New" w:cs="Courier New"/>
+          <w:color w:val="000000"/>
+          <w:sz w:val="20"/>
+          <w:szCs w:val="20"/>
+        </w:rPr>
+        <w:t>, fill = Normal)) +</w:t>
+      </w:r>
+    </w:p>
+    <w:p>
+      <w:pPr>
+        <w:pBdr>
+          <w:top w:val="none" w:sz="0" w:space="0" w:color="000000"/>
+          <w:left w:val="none" w:sz="0" w:space="0" w:color="000000"/>
+          <w:bottom w:val="none" w:sz="0" w:space="0" w:color="000000"/>
+          <w:right w:val="none" w:sz="0" w:space="0" w:color="000000"/>
+        </w:pBdr>
+        <w:spacing w:line="240" w:lineRule="auto"/>
+        <w:ind w:firstLine="0"/>
+      </w:pPr>
+      <w:r>
+        <w:rPr>
+          <w:rFonts w:ascii="Courier New" w:eastAsia="Courier New" w:hAnsi="Courier New" w:cs="Courier New"/>
+          <w:color w:val="000000"/>
+          <w:sz w:val="20"/>
+          <w:szCs w:val="20"/>
+        </w:rPr>
+        <w:t xml:space="preserve">  </w:t>
+      </w:r>
+      <w:proofErr w:type="spellStart"/>
+      <w:r>
+        <w:rPr>
+          <w:rFonts w:ascii="Courier New" w:eastAsia="Courier New" w:hAnsi="Courier New" w:cs="Courier New"/>
+          <w:color w:val="000000"/>
+          <w:sz w:val="20"/>
+          <w:szCs w:val="20"/>
+        </w:rPr>
+        <w:t>geom_</w:t>
+      </w:r>
+      <w:proofErr w:type="gramStart"/>
+      <w:r>
+        <w:rPr>
+          <w:rFonts w:ascii="Courier New" w:eastAsia="Courier New" w:hAnsi="Courier New" w:cs="Courier New"/>
+          <w:color w:val="000000"/>
+          <w:sz w:val="20"/>
+          <w:szCs w:val="20"/>
+        </w:rPr>
+        <w:t>boxplot</w:t>
+      </w:r>
+      <w:proofErr w:type="spellEnd"/>
+      <w:r>
+        <w:rPr>
+          <w:rFonts w:ascii="Courier New" w:eastAsia="Courier New" w:hAnsi="Courier New" w:cs="Courier New"/>
+          <w:color w:val="000000"/>
+          <w:sz w:val="20"/>
+          <w:szCs w:val="20"/>
+        </w:rPr>
+        <w:t>(</w:t>
+      </w:r>
+      <w:proofErr w:type="gramEnd"/>
+      <w:r>
+        <w:rPr>
+          <w:rFonts w:ascii="Courier New" w:eastAsia="Courier New" w:hAnsi="Courier New" w:cs="Courier New"/>
+          <w:color w:val="000000"/>
+          <w:sz w:val="20"/>
+          <w:szCs w:val="20"/>
+        </w:rPr>
+        <w:t>) +</w:t>
+      </w:r>
+    </w:p>
+    <w:p>
+      <w:pPr>
+        <w:pBdr>
+          <w:top w:val="none" w:sz="0" w:space="0" w:color="000000"/>
+          <w:left w:val="none" w:sz="0" w:space="0" w:color="000000"/>
+          <w:bottom w:val="none" w:sz="0" w:space="0" w:color="000000"/>
+          <w:right w:val="none" w:sz="0" w:space="0" w:color="000000"/>
+        </w:pBdr>
+        <w:spacing w:line="240" w:lineRule="auto"/>
+        <w:ind w:firstLine="0"/>
+      </w:pPr>
+      <w:r>
+        <w:rPr>
+          <w:rFonts w:ascii="Courier New" w:eastAsia="Courier New" w:hAnsi="Courier New" w:cs="Courier New"/>
+          <w:color w:val="000000"/>
+          <w:sz w:val="20"/>
+          <w:szCs w:val="20"/>
+        </w:rPr>
+        <w:t xml:space="preserve">  </w:t>
+      </w:r>
+      <w:proofErr w:type="spellStart"/>
+      <w:r>
+        <w:rPr>
+          <w:rFonts w:ascii="Courier New" w:eastAsia="Courier New" w:hAnsi="Courier New" w:cs="Courier New"/>
+          <w:color w:val="000000"/>
+          <w:sz w:val="20"/>
+          <w:szCs w:val="20"/>
+        </w:rPr>
+        <w:t>scale_fill_yes_no_</w:t>
+      </w:r>
+      <w:proofErr w:type="gramStart"/>
+      <w:r>
+        <w:rPr>
+          <w:rFonts w:ascii="Courier New" w:eastAsia="Courier New" w:hAnsi="Courier New" w:cs="Courier New"/>
+          <w:color w:val="000000"/>
+          <w:sz w:val="20"/>
+          <w:szCs w:val="20"/>
+        </w:rPr>
+        <w:t>na</w:t>
+      </w:r>
+      <w:proofErr w:type="spellEnd"/>
+      <w:r>
+        <w:rPr>
+          <w:rFonts w:ascii="Courier New" w:eastAsia="Courier New" w:hAnsi="Courier New" w:cs="Courier New"/>
+          <w:color w:val="000000"/>
+          <w:sz w:val="20"/>
+          <w:szCs w:val="20"/>
+        </w:rPr>
+        <w:t>(</w:t>
+      </w:r>
+      <w:proofErr w:type="gramEnd"/>
+      <w:r>
+        <w:rPr>
+          <w:rFonts w:ascii="Courier New" w:eastAsia="Courier New" w:hAnsi="Courier New" w:cs="Courier New"/>
+          <w:color w:val="000000"/>
+          <w:sz w:val="20"/>
+          <w:szCs w:val="20"/>
+        </w:rPr>
+        <w:t>) +</w:t>
+      </w:r>
+    </w:p>
+    <w:p>
+      <w:pPr>
+        <w:pBdr>
+          <w:top w:val="none" w:sz="0" w:space="0" w:color="000000"/>
+          <w:left w:val="none" w:sz="0" w:space="0" w:color="000000"/>
+          <w:bottom w:val="none" w:sz="0" w:space="0" w:color="000000"/>
+          <w:right w:val="none" w:sz="0" w:space="0" w:color="000000"/>
+        </w:pBdr>
+        <w:spacing w:line="240" w:lineRule="auto"/>
+        <w:ind w:firstLine="0"/>
+      </w:pPr>
+      <w:r>
+        <w:rPr>
+          <w:rFonts w:ascii="Courier New" w:eastAsia="Courier New" w:hAnsi="Courier New" w:cs="Courier New"/>
+          <w:color w:val="000000"/>
+          <w:sz w:val="20"/>
+          <w:szCs w:val="20"/>
+        </w:rPr>
+        <w:t xml:space="preserve">  </w:t>
+      </w:r>
+      <w:proofErr w:type="gramStart"/>
+      <w:r>
+        <w:rPr>
+          <w:rFonts w:ascii="Courier New" w:eastAsia="Courier New" w:hAnsi="Courier New" w:cs="Courier New"/>
+          <w:color w:val="000000"/>
+          <w:sz w:val="20"/>
+          <w:szCs w:val="20"/>
+        </w:rPr>
+        <w:t>theme(</w:t>
+      </w:r>
+      <w:proofErr w:type="spellStart"/>
+      <w:proofErr w:type="gramEnd"/>
+      <w:r>
+        <w:rPr>
+          <w:rFonts w:ascii="Courier New" w:eastAsia="Courier New" w:hAnsi="Courier New" w:cs="Courier New"/>
+          <w:color w:val="000000"/>
+          <w:sz w:val="20"/>
+          <w:szCs w:val="20"/>
+        </w:rPr>
+        <w:t>axis.text.x</w:t>
+      </w:r>
+      <w:proofErr w:type="spellEnd"/>
+      <w:r>
+        <w:rPr>
+          <w:rFonts w:ascii="Courier New" w:eastAsia="Courier New" w:hAnsi="Courier New" w:cs="Courier New"/>
+          <w:color w:val="000000"/>
+          <w:sz w:val="20"/>
+          <w:szCs w:val="20"/>
+        </w:rPr>
+        <w:t xml:space="preserve"> = </w:t>
+      </w:r>
+      <w:proofErr w:type="spellStart"/>
+      <w:r>
+        <w:rPr>
+          <w:rFonts w:ascii="Courier New" w:eastAsia="Courier New" w:hAnsi="Courier New" w:cs="Courier New"/>
+          <w:color w:val="000000"/>
+          <w:sz w:val="20"/>
+          <w:szCs w:val="20"/>
+        </w:rPr>
+        <w:t>styles$mono</w:t>
+      </w:r>
+      <w:proofErr w:type="spellEnd"/>
+      <w:r>
+        <w:rPr>
+          <w:rFonts w:ascii="Courier New" w:eastAsia="Courier New" w:hAnsi="Courier New" w:cs="Courier New"/>
+          <w:color w:val="000000"/>
+          <w:sz w:val="20"/>
+          <w:szCs w:val="20"/>
+        </w:rPr>
+        <w:t>) -&gt; fig</w:t>
+      </w:r>
+    </w:p>
+    <w:p>
+      <w:pPr>
+        <w:pBdr>
+          <w:top w:val="none" w:sz="0" w:space="0" w:color="000000"/>
+          <w:left w:val="none" w:sz="0" w:space="0" w:color="000000"/>
+          <w:bottom w:val="none" w:sz="0" w:space="0" w:color="000000"/>
+          <w:right w:val="none" w:sz="0" w:space="0" w:color="000000"/>
+        </w:pBdr>
+        <w:spacing w:line="240" w:lineRule="auto"/>
+        <w:ind w:firstLine="0"/>
+      </w:pPr>
+      <w:proofErr w:type="spellStart"/>
+      <w:r>
+        <w:rPr>
+          <w:rFonts w:ascii="Courier New" w:eastAsia="Courier New" w:hAnsi="Courier New" w:cs="Courier New"/>
+          <w:color w:val="000000"/>
+          <w:sz w:val="20"/>
+          <w:szCs w:val="20"/>
+        </w:rPr>
+        <w:t>note_</w:t>
+      </w:r>
+      <w:proofErr w:type="gramStart"/>
+      <w:r>
+        <w:rPr>
+          <w:rFonts w:ascii="Courier New" w:eastAsia="Courier New" w:hAnsi="Courier New" w:cs="Courier New"/>
+          <w:color w:val="000000"/>
+          <w:sz w:val="20"/>
+          <w:szCs w:val="20"/>
+        </w:rPr>
+        <w:t>that</w:t>
+      </w:r>
+      <w:proofErr w:type="spellEnd"/>
+      <w:r>
+        <w:rPr>
+          <w:rFonts w:ascii="Courier New" w:eastAsia="Courier New" w:hAnsi="Courier New" w:cs="Courier New"/>
+          <w:color w:val="000000"/>
+          <w:sz w:val="20"/>
+          <w:szCs w:val="20"/>
+        </w:rPr>
+        <w:t>(</w:t>
+      </w:r>
+      <w:proofErr w:type="gramEnd"/>
+      <w:r>
+        <w:rPr>
+          <w:rFonts w:ascii="Courier New" w:eastAsia="Courier New" w:hAnsi="Courier New" w:cs="Courier New"/>
+          <w:color w:val="000000"/>
+          <w:sz w:val="20"/>
+          <w:szCs w:val="20"/>
+        </w:rPr>
+        <w:t>"Outliers were observed.") %&gt;%</w:t>
+      </w:r>
+    </w:p>
+    <w:p>
+      <w:pPr>
+        <w:pBdr>
+          <w:top w:val="none" w:sz="0" w:space="0" w:color="000000"/>
+          <w:left w:val="none" w:sz="0" w:space="0" w:color="000000"/>
+          <w:bottom w:val="none" w:sz="0" w:space="0" w:color="000000"/>
+          <w:right w:val="none" w:sz="0" w:space="0" w:color="000000"/>
+        </w:pBdr>
+        <w:spacing w:line="240" w:lineRule="auto"/>
+        <w:ind w:firstLine="0"/>
+      </w:pPr>
+      <w:r>
+        <w:rPr>
+          <w:rFonts w:ascii="Courier New" w:eastAsia="Courier New" w:hAnsi="Courier New" w:cs="Courier New"/>
+          <w:color w:val="000000"/>
+          <w:sz w:val="20"/>
+          <w:szCs w:val="20"/>
+        </w:rPr>
+        <w:t xml:space="preserve">  </w:t>
+      </w:r>
+      <w:proofErr w:type="spellStart"/>
+      <w:r>
+        <w:rPr>
+          <w:rFonts w:ascii="Courier New" w:eastAsia="Courier New" w:hAnsi="Courier New" w:cs="Courier New"/>
+          <w:color w:val="000000"/>
+          <w:sz w:val="20"/>
+          <w:szCs w:val="20"/>
+        </w:rPr>
+        <w:t>note_</w:t>
+      </w:r>
+      <w:proofErr w:type="gramStart"/>
+      <w:r>
+        <w:rPr>
+          <w:rFonts w:ascii="Courier New" w:eastAsia="Courier New" w:hAnsi="Courier New" w:cs="Courier New"/>
+          <w:color w:val="000000"/>
+          <w:sz w:val="20"/>
+          <w:szCs w:val="20"/>
+        </w:rPr>
+        <w:t>normal</w:t>
+      </w:r>
+      <w:proofErr w:type="spellEnd"/>
+      <w:r>
+        <w:rPr>
+          <w:rFonts w:ascii="Courier New" w:eastAsia="Courier New" w:hAnsi="Courier New" w:cs="Courier New"/>
+          <w:color w:val="000000"/>
+          <w:sz w:val="20"/>
+          <w:szCs w:val="20"/>
+        </w:rPr>
+        <w:t>(</w:t>
+      </w:r>
+      <w:proofErr w:type="gramEnd"/>
+      <w:r>
+        <w:rPr>
+          <w:rFonts w:ascii="Courier New" w:eastAsia="Courier New" w:hAnsi="Courier New" w:cs="Courier New"/>
+          <w:color w:val="000000"/>
+          <w:sz w:val="20"/>
+          <w:szCs w:val="20"/>
+        </w:rPr>
+        <w:t>) %&gt;%</w:t>
+      </w:r>
+    </w:p>
+    <w:p>
+      <w:pPr>
+        <w:pBdr>
+          <w:top w:val="none" w:sz="0" w:space="0" w:color="000000"/>
+          <w:left w:val="none" w:sz="0" w:space="0" w:color="000000"/>
+          <w:bottom w:val="none" w:sz="0" w:space="0" w:color="000000"/>
+          <w:right w:val="none" w:sz="0" w:space="0" w:color="000000"/>
+        </w:pBdr>
+        <w:spacing w:line="240" w:lineRule="auto"/>
+        <w:ind w:firstLine="0"/>
+      </w:pPr>
+      <w:r>
+        <w:rPr>
+          <w:rFonts w:ascii="Courier New" w:eastAsia="Courier New" w:hAnsi="Courier New" w:cs="Courier New"/>
+          <w:color w:val="000000"/>
+          <w:sz w:val="20"/>
+          <w:szCs w:val="20"/>
+        </w:rPr>
+        <w:t xml:space="preserve">  </w:t>
+      </w:r>
+      <w:proofErr w:type="spellStart"/>
+      <w:r>
+        <w:rPr>
+          <w:rFonts w:ascii="Courier New" w:eastAsia="Courier New" w:hAnsi="Courier New" w:cs="Courier New"/>
+          <w:color w:val="000000"/>
+          <w:sz w:val="20"/>
+          <w:szCs w:val="20"/>
+        </w:rPr>
+        <w:t>note_</w:t>
+      </w:r>
+      <w:proofErr w:type="gramStart"/>
+      <w:r>
+        <w:rPr>
+          <w:rFonts w:ascii="Courier New" w:eastAsia="Courier New" w:hAnsi="Courier New" w:cs="Courier New"/>
+          <w:color w:val="000000"/>
+          <w:sz w:val="20"/>
+          <w:szCs w:val="20"/>
+        </w:rPr>
+        <w:t>intro</w:t>
+      </w:r>
+      <w:proofErr w:type="spellEnd"/>
+      <w:r>
+        <w:rPr>
+          <w:rFonts w:ascii="Courier New" w:eastAsia="Courier New" w:hAnsi="Courier New" w:cs="Courier New"/>
+          <w:color w:val="000000"/>
+          <w:sz w:val="20"/>
+          <w:szCs w:val="20"/>
+        </w:rPr>
+        <w:t>(</w:t>
+      </w:r>
+      <w:proofErr w:type="gramEnd"/>
+      <w:r>
+        <w:rPr>
+          <w:rFonts w:ascii="Courier New" w:eastAsia="Courier New" w:hAnsi="Courier New" w:cs="Courier New"/>
+          <w:color w:val="000000"/>
+          <w:sz w:val="20"/>
+          <w:szCs w:val="20"/>
+        </w:rPr>
+        <w:t>) -&gt; notes</w:t>
+      </w:r>
+    </w:p>
+    <w:p>
+      <w:pPr>
+        <w:pBdr>
+          <w:top w:val="none" w:sz="0" w:space="0" w:color="000000"/>
+          <w:left w:val="none" w:sz="0" w:space="0" w:color="000000"/>
+          <w:bottom w:val="none" w:sz="0" w:space="0" w:color="000000"/>
+          <w:right w:val="none" w:sz="0" w:space="0" w:color="000000"/>
+        </w:pBdr>
+        <w:spacing w:line="240" w:lineRule="auto"/>
+        <w:ind w:firstLine="0"/>
+      </w:pPr>
+      <w:proofErr w:type="spellStart"/>
+      <w:r>
+        <w:rPr>
+          <w:rFonts w:ascii="Courier New" w:eastAsia="Courier New" w:hAnsi="Courier New" w:cs="Courier New"/>
+          <w:color w:val="000000"/>
+          <w:sz w:val="20"/>
+          <w:szCs w:val="20"/>
+        </w:rPr>
+        <w:t>add_</w:t>
+      </w:r>
+      <w:proofErr w:type="gramStart"/>
+      <w:r>
+        <w:rPr>
+          <w:rFonts w:ascii="Courier New" w:eastAsia="Courier New" w:hAnsi="Courier New" w:cs="Courier New"/>
+          <w:color w:val="000000"/>
+          <w:sz w:val="20"/>
+          <w:szCs w:val="20"/>
+        </w:rPr>
+        <w:t>figure</w:t>
+      </w:r>
+      <w:proofErr w:type="spellEnd"/>
+      <w:r>
+        <w:rPr>
+          <w:rFonts w:ascii="Courier New" w:eastAsia="Courier New" w:hAnsi="Courier New" w:cs="Courier New"/>
+          <w:color w:val="000000"/>
+          <w:sz w:val="20"/>
+          <w:szCs w:val="20"/>
+        </w:rPr>
+        <w:t>(</w:t>
+      </w:r>
+      <w:proofErr w:type="gramEnd"/>
+      <w:r>
+        <w:rPr>
+          <w:rFonts w:ascii="Courier New" w:eastAsia="Courier New" w:hAnsi="Courier New" w:cs="Courier New"/>
+          <w:color w:val="000000"/>
+          <w:sz w:val="20"/>
+          <w:szCs w:val="20"/>
+        </w:rPr>
+        <w:t>fig, "</w:t>
+      </w:r>
+      <w:proofErr w:type="spellStart"/>
+      <w:r>
+        <w:rPr>
+          <w:rFonts w:ascii="Courier New" w:eastAsia="Courier New" w:hAnsi="Courier New" w:cs="Courier New"/>
+          <w:color w:val="000000"/>
+          <w:sz w:val="20"/>
+          <w:szCs w:val="20"/>
+        </w:rPr>
+        <w:t>fBoxplotPetalWidthBySpecies</w:t>
+      </w:r>
+      <w:proofErr w:type="spellEnd"/>
+      <w:r>
+        <w:rPr>
+          <w:rFonts w:ascii="Courier New" w:eastAsia="Courier New" w:hAnsi="Courier New" w:cs="Courier New"/>
+          <w:color w:val="000000"/>
+          <w:sz w:val="20"/>
+          <w:szCs w:val="20"/>
+        </w:rPr>
+        <w:t>", title, styles,</w:t>
+      </w:r>
+    </w:p>
+    <w:p>
+      <w:pPr>
+        <w:pBdr>
+          <w:top w:val="none" w:sz="0" w:space="0" w:color="000000"/>
+          <w:left w:val="none" w:sz="0" w:space="0" w:color="000000"/>
+          <w:bottom w:val="none" w:sz="0" w:space="0" w:color="000000"/>
+          <w:right w:val="none" w:sz="0" w:space="0" w:color="000000"/>
+        </w:pBdr>
+        <w:spacing w:line="240" w:lineRule="auto"/>
+        <w:ind w:firstLine="0"/>
+      </w:pPr>
+      <w:r>
+        <w:rPr>
+          <w:rFonts w:ascii="Courier New" w:eastAsia="Courier New" w:hAnsi="Courier New" w:cs="Courier New"/>
+          <w:color w:val="000000"/>
+          <w:sz w:val="20"/>
+          <w:szCs w:val="20"/>
+        </w:rPr>
+        <w:t xml:space="preserve">           notes = notes, wide = TRUE)</w:t>
+      </w:r>
+    </w:p>
+    <w:p>
+      <w:pPr>
+        <w:pBdr>
+          <w:top w:val="none" w:sz="0" w:space="0" w:color="000000"/>
+          <w:left w:val="none" w:sz="0" w:space="0" w:color="000000"/>
+          <w:bottom w:val="none" w:sz="0" w:space="0" w:color="000000"/>
+          <w:right w:val="none" w:sz="0" w:space="0" w:color="000000"/>
+        </w:pBdr>
+        <w:spacing w:line="240" w:lineRule="auto"/>
+        <w:ind w:firstLine="0"/>
+      </w:pPr>
+    </w:p>
+    <w:p>
+      <w:pPr>
+        <w:pBdr>
+          <w:top w:val="none" w:sz="0" w:space="0" w:color="000000"/>
+          <w:left w:val="none" w:sz="0" w:space="0" w:color="000000"/>
+          <w:bottom w:val="none" w:sz="0" w:space="0" w:color="000000"/>
+          <w:right w:val="none" w:sz="0" w:space="0" w:color="000000"/>
+        </w:pBdr>
+        <w:spacing w:line="240" w:lineRule="auto"/>
+        <w:ind w:firstLine="0"/>
+      </w:pPr>
+      <w:r>
+        <w:rPr>
+          <w:rFonts w:ascii="Courier New" w:eastAsia="Courier New" w:hAnsi="Courier New" w:cs="Courier New"/>
+          <w:color w:val="000000"/>
+          <w:sz w:val="20"/>
+          <w:szCs w:val="20"/>
+        </w:rPr>
+        <w:t>#######################################################################</w:t>
+      </w:r>
+    </w:p>
+    <w:p>
+      <w:pPr>
+        <w:pBdr>
+          <w:top w:val="none" w:sz="0" w:space="0" w:color="000000"/>
+          <w:left w:val="none" w:sz="0" w:space="0" w:color="000000"/>
+          <w:bottom w:val="none" w:sz="0" w:space="0" w:color="000000"/>
+          <w:right w:val="none" w:sz="0" w:space="0" w:color="000000"/>
+        </w:pBdr>
+        <w:spacing w:line="240" w:lineRule="auto"/>
+        <w:ind w:firstLine="0"/>
+      </w:pPr>
+      <w:r>
+        <w:rPr>
+          <w:rFonts w:ascii="Courier New" w:eastAsia="Courier New" w:hAnsi="Courier New" w:cs="Courier New"/>
+          <w:color w:val="000000"/>
+          <w:sz w:val="20"/>
+          <w:szCs w:val="20"/>
+        </w:rPr>
+        <w:t># Generate sections for Tables, Figures, and Appendices in APA 7 style.</w:t>
+      </w:r>
+    </w:p>
+    <w:p>
+      <w:pPr>
+        <w:pBdr>
+          <w:top w:val="none" w:sz="0" w:space="0" w:color="000000"/>
+          <w:left w:val="none" w:sz="0" w:space="0" w:color="000000"/>
+          <w:bottom w:val="none" w:sz="0" w:space="0" w:color="000000"/>
+          <w:right w:val="none" w:sz="0" w:space="0" w:color="000000"/>
+        </w:pBdr>
+        <w:spacing w:line="240" w:lineRule="auto"/>
+        <w:ind w:firstLine="0"/>
+      </w:pPr>
+      <w:r>
+        <w:rPr>
+          <w:rFonts w:ascii="Courier New" w:eastAsia="Courier New" w:hAnsi="Courier New" w:cs="Courier New"/>
+          <w:color w:val="000000"/>
+          <w:sz w:val="20"/>
+          <w:szCs w:val="20"/>
+        </w:rPr>
+        <w:t>#######################################################################</w:t>
+      </w:r>
+    </w:p>
+    <w:p>
+      <w:pPr>
+        <w:pBdr>
+          <w:top w:val="none" w:sz="0" w:space="0" w:color="000000"/>
+          <w:left w:val="none" w:sz="0" w:space="0" w:color="000000"/>
+          <w:bottom w:val="none" w:sz="0" w:space="0" w:color="000000"/>
+          <w:right w:val="none" w:sz="0" w:space="0" w:color="000000"/>
+        </w:pBdr>
+        <w:spacing w:line="240" w:lineRule="auto"/>
+        <w:ind w:firstLine="0"/>
+      </w:pPr>
+      <w:proofErr w:type="spellStart"/>
+      <w:r>
+        <w:rPr>
+          <w:rFonts w:ascii="Courier New" w:eastAsia="Courier New" w:hAnsi="Courier New" w:cs="Courier New"/>
+          <w:color w:val="000000"/>
+          <w:sz w:val="20"/>
+          <w:szCs w:val="20"/>
+        </w:rPr>
+        <w:t>apa_</w:t>
+      </w:r>
+      <w:proofErr w:type="gramStart"/>
+      <w:r>
+        <w:rPr>
+          <w:rFonts w:ascii="Courier New" w:eastAsia="Courier New" w:hAnsi="Courier New" w:cs="Courier New"/>
+          <w:color w:val="000000"/>
+          <w:sz w:val="20"/>
+          <w:szCs w:val="20"/>
+        </w:rPr>
+        <w:t>docx</w:t>
+      </w:r>
+      <w:proofErr w:type="spellEnd"/>
+      <w:r>
+        <w:rPr>
+          <w:rFonts w:ascii="Courier New" w:eastAsia="Courier New" w:hAnsi="Courier New" w:cs="Courier New"/>
+          <w:color w:val="000000"/>
+          <w:sz w:val="20"/>
+          <w:szCs w:val="20"/>
+        </w:rPr>
+        <w:t>(</w:t>
+      </w:r>
+      <w:proofErr w:type="gramEnd"/>
+      <w:r>
+        <w:rPr>
+          <w:rFonts w:ascii="Courier New" w:eastAsia="Courier New" w:hAnsi="Courier New" w:cs="Courier New"/>
+          <w:color w:val="000000"/>
+          <w:sz w:val="20"/>
+          <w:szCs w:val="20"/>
+        </w:rPr>
+        <w:t>here = function() {})</w:t>
+      </w:r>
+    </w:p>
+    <w:p>
+      <w:pPr>
+        <w:sectPr>
+          <w:headerReference w:type="default" r:id="rId14"/>
+          <w:pgSz w:w="12240" w:h="15840"/>
+          <w:pgMar w:top="1440" w:right="1440" w:bottom="1440" w:left="1440" w:header="720" w:footer="720" w:gutter="0"/>
+          <w:cols w:space="720"/>
+        </w:sectPr>
+      </w:pPr>
+    </w:p>
+    <w:p/>
+    <w:p>
+      <w:pPr>
+        <w:ind w:left="720" w:hanging="720"/>
+      </w:pPr>
       <w:r>
         <w:fldChar w:fldCharType="end"/>
       </w:r>
       <w:bookmarkEnd w:id="10"/>
     </w:p>
     <w:sectPr>
-      <w:headerReference w:type="default" r:id="rId11"/>
+      <w:headerReference w:type="default" r:id="rId15"/>
       <w:pgSz w:w="12240" w:h="15840"/>
       <w:pgMar w:top="1440" w:right="1440" w:bottom="1440" w:left="1440" w:header="720" w:footer="720" w:gutter="0"/>
       <w:cols w:space="720"/>
@@ -1427,6 +5922,165 @@
 </file>
 
 <file path=word/header1.xml><?xml version="1.0" encoding="utf-8"?>
+<w:hdr xmlns:wpc="http://schemas.microsoft.com/office/word/2010/wordprocessingCanvas" xmlns:cx="http://schemas.microsoft.com/office/drawing/2014/chartex" xmlns:cx1="http://schemas.microsoft.com/office/drawing/2015/9/8/chartex" xmlns:cx2="http://schemas.microsoft.com/office/drawing/2015/10/21/chartex" xmlns:cx3="http://schemas.microsoft.com/office/drawing/2016/5/9/chartex" xmlns:cx4="http://schemas.microsoft.com/office/drawing/2016/5/10/chartex" xmlns:cx5="http://schemas.microsoft.com/office/drawing/2016/5/11/chartex" xmlns:cx6="http://schemas.microsoft.com/office/drawing/2016/5/12/chartex" xmlns:cx7="http://schemas.microsoft.com/office/drawing/2016/5/13/chartex" xmlns:cx8="http://schemas.microsoft.com/office/drawing/2016/5/14/chartex" xmlns:mc="http://schemas.openxmlformats.org/markup-compatibility/2006" xmlns:aink="http://schemas.microsoft.com/office/drawing/2016/ink" xmlns:am3d="http://schemas.microsoft.com/office/drawing/2017/model3d" xmlns:o="urn:schemas-microsoft-com:office:office" xmlns:r="http://schemas.openxmlformats.org/officeDocument/2006/relationships" xmlns:m="http://schemas.openxmlformats.org/officeDocument/2006/math" xmlns:v="urn:schemas-microsoft-com:vml" xmlns:wp14="http://schemas.microsoft.com/office/word/2010/wordprocessingDrawing" xmlns:wp="http://schemas.openxmlformats.org/drawingml/2006/wordprocessingDrawing" xmlns:w10="urn:schemas-microsoft-com:office:word" xmlns:w="http://schemas.openxmlformats.org/wordprocessingml/2006/main" xmlns:w14="http://schemas.microsoft.com/office/word/2010/wordml" xmlns:w15="http://schemas.microsoft.com/office/word/2012/wordml" xmlns:w16cex="http://schemas.microsoft.com/office/word/2018/wordml/cex" xmlns:w16cid="http://schemas.microsoft.com/office/word/2016/wordml/cid" xmlns:w16="http://schemas.microsoft.com/office/word/2018/wordml" xmlns:w16sdtdh="http://schemas.microsoft.com/office/word/2020/wordml/sdtdatahash" xmlns:w16se="http://schemas.microsoft.com/office/word/2015/wordml/symex" xmlns:wpg="http://schemas.microsoft.com/office/word/2010/wordprocessingGroup" xmlns:wpi="http://schemas.microsoft.com/office/word/2010/wordprocessingInk" xmlns:wne="http://schemas.microsoft.com/office/word/2006/wordml" xmlns:wps="http://schemas.microsoft.com/office/word/2010/wordprocessingShape" mc:Ignorable="w14 w15 w16se w16cid w16 w16cex w16sdtdh wp14">
+  <w:sdt>
+    <w:sdtPr>
+      <w:id w:val="1876880503"/>
+      <w:docPartObj>
+        <w:docPartGallery w:val="Page Numbers (Top of Page)"/>
+        <w:docPartUnique/>
+      </w:docPartObj>
+    </w:sdtPr>
+    <w:sdtEndPr>
+      <w:rPr>
+        <w:noProof/>
+      </w:rPr>
+    </w:sdtEndPr>
+    <w:sdtContent>
+      <w:p>
+        <w:pPr>
+          <w:pStyle w:val="Header"/>
+          <w:jc w:val="right"/>
+        </w:pPr>
+        <w:r>
+          <w:fldChar w:fldCharType="begin"/>
+        </w:r>
+        <w:r>
+          <w:instrText xml:space="preserve"> PAGE   \* MERGEFORMAT </w:instrText>
+        </w:r>
+        <w:r>
+          <w:fldChar w:fldCharType="separate"/>
+        </w:r>
+        <w:r>
+          <w:rPr>
+            <w:noProof/>
+          </w:rPr>
+          <w:t>2</w:t>
+        </w:r>
+        <w:r>
+          <w:rPr>
+            <w:noProof/>
+          </w:rPr>
+          <w:fldChar w:fldCharType="end"/>
+        </w:r>
+      </w:p>
+    </w:sdtContent>
+  </w:sdt>
+  <w:p>
+    <w:pPr>
+      <w:pStyle w:val="Header"/>
+    </w:pPr>
+  </w:p>
+</w:hdr>
+</file>
+
+<file path=word/header2.xml><?xml version="1.0" encoding="utf-8"?>
+<w:hdr xmlns:wpc="http://schemas.microsoft.com/office/word/2010/wordprocessingCanvas" xmlns:cx="http://schemas.microsoft.com/office/drawing/2014/chartex" xmlns:cx1="http://schemas.microsoft.com/office/drawing/2015/9/8/chartex" xmlns:cx2="http://schemas.microsoft.com/office/drawing/2015/10/21/chartex" xmlns:cx3="http://schemas.microsoft.com/office/drawing/2016/5/9/chartex" xmlns:cx4="http://schemas.microsoft.com/office/drawing/2016/5/10/chartex" xmlns:cx5="http://schemas.microsoft.com/office/drawing/2016/5/11/chartex" xmlns:cx6="http://schemas.microsoft.com/office/drawing/2016/5/12/chartex" xmlns:cx7="http://schemas.microsoft.com/office/drawing/2016/5/13/chartex" xmlns:cx8="http://schemas.microsoft.com/office/drawing/2016/5/14/chartex" xmlns:mc="http://schemas.openxmlformats.org/markup-compatibility/2006" xmlns:aink="http://schemas.microsoft.com/office/drawing/2016/ink" xmlns:am3d="http://schemas.microsoft.com/office/drawing/2017/model3d" xmlns:o="urn:schemas-microsoft-com:office:office" xmlns:r="http://schemas.openxmlformats.org/officeDocument/2006/relationships" xmlns:m="http://schemas.openxmlformats.org/officeDocument/2006/math" xmlns:v="urn:schemas-microsoft-com:vml" xmlns:wp14="http://schemas.microsoft.com/office/word/2010/wordprocessingDrawing" xmlns:wp="http://schemas.openxmlformats.org/drawingml/2006/wordprocessingDrawing" xmlns:w10="urn:schemas-microsoft-com:office:word" xmlns:w="http://schemas.openxmlformats.org/wordprocessingml/2006/main" xmlns:w14="http://schemas.microsoft.com/office/word/2010/wordml" xmlns:w15="http://schemas.microsoft.com/office/word/2012/wordml" xmlns:w16cex="http://schemas.microsoft.com/office/word/2018/wordml/cex" xmlns:w16cid="http://schemas.microsoft.com/office/word/2016/wordml/cid" xmlns:w16="http://schemas.microsoft.com/office/word/2018/wordml" xmlns:w16sdtdh="http://schemas.microsoft.com/office/word/2020/wordml/sdtdatahash" xmlns:w16se="http://schemas.microsoft.com/office/word/2015/wordml/symex" xmlns:wpg="http://schemas.microsoft.com/office/word/2010/wordprocessingGroup" xmlns:wpi="http://schemas.microsoft.com/office/word/2010/wordprocessingInk" xmlns:wne="http://schemas.microsoft.com/office/word/2006/wordml" xmlns:wps="http://schemas.microsoft.com/office/word/2010/wordprocessingShape" mc:Ignorable="w14 w15 w16se w16cid w16 w16cex w16sdtdh wp14">
+  <w:sdt>
+    <w:sdtPr>
+      <w:id w:val="-1687279393"/>
+      <w:docPartObj>
+        <w:docPartGallery w:val="Page Numbers (Top of Page)"/>
+        <w:docPartUnique/>
+      </w:docPartObj>
+    </w:sdtPr>
+    <w:sdtEndPr>
+      <w:rPr>
+        <w:noProof/>
+      </w:rPr>
+    </w:sdtEndPr>
+    <w:sdtContent>
+      <w:p>
+        <w:pPr>
+          <w:pStyle w:val="Header"/>
+          <w:jc w:val="right"/>
+        </w:pPr>
+        <w:r>
+          <w:fldChar w:fldCharType="begin"/>
+        </w:r>
+        <w:r>
+          <w:instrText xml:space="preserve"> PAGE   \* MERGEFORMAT </w:instrText>
+        </w:r>
+        <w:r>
+          <w:fldChar w:fldCharType="separate"/>
+        </w:r>
+        <w:r>
+          <w:rPr>
+            <w:noProof/>
+          </w:rPr>
+          <w:t>2</w:t>
+        </w:r>
+        <w:r>
+          <w:rPr>
+            <w:noProof/>
+          </w:rPr>
+          <w:fldChar w:fldCharType="end"/>
+        </w:r>
+      </w:p>
+    </w:sdtContent>
+  </w:sdt>
+  <w:p>
+    <w:pPr>
+      <w:pStyle w:val="Header"/>
+    </w:pPr>
+  </w:p>
+</w:hdr>
+</file>
+
+<file path=word/header3.xml><?xml version="1.0" encoding="utf-8"?>
+<w:hdr xmlns:wpc="http://schemas.microsoft.com/office/word/2010/wordprocessingCanvas" xmlns:cx="http://schemas.microsoft.com/office/drawing/2014/chartex" xmlns:cx1="http://schemas.microsoft.com/office/drawing/2015/9/8/chartex" xmlns:cx2="http://schemas.microsoft.com/office/drawing/2015/10/21/chartex" xmlns:cx3="http://schemas.microsoft.com/office/drawing/2016/5/9/chartex" xmlns:cx4="http://schemas.microsoft.com/office/drawing/2016/5/10/chartex" xmlns:cx5="http://schemas.microsoft.com/office/drawing/2016/5/11/chartex" xmlns:cx6="http://schemas.microsoft.com/office/drawing/2016/5/12/chartex" xmlns:cx7="http://schemas.microsoft.com/office/drawing/2016/5/13/chartex" xmlns:cx8="http://schemas.microsoft.com/office/drawing/2016/5/14/chartex" xmlns:mc="http://schemas.openxmlformats.org/markup-compatibility/2006" xmlns:aink="http://schemas.microsoft.com/office/drawing/2016/ink" xmlns:am3d="http://schemas.microsoft.com/office/drawing/2017/model3d" xmlns:o="urn:schemas-microsoft-com:office:office" xmlns:r="http://schemas.openxmlformats.org/officeDocument/2006/relationships" xmlns:m="http://schemas.openxmlformats.org/officeDocument/2006/math" xmlns:v="urn:schemas-microsoft-com:vml" xmlns:wp14="http://schemas.microsoft.com/office/word/2010/wordprocessingDrawing" xmlns:wp="http://schemas.openxmlformats.org/drawingml/2006/wordprocessingDrawing" xmlns:w10="urn:schemas-microsoft-com:office:word" xmlns:w="http://schemas.openxmlformats.org/wordprocessingml/2006/main" xmlns:w14="http://schemas.microsoft.com/office/word/2010/wordml" xmlns:w15="http://schemas.microsoft.com/office/word/2012/wordml" xmlns:w16cex="http://schemas.microsoft.com/office/word/2018/wordml/cex" xmlns:w16cid="http://schemas.microsoft.com/office/word/2016/wordml/cid" xmlns:w16="http://schemas.microsoft.com/office/word/2018/wordml" xmlns:w16sdtdh="http://schemas.microsoft.com/office/word/2020/wordml/sdtdatahash" xmlns:w16se="http://schemas.microsoft.com/office/word/2015/wordml/symex" xmlns:wpg="http://schemas.microsoft.com/office/word/2010/wordprocessingGroup" xmlns:wpi="http://schemas.microsoft.com/office/word/2010/wordprocessingInk" xmlns:wne="http://schemas.microsoft.com/office/word/2006/wordml" xmlns:wps="http://schemas.microsoft.com/office/word/2010/wordprocessingShape" mc:Ignorable="w14 w15 w16se w16cid w16 w16cex w16sdtdh wp14">
+  <w:sdt>
+    <w:sdtPr>
+      <w:id w:val="-880169439"/>
+      <w:docPartObj>
+        <w:docPartGallery w:val="Page Numbers (Top of Page)"/>
+        <w:docPartUnique/>
+      </w:docPartObj>
+    </w:sdtPr>
+    <w:sdtEndPr>
+      <w:rPr>
+        <w:noProof/>
+      </w:rPr>
+    </w:sdtEndPr>
+    <w:sdtContent>
+      <w:p>
+        <w:pPr>
+          <w:pStyle w:val="Header"/>
+          <w:jc w:val="right"/>
+        </w:pPr>
+        <w:r>
+          <w:fldChar w:fldCharType="begin"/>
+        </w:r>
+        <w:r>
+          <w:instrText xml:space="preserve"> PAGE   \* MERGEFORMAT </w:instrText>
+        </w:r>
+        <w:r>
+          <w:fldChar w:fldCharType="separate"/>
+        </w:r>
+        <w:r>
+          <w:rPr>
+            <w:noProof/>
+          </w:rPr>
+          <w:t>2</w:t>
+        </w:r>
+        <w:r>
+          <w:rPr>
+            <w:noProof/>
+          </w:rPr>
+          <w:fldChar w:fldCharType="end"/>
+        </w:r>
+      </w:p>
+    </w:sdtContent>
+  </w:sdt>
+  <w:p>
+    <w:pPr>
+      <w:pStyle w:val="Header"/>
+    </w:pPr>
+  </w:p>
+</w:hdr>
+</file>
+
+<file path=word/header4.xml><?xml version="1.0" encoding="utf-8"?>
 <w:hdr xmlns:wpc="http://schemas.microsoft.com/office/word/2010/wordprocessingCanvas" xmlns:cx="http://schemas.microsoft.com/office/drawing/2014/chartex" xmlns:cx1="http://schemas.microsoft.com/office/drawing/2015/9/8/chartex" xmlns:cx2="http://schemas.microsoft.com/office/drawing/2015/10/21/chartex" xmlns:cx3="http://schemas.microsoft.com/office/drawing/2016/5/9/chartex" xmlns:cx4="http://schemas.microsoft.com/office/drawing/2016/5/10/chartex" xmlns:cx5="http://schemas.microsoft.com/office/drawing/2016/5/11/chartex" xmlns:cx6="http://schemas.microsoft.com/office/drawing/2016/5/12/chartex" xmlns:cx7="http://schemas.microsoft.com/office/drawing/2016/5/13/chartex" xmlns:cx8="http://schemas.microsoft.com/office/drawing/2016/5/14/chartex" xmlns:mc="http://schemas.openxmlformats.org/markup-compatibility/2006" xmlns:aink="http://schemas.microsoft.com/office/drawing/2016/ink" xmlns:am3d="http://schemas.microsoft.com/office/drawing/2017/model3d" xmlns:o="urn:schemas-microsoft-com:office:office" xmlns:r="http://schemas.openxmlformats.org/officeDocument/2006/relationships" xmlns:m="http://schemas.openxmlformats.org/officeDocument/2006/math" xmlns:v="urn:schemas-microsoft-com:vml" xmlns:wp14="http://schemas.microsoft.com/office/word/2010/wordprocessingDrawing" xmlns:wp="http://schemas.openxmlformats.org/drawingml/2006/wordprocessingDrawing" xmlns:w10="urn:schemas-microsoft-com:office:word" xmlns:w="http://schemas.openxmlformats.org/wordprocessingml/2006/main" xmlns:w14="http://schemas.microsoft.com/office/word/2010/wordml" xmlns:w15="http://schemas.microsoft.com/office/word/2012/wordml" xmlns:w16cex="http://schemas.microsoft.com/office/word/2018/wordml/cex" xmlns:w16cid="http://schemas.microsoft.com/office/word/2016/wordml/cid" xmlns:w16="http://schemas.microsoft.com/office/word/2018/wordml" xmlns:w16sdtdh="http://schemas.microsoft.com/office/word/2020/wordml/sdtdatahash" xmlns:w16se="http://schemas.microsoft.com/office/word/2015/wordml/symex" xmlns:wpg="http://schemas.microsoft.com/office/word/2010/wordprocessingGroup" xmlns:wpi="http://schemas.microsoft.com/office/word/2010/wordprocessingInk" xmlns:wne="http://schemas.microsoft.com/office/word/2006/wordml" xmlns:wps="http://schemas.microsoft.com/office/word/2010/wordprocessingShape" mc:Ignorable="w14 w15 w16se w16cid w16 w16cex w16sdtdh wp14">
   <w:sdt>
     <w:sdtPr>
@@ -2342,6 +6996,20 @@
     <w:pitch w:val="variable"/>
     <w:sig w:usb0="E4002EFF" w:usb1="C000E47F" w:usb2="00000009" w:usb3="00000000" w:csb0="000001FF" w:csb1="00000000"/>
   </w:font>
+  <w:font w:name="Arial">
+    <w:panose1 w:val="020B0604020202020204"/>
+    <w:charset w:val="00"/>
+    <w:family w:val="swiss"/>
+    <w:pitch w:val="variable"/>
+    <w:sig w:usb0="E0002EFF" w:usb1="C000785B" w:usb2="00000009" w:usb3="00000000" w:csb0="000001FF" w:csb1="00000000"/>
+  </w:font>
+  <w:font w:name="Courier New">
+    <w:panose1 w:val="02070309020205020404"/>
+    <w:charset w:val="00"/>
+    <w:family w:val="modern"/>
+    <w:pitch w:val="fixed"/>
+    <w:sig w:usb0="E0002EFF" w:usb1="C0007843" w:usb2="00000009" w:usb3="00000000" w:csb0="000001FF" w:csb1="00000000"/>
+  </w:font>
   <w:font w:name="Calibri Light">
     <w:panose1 w:val="020F0302020204030204"/>
     <w:charset w:val="00"/>
@@ -2369,6 +7037,7 @@
   <w:rsids>
     <w:rsidRoot w:val="00334B40"/>
     <w:rsid w:val="00137EDD"/>
+    <w:rsid w:val="00176B30"/>
     <w:rsid w:val="002A37E0"/>
     <w:rsid w:val="0030071C"/>
     <w:rsid w:val="00334B40"/>

</xml_diff>

<commit_message>
Italicized the word Note at the start of a note.
</commit_message>
<xml_diff>
--- a/inst/iris/paper.docx
+++ b/inst/iris/paper.docx
@@ -2008,9 +2008,17 @@
             <w:r>
               <w:rPr>
                 <w:rFonts w:eastAsia="Times New Roman"/>
+                <w:i/>
                 <w:color w:val="000000"/>
               </w:rPr>
-              <w:t>Note.  Group sizes were balanced.  Coloring (blue=Yes, red=No, grey=NA) indicated if a Shapiro-Wilk test of normality failed to reject the null hypothesis that the data were sampled from a population that was normally distributed (</w:t>
+              <w:t>Note</w:t>
+            </w:r>
+            <w:r>
+              <w:rPr>
+                <w:rFonts w:eastAsia="Times New Roman"/>
+                <w:color w:val="000000"/>
+              </w:rPr>
+              <w:t>.  Group sizes were balanced.  Coloring (blue=Yes, red=No, grey=NA) indicated if a Shapiro-Wilk test of normality failed to reject the null hypothesis that the data were sampled from a population that was normally distributed (</w:t>
             </w:r>
             <w:r>
               <w:rPr>
@@ -2192,10 +2200,10 @@
           <w:noProof/>
         </w:rPr>
         <w:drawing>
-          <wp:inline distT="0" distB="0" distL="0" distR="0" wp14:anchorId="59B78B63" wp14:editId="716B2ECD">
+          <wp:inline distT="0" distB="0" distL="0" distR="0" wp14:anchorId="6A6327EB" wp14:editId="78FF5349">
             <wp:extent cx="8229600" cy="3931920"/>
             <wp:effectExtent l="0" t="0" r="0" b="0"/>
-            <wp:docPr id="2" name="Picture 2"/>
+            <wp:docPr id="3" name="Picture 3"/>
             <wp:cNvGraphicFramePr>
               <a:graphicFrameLocks xmlns:a="http://schemas.openxmlformats.org/drawingml/2006/main" noChangeAspect="1"/>
             </wp:cNvGraphicFramePr>
@@ -2274,9 +2282,17 @@
             <w:r>
               <w:rPr>
                 <w:rFonts w:eastAsia="Times New Roman"/>
+                <w:i/>
                 <w:color w:val="000000"/>
               </w:rPr>
-              <w:t>Note.  Outliers were observed.  Coloring indicated if a Shapiro-Wilk test of normality failed to reject the null hypothesis that the data were sampled from a population that was normally distributed (</w:t>
+              <w:t>Note</w:t>
+            </w:r>
+            <w:r>
+              <w:rPr>
+                <w:rFonts w:eastAsia="Times New Roman"/>
+                <w:color w:val="000000"/>
+              </w:rPr>
+              <w:t>.  Outliers were observed.  Coloring indicated if a Shapiro-Wilk test of normality failed to reject the null hypothesis that the data were sampled from a population that was normally distributed (</w:t>
             </w:r>
             <w:r>
               <w:rPr>
@@ -5925,7 +5941,7 @@
 <w:hdr xmlns:wpc="http://schemas.microsoft.com/office/word/2010/wordprocessingCanvas" xmlns:cx="http://schemas.microsoft.com/office/drawing/2014/chartex" xmlns:cx1="http://schemas.microsoft.com/office/drawing/2015/9/8/chartex" xmlns:cx2="http://schemas.microsoft.com/office/drawing/2015/10/21/chartex" xmlns:cx3="http://schemas.microsoft.com/office/drawing/2016/5/9/chartex" xmlns:cx4="http://schemas.microsoft.com/office/drawing/2016/5/10/chartex" xmlns:cx5="http://schemas.microsoft.com/office/drawing/2016/5/11/chartex" xmlns:cx6="http://schemas.microsoft.com/office/drawing/2016/5/12/chartex" xmlns:cx7="http://schemas.microsoft.com/office/drawing/2016/5/13/chartex" xmlns:cx8="http://schemas.microsoft.com/office/drawing/2016/5/14/chartex" xmlns:mc="http://schemas.openxmlformats.org/markup-compatibility/2006" xmlns:aink="http://schemas.microsoft.com/office/drawing/2016/ink" xmlns:am3d="http://schemas.microsoft.com/office/drawing/2017/model3d" xmlns:o="urn:schemas-microsoft-com:office:office" xmlns:r="http://schemas.openxmlformats.org/officeDocument/2006/relationships" xmlns:m="http://schemas.openxmlformats.org/officeDocument/2006/math" xmlns:v="urn:schemas-microsoft-com:vml" xmlns:wp14="http://schemas.microsoft.com/office/word/2010/wordprocessingDrawing" xmlns:wp="http://schemas.openxmlformats.org/drawingml/2006/wordprocessingDrawing" xmlns:w10="urn:schemas-microsoft-com:office:word" xmlns:w="http://schemas.openxmlformats.org/wordprocessingml/2006/main" xmlns:w14="http://schemas.microsoft.com/office/word/2010/wordml" xmlns:w15="http://schemas.microsoft.com/office/word/2012/wordml" xmlns:w16cex="http://schemas.microsoft.com/office/word/2018/wordml/cex" xmlns:w16cid="http://schemas.microsoft.com/office/word/2016/wordml/cid" xmlns:w16="http://schemas.microsoft.com/office/word/2018/wordml" xmlns:w16sdtdh="http://schemas.microsoft.com/office/word/2020/wordml/sdtdatahash" xmlns:w16se="http://schemas.microsoft.com/office/word/2015/wordml/symex" xmlns:wpg="http://schemas.microsoft.com/office/word/2010/wordprocessingGroup" xmlns:wpi="http://schemas.microsoft.com/office/word/2010/wordprocessingInk" xmlns:wne="http://schemas.microsoft.com/office/word/2006/wordml" xmlns:wps="http://schemas.microsoft.com/office/word/2010/wordprocessingShape" mc:Ignorable="w14 w15 w16se w16cid w16 w16cex w16sdtdh wp14">
   <w:sdt>
     <w:sdtPr>
-      <w:id w:val="1876880503"/>
+      <w:id w:val="-329918113"/>
       <w:docPartObj>
         <w:docPartGallery w:val="Page Numbers (Top of Page)"/>
         <w:docPartUnique/>
@@ -5978,7 +5994,7 @@
 <w:hdr xmlns:wpc="http://schemas.microsoft.com/office/word/2010/wordprocessingCanvas" xmlns:cx="http://schemas.microsoft.com/office/drawing/2014/chartex" xmlns:cx1="http://schemas.microsoft.com/office/drawing/2015/9/8/chartex" xmlns:cx2="http://schemas.microsoft.com/office/drawing/2015/10/21/chartex" xmlns:cx3="http://schemas.microsoft.com/office/drawing/2016/5/9/chartex" xmlns:cx4="http://schemas.microsoft.com/office/drawing/2016/5/10/chartex" xmlns:cx5="http://schemas.microsoft.com/office/drawing/2016/5/11/chartex" xmlns:cx6="http://schemas.microsoft.com/office/drawing/2016/5/12/chartex" xmlns:cx7="http://schemas.microsoft.com/office/drawing/2016/5/13/chartex" xmlns:cx8="http://schemas.microsoft.com/office/drawing/2016/5/14/chartex" xmlns:mc="http://schemas.openxmlformats.org/markup-compatibility/2006" xmlns:aink="http://schemas.microsoft.com/office/drawing/2016/ink" xmlns:am3d="http://schemas.microsoft.com/office/drawing/2017/model3d" xmlns:o="urn:schemas-microsoft-com:office:office" xmlns:r="http://schemas.openxmlformats.org/officeDocument/2006/relationships" xmlns:m="http://schemas.openxmlformats.org/officeDocument/2006/math" xmlns:v="urn:schemas-microsoft-com:vml" xmlns:wp14="http://schemas.microsoft.com/office/word/2010/wordprocessingDrawing" xmlns:wp="http://schemas.openxmlformats.org/drawingml/2006/wordprocessingDrawing" xmlns:w10="urn:schemas-microsoft-com:office:word" xmlns:w="http://schemas.openxmlformats.org/wordprocessingml/2006/main" xmlns:w14="http://schemas.microsoft.com/office/word/2010/wordml" xmlns:w15="http://schemas.microsoft.com/office/word/2012/wordml" xmlns:w16cex="http://schemas.microsoft.com/office/word/2018/wordml/cex" xmlns:w16cid="http://schemas.microsoft.com/office/word/2016/wordml/cid" xmlns:w16="http://schemas.microsoft.com/office/word/2018/wordml" xmlns:w16sdtdh="http://schemas.microsoft.com/office/word/2020/wordml/sdtdatahash" xmlns:w16se="http://schemas.microsoft.com/office/word/2015/wordml/symex" xmlns:wpg="http://schemas.microsoft.com/office/word/2010/wordprocessingGroup" xmlns:wpi="http://schemas.microsoft.com/office/word/2010/wordprocessingInk" xmlns:wne="http://schemas.microsoft.com/office/word/2006/wordml" xmlns:wps="http://schemas.microsoft.com/office/word/2010/wordprocessingShape" mc:Ignorable="w14 w15 w16se w16cid w16 w16cex w16sdtdh wp14">
   <w:sdt>
     <w:sdtPr>
-      <w:id w:val="-1687279393"/>
+      <w:id w:val="1964458881"/>
       <w:docPartObj>
         <w:docPartGallery w:val="Page Numbers (Top of Page)"/>
         <w:docPartUnique/>
@@ -6031,7 +6047,7 @@
 <w:hdr xmlns:wpc="http://schemas.microsoft.com/office/word/2010/wordprocessingCanvas" xmlns:cx="http://schemas.microsoft.com/office/drawing/2014/chartex" xmlns:cx1="http://schemas.microsoft.com/office/drawing/2015/9/8/chartex" xmlns:cx2="http://schemas.microsoft.com/office/drawing/2015/10/21/chartex" xmlns:cx3="http://schemas.microsoft.com/office/drawing/2016/5/9/chartex" xmlns:cx4="http://schemas.microsoft.com/office/drawing/2016/5/10/chartex" xmlns:cx5="http://schemas.microsoft.com/office/drawing/2016/5/11/chartex" xmlns:cx6="http://schemas.microsoft.com/office/drawing/2016/5/12/chartex" xmlns:cx7="http://schemas.microsoft.com/office/drawing/2016/5/13/chartex" xmlns:cx8="http://schemas.microsoft.com/office/drawing/2016/5/14/chartex" xmlns:mc="http://schemas.openxmlformats.org/markup-compatibility/2006" xmlns:aink="http://schemas.microsoft.com/office/drawing/2016/ink" xmlns:am3d="http://schemas.microsoft.com/office/drawing/2017/model3d" xmlns:o="urn:schemas-microsoft-com:office:office" xmlns:r="http://schemas.openxmlformats.org/officeDocument/2006/relationships" xmlns:m="http://schemas.openxmlformats.org/officeDocument/2006/math" xmlns:v="urn:schemas-microsoft-com:vml" xmlns:wp14="http://schemas.microsoft.com/office/word/2010/wordprocessingDrawing" xmlns:wp="http://schemas.openxmlformats.org/drawingml/2006/wordprocessingDrawing" xmlns:w10="urn:schemas-microsoft-com:office:word" xmlns:w="http://schemas.openxmlformats.org/wordprocessingml/2006/main" xmlns:w14="http://schemas.microsoft.com/office/word/2010/wordml" xmlns:w15="http://schemas.microsoft.com/office/word/2012/wordml" xmlns:w16cex="http://schemas.microsoft.com/office/word/2018/wordml/cex" xmlns:w16cid="http://schemas.microsoft.com/office/word/2016/wordml/cid" xmlns:w16="http://schemas.microsoft.com/office/word/2018/wordml" xmlns:w16sdtdh="http://schemas.microsoft.com/office/word/2020/wordml/sdtdatahash" xmlns:w16se="http://schemas.microsoft.com/office/word/2015/wordml/symex" xmlns:wpg="http://schemas.microsoft.com/office/word/2010/wordprocessingGroup" xmlns:wpi="http://schemas.microsoft.com/office/word/2010/wordprocessingInk" xmlns:wne="http://schemas.microsoft.com/office/word/2006/wordml" xmlns:wps="http://schemas.microsoft.com/office/word/2010/wordprocessingShape" mc:Ignorable="w14 w15 w16se w16cid w16 w16cex w16sdtdh wp14">
   <w:sdt>
     <w:sdtPr>
-      <w:id w:val="-880169439"/>
+      <w:id w:val="150569738"/>
       <w:docPartObj>
         <w:docPartGallery w:val="Page Numbers (Top of Page)"/>
         <w:docPartUnique/>
@@ -7036,6 +7052,7 @@
   </w:compat>
   <w:rsids>
     <w:rsidRoot w:val="00334B40"/>
+    <w:rsid w:val="000258E3"/>
     <w:rsid w:val="00137EDD"/>
     <w:rsid w:val="00176B30"/>
     <w:rsid w:val="002A37E0"/>

</xml_diff>

<commit_message>
Added the Caption paragraph format.
</commit_message>
<xml_diff>
--- a/inst/iris/paper.docx
+++ b/inst/iris/paper.docx
@@ -167,7 +167,7 @@
         <w:rPr>
           <w:noProof/>
         </w:rPr>
-        <w:t>March 16, 2022</w:t>
+        <w:t>April 28, 2022</w:t>
       </w:r>
       <w:r>
         <w:rPr>
@@ -901,13 +901,8 @@
       <w:pPr>
         <w:ind w:left="720" w:hanging="720"/>
       </w:pPr>
-      <w:proofErr w:type="spellStart"/>
-      <w:r>
-        <w:t>Dery</w:t>
-      </w:r>
-      <w:proofErr w:type="spellEnd"/>
-      <w:r>
-        <w:t xml:space="preserve">, M. (2018). </w:t>
+      <w:r>
+        <w:t xml:space="preserve">Dery, M. (2018). </w:t>
       </w:r>
       <w:r>
         <w:rPr>
@@ -941,31 +936,7 @@
         <w:ind w:left="720" w:hanging="720"/>
       </w:pPr>
       <w:r>
-        <w:t xml:space="preserve">Kim, Y.-S. G., </w:t>
-      </w:r>
-      <w:proofErr w:type="spellStart"/>
-      <w:r>
-        <w:t>Petscher</w:t>
-      </w:r>
-      <w:proofErr w:type="spellEnd"/>
-      <w:r>
-        <w:t xml:space="preserve">, Y., </w:t>
-      </w:r>
-      <w:proofErr w:type="spellStart"/>
-      <w:r>
-        <w:t>Wanzek</w:t>
-      </w:r>
-      <w:proofErr w:type="spellEnd"/>
-      <w:r>
-        <w:t xml:space="preserve">, J., &amp; Al </w:t>
-      </w:r>
-      <w:proofErr w:type="spellStart"/>
-      <w:r>
-        <w:t>Otaiba</w:t>
-      </w:r>
-      <w:proofErr w:type="spellEnd"/>
-      <w:r>
-        <w:t xml:space="preserve">, S. (2018). Relations between reading and writing: </w:t>
+        <w:t xml:space="preserve">Kim, Y.-S. G., Petscher, Y., Wanzek, J., &amp; Al Otaiba, S. (2018). Relations between reading and writing: </w:t>
       </w:r>
       <w:r>
         <w:t>A</w:t>
@@ -1142,16 +1113,7 @@
                 <w:i/>
                 <w:color w:val="000000"/>
               </w:rPr>
-              <w:t xml:space="preserve">Statistics for </w:t>
-            </w:r>
-            <w:proofErr w:type="spellStart"/>
-            <w:r>
-              <w:rPr>
-                <w:rFonts w:eastAsia="Times New Roman"/>
-                <w:i/>
-                <w:color w:val="000000"/>
-              </w:rPr>
-              <w:t>iris$</w:t>
+              <w:t>Statistics for iris$</w:t>
             </w:r>
             <w:r>
               <w:rPr>
@@ -1160,7 +1122,6 @@
               </w:rPr>
               <w:t>PetalWidth</w:t>
             </w:r>
-            <w:proofErr w:type="spellEnd"/>
             <w:r>
               <w:rPr>
                 <w:rFonts w:eastAsia="Times New Roman"/>
@@ -1451,7 +1412,6 @@
               <w:spacing w:before="100" w:after="100"/>
               <w:ind w:left="100" w:right="100" w:firstLine="0"/>
             </w:pPr>
-            <w:proofErr w:type="spellStart"/>
             <w:r>
               <w:rPr>
                 <w:rFonts w:ascii="Courier New" w:eastAsia="Courier New" w:hAnsi="Courier New" w:cs="Courier New"/>
@@ -1461,7 +1421,6 @@
               </w:rPr>
               <w:t>setosa</w:t>
             </w:r>
-            <w:proofErr w:type="spellEnd"/>
           </w:p>
         </w:tc>
         <w:tc>
@@ -2111,16 +2070,7 @@
                 <w:i/>
                 <w:color w:val="000000"/>
               </w:rPr>
-              <w:t xml:space="preserve">Boxplot of </w:t>
-            </w:r>
-            <w:proofErr w:type="spellStart"/>
-            <w:r>
-              <w:rPr>
-                <w:rFonts w:eastAsia="Times New Roman"/>
-                <w:i/>
-                <w:color w:val="000000"/>
-              </w:rPr>
-              <w:t>iris$</w:t>
+              <w:t>Boxplot of iris$</w:t>
             </w:r>
             <w:r>
               <w:rPr>
@@ -2129,7 +2079,6 @@
               </w:rPr>
               <w:t>PetalWidth</w:t>
             </w:r>
-            <w:proofErr w:type="spellEnd"/>
             <w:r>
               <w:rPr>
                 <w:rFonts w:eastAsia="Times New Roman"/>
@@ -2454,68 +2403,28 @@
           <w:sz w:val="20"/>
           <w:szCs w:val="20"/>
         </w:rPr>
-        <w:t>library(</w:t>
-      </w:r>
-      <w:proofErr w:type="spellStart"/>
-      <w:r>
-        <w:rPr>
-          <w:rFonts w:ascii="Courier New" w:eastAsia="Courier New" w:hAnsi="Courier New" w:cs="Courier New"/>
-          <w:color w:val="000000"/>
-          <w:sz w:val="20"/>
-          <w:szCs w:val="20"/>
-        </w:rPr>
-        <w:t>flextable</w:t>
-      </w:r>
-      <w:proofErr w:type="spellEnd"/>
-      <w:r>
-        <w:rPr>
-          <w:rFonts w:ascii="Courier New" w:eastAsia="Courier New" w:hAnsi="Courier New" w:cs="Courier New"/>
-          <w:color w:val="000000"/>
-          <w:sz w:val="20"/>
-          <w:szCs w:val="20"/>
-        </w:rPr>
-        <w:t>)</w:t>
-      </w:r>
-    </w:p>
-    <w:p>
-      <w:pPr>
-        <w:pBdr>
-          <w:top w:val="none" w:sz="0" w:space="0" w:color="000000"/>
-          <w:left w:val="none" w:sz="0" w:space="0" w:color="000000"/>
-          <w:bottom w:val="none" w:sz="0" w:space="0" w:color="000000"/>
-          <w:right w:val="none" w:sz="0" w:space="0" w:color="000000"/>
-        </w:pBdr>
-        <w:spacing w:line="240" w:lineRule="auto"/>
-        <w:ind w:firstLine="0"/>
-      </w:pPr>
-      <w:r>
-        <w:rPr>
-          <w:rFonts w:ascii="Courier New" w:eastAsia="Courier New" w:hAnsi="Courier New" w:cs="Courier New"/>
-          <w:color w:val="000000"/>
-          <w:sz w:val="20"/>
-          <w:szCs w:val="20"/>
-        </w:rPr>
-        <w:t>library(</w:t>
-      </w:r>
-      <w:proofErr w:type="spellStart"/>
-      <w:r>
-        <w:rPr>
-          <w:rFonts w:ascii="Courier New" w:eastAsia="Courier New" w:hAnsi="Courier New" w:cs="Courier New"/>
-          <w:color w:val="000000"/>
-          <w:sz w:val="20"/>
-          <w:szCs w:val="20"/>
-        </w:rPr>
-        <w:t>tidyverse</w:t>
-      </w:r>
-      <w:proofErr w:type="spellEnd"/>
-      <w:r>
-        <w:rPr>
-          <w:rFonts w:ascii="Courier New" w:eastAsia="Courier New" w:hAnsi="Courier New" w:cs="Courier New"/>
-          <w:color w:val="000000"/>
-          <w:sz w:val="20"/>
-          <w:szCs w:val="20"/>
-        </w:rPr>
-        <w:t>)</w:t>
+        <w:t>library(flextable)</w:t>
+      </w:r>
+    </w:p>
+    <w:p>
+      <w:pPr>
+        <w:pBdr>
+          <w:top w:val="none" w:sz="0" w:space="0" w:color="000000"/>
+          <w:left w:val="none" w:sz="0" w:space="0" w:color="000000"/>
+          <w:bottom w:val="none" w:sz="0" w:space="0" w:color="000000"/>
+          <w:right w:val="none" w:sz="0" w:space="0" w:color="000000"/>
+        </w:pBdr>
+        <w:spacing w:line="240" w:lineRule="auto"/>
+        <w:ind w:firstLine="0"/>
+      </w:pPr>
+      <w:r>
+        <w:rPr>
+          <w:rFonts w:ascii="Courier New" w:eastAsia="Courier New" w:hAnsi="Courier New" w:cs="Courier New"/>
+          <w:color w:val="000000"/>
+          <w:sz w:val="20"/>
+          <w:szCs w:val="20"/>
+        </w:rPr>
+        <w:t>library(tidyverse)</w:t>
       </w:r>
     </w:p>
     <w:p>
@@ -2632,17 +2541,304 @@
           <w:sz w:val="20"/>
           <w:szCs w:val="20"/>
         </w:rPr>
-        <w:t xml:space="preserve">styles &lt;- </w:t>
-      </w:r>
-      <w:proofErr w:type="spellStart"/>
-      <w:r>
-        <w:rPr>
-          <w:rFonts w:ascii="Courier New" w:eastAsia="Courier New" w:hAnsi="Courier New" w:cs="Courier New"/>
-          <w:color w:val="000000"/>
-          <w:sz w:val="20"/>
-          <w:szCs w:val="20"/>
-        </w:rPr>
-        <w:t>get_</w:t>
+        <w:t>styles &lt;- get_styles()</w:t>
+      </w:r>
+    </w:p>
+    <w:p>
+      <w:pPr>
+        <w:pBdr>
+          <w:top w:val="none" w:sz="0" w:space="0" w:color="000000"/>
+          <w:left w:val="none" w:sz="0" w:space="0" w:color="000000"/>
+          <w:bottom w:val="none" w:sz="0" w:space="0" w:color="000000"/>
+          <w:right w:val="none" w:sz="0" w:space="0" w:color="000000"/>
+        </w:pBdr>
+        <w:spacing w:line="240" w:lineRule="auto"/>
+        <w:ind w:firstLine="0"/>
+      </w:pPr>
+      <w:r>
+        <w:rPr>
+          <w:rFonts w:ascii="Courier New" w:eastAsia="Courier New" w:hAnsi="Courier New" w:cs="Courier New"/>
+          <w:color w:val="000000"/>
+          <w:sz w:val="20"/>
+          <w:szCs w:val="20"/>
+        </w:rPr>
+        <w:t>set_apa_defaults()</w:t>
+      </w:r>
+    </w:p>
+    <w:p>
+      <w:pPr>
+        <w:pBdr>
+          <w:top w:val="none" w:sz="0" w:space="0" w:color="000000"/>
+          <w:left w:val="none" w:sz="0" w:space="0" w:color="000000"/>
+          <w:bottom w:val="none" w:sz="0" w:space="0" w:color="000000"/>
+          <w:right w:val="none" w:sz="0" w:space="0" w:color="000000"/>
+        </w:pBdr>
+        <w:spacing w:line="240" w:lineRule="auto"/>
+        <w:ind w:firstLine="0"/>
+      </w:pPr>
+    </w:p>
+    <w:p>
+      <w:pPr>
+        <w:pBdr>
+          <w:top w:val="none" w:sz="0" w:space="0" w:color="000000"/>
+          <w:left w:val="none" w:sz="0" w:space="0" w:color="000000"/>
+          <w:bottom w:val="none" w:sz="0" w:space="0" w:color="000000"/>
+          <w:right w:val="none" w:sz="0" w:space="0" w:color="000000"/>
+        </w:pBdr>
+        <w:spacing w:line="240" w:lineRule="auto"/>
+        <w:ind w:firstLine="0"/>
+      </w:pPr>
+      <w:r>
+        <w:rPr>
+          <w:rFonts w:ascii="Courier New" w:eastAsia="Courier New" w:hAnsi="Courier New" w:cs="Courier New"/>
+          <w:color w:val="000000"/>
+          <w:sz w:val="20"/>
+          <w:szCs w:val="20"/>
+        </w:rPr>
+        <w:t>#######################################################################</w:t>
+      </w:r>
+    </w:p>
+    <w:p>
+      <w:pPr>
+        <w:pBdr>
+          <w:top w:val="none" w:sz="0" w:space="0" w:color="000000"/>
+          <w:left w:val="none" w:sz="0" w:space="0" w:color="000000"/>
+          <w:bottom w:val="none" w:sz="0" w:space="0" w:color="000000"/>
+          <w:right w:val="none" w:sz="0" w:space="0" w:color="000000"/>
+        </w:pBdr>
+        <w:spacing w:line="240" w:lineRule="auto"/>
+        <w:ind w:firstLine="0"/>
+      </w:pPr>
+      <w:r>
+        <w:rPr>
+          <w:rFonts w:ascii="Courier New" w:eastAsia="Courier New" w:hAnsi="Courier New" w:cs="Courier New"/>
+          <w:color w:val="000000"/>
+          <w:sz w:val="20"/>
+          <w:szCs w:val="20"/>
+        </w:rPr>
+        <w:t># Initialize the list of table, figure, and appendix content.</w:t>
+      </w:r>
+    </w:p>
+    <w:p>
+      <w:pPr>
+        <w:pBdr>
+          <w:top w:val="none" w:sz="0" w:space="0" w:color="000000"/>
+          <w:left w:val="none" w:sz="0" w:space="0" w:color="000000"/>
+          <w:bottom w:val="none" w:sz="0" w:space="0" w:color="000000"/>
+          <w:right w:val="none" w:sz="0" w:space="0" w:color="000000"/>
+        </w:pBdr>
+        <w:spacing w:line="240" w:lineRule="auto"/>
+        <w:ind w:firstLine="0"/>
+      </w:pPr>
+      <w:r>
+        <w:rPr>
+          <w:rFonts w:ascii="Courier New" w:eastAsia="Courier New" w:hAnsi="Courier New" w:cs="Courier New"/>
+          <w:color w:val="000000"/>
+          <w:sz w:val="20"/>
+          <w:szCs w:val="20"/>
+        </w:rPr>
+        <w:t>#######################################################################</w:t>
+      </w:r>
+    </w:p>
+    <w:p>
+      <w:pPr>
+        <w:pBdr>
+          <w:top w:val="none" w:sz="0" w:space="0" w:color="000000"/>
+          <w:left w:val="none" w:sz="0" w:space="0" w:color="000000"/>
+          <w:bottom w:val="none" w:sz="0" w:space="0" w:color="000000"/>
+          <w:right w:val="none" w:sz="0" w:space="0" w:color="000000"/>
+        </w:pBdr>
+        <w:spacing w:line="240" w:lineRule="auto"/>
+        <w:ind w:firstLine="0"/>
+      </w:pPr>
+      <w:r>
+        <w:rPr>
+          <w:rFonts w:ascii="Courier New" w:eastAsia="Courier New" w:hAnsi="Courier New" w:cs="Courier New"/>
+          <w:color w:val="000000"/>
+          <w:sz w:val="20"/>
+          <w:szCs w:val="20"/>
+        </w:rPr>
+        <w:t>init_tfas()</w:t>
+      </w:r>
+    </w:p>
+    <w:p>
+      <w:pPr>
+        <w:pBdr>
+          <w:top w:val="none" w:sz="0" w:space="0" w:color="000000"/>
+          <w:left w:val="none" w:sz="0" w:space="0" w:color="000000"/>
+          <w:bottom w:val="none" w:sz="0" w:space="0" w:color="000000"/>
+          <w:right w:val="none" w:sz="0" w:space="0" w:color="000000"/>
+        </w:pBdr>
+        <w:spacing w:line="240" w:lineRule="auto"/>
+        <w:ind w:firstLine="0"/>
+      </w:pPr>
+    </w:p>
+    <w:p>
+      <w:pPr>
+        <w:pBdr>
+          <w:top w:val="none" w:sz="0" w:space="0" w:color="000000"/>
+          <w:left w:val="none" w:sz="0" w:space="0" w:color="000000"/>
+          <w:bottom w:val="none" w:sz="0" w:space="0" w:color="000000"/>
+          <w:right w:val="none" w:sz="0" w:space="0" w:color="000000"/>
+        </w:pBdr>
+        <w:spacing w:line="240" w:lineRule="auto"/>
+        <w:ind w:firstLine="0"/>
+      </w:pPr>
+      <w:r>
+        <w:rPr>
+          <w:rFonts w:ascii="Courier New" w:eastAsia="Courier New" w:hAnsi="Courier New" w:cs="Courier New"/>
+          <w:color w:val="000000"/>
+          <w:sz w:val="20"/>
+          <w:szCs w:val="20"/>
+        </w:rPr>
+        <w:t>#######################################################################</w:t>
+      </w:r>
+    </w:p>
+    <w:p>
+      <w:pPr>
+        <w:pBdr>
+          <w:top w:val="none" w:sz="0" w:space="0" w:color="000000"/>
+          <w:left w:val="none" w:sz="0" w:space="0" w:color="000000"/>
+          <w:bottom w:val="none" w:sz="0" w:space="0" w:color="000000"/>
+          <w:right w:val="none" w:sz="0" w:space="0" w:color="000000"/>
+        </w:pBdr>
+        <w:spacing w:line="240" w:lineRule="auto"/>
+        <w:ind w:firstLine="0"/>
+      </w:pPr>
+      <w:r>
+        <w:rPr>
+          <w:rFonts w:ascii="Courier New" w:eastAsia="Courier New" w:hAnsi="Courier New" w:cs="Courier New"/>
+          <w:color w:val="000000"/>
+          <w:sz w:val="20"/>
+          <w:szCs w:val="20"/>
+        </w:rPr>
+        <w:t># Add an appendix containing this R code.</w:t>
+      </w:r>
+    </w:p>
+    <w:p>
+      <w:pPr>
+        <w:pBdr>
+          <w:top w:val="none" w:sz="0" w:space="0" w:color="000000"/>
+          <w:left w:val="none" w:sz="0" w:space="0" w:color="000000"/>
+          <w:bottom w:val="none" w:sz="0" w:space="0" w:color="000000"/>
+          <w:right w:val="none" w:sz="0" w:space="0" w:color="000000"/>
+        </w:pBdr>
+        <w:spacing w:line="240" w:lineRule="auto"/>
+        <w:ind w:firstLine="0"/>
+      </w:pPr>
+      <w:r>
+        <w:rPr>
+          <w:rFonts w:ascii="Courier New" w:eastAsia="Courier New" w:hAnsi="Courier New" w:cs="Courier New"/>
+          <w:color w:val="000000"/>
+          <w:sz w:val="20"/>
+          <w:szCs w:val="20"/>
+        </w:rPr>
+        <w:t>#######################################################################</w:t>
+      </w:r>
+    </w:p>
+    <w:p>
+      <w:pPr>
+        <w:pBdr>
+          <w:top w:val="none" w:sz="0" w:space="0" w:color="000000"/>
+          <w:left w:val="none" w:sz="0" w:space="0" w:color="000000"/>
+          <w:bottom w:val="none" w:sz="0" w:space="0" w:color="000000"/>
+          <w:right w:val="none" w:sz="0" w:space="0" w:color="000000"/>
+        </w:pBdr>
+        <w:spacing w:line="240" w:lineRule="auto"/>
+        <w:ind w:firstLine="0"/>
+      </w:pPr>
+      <w:r>
+        <w:rPr>
+          <w:rFonts w:ascii="Courier New" w:eastAsia="Courier New" w:hAnsi="Courier New" w:cs="Courier New"/>
+          <w:color w:val="000000"/>
+          <w:sz w:val="20"/>
+          <w:szCs w:val="20"/>
+        </w:rPr>
+        <w:t>add_appendix("aCode", function(x, brief, ...) {</w:t>
+      </w:r>
+    </w:p>
+    <w:p>
+      <w:pPr>
+        <w:pBdr>
+          <w:top w:val="none" w:sz="0" w:space="0" w:color="000000"/>
+          <w:left w:val="none" w:sz="0" w:space="0" w:color="000000"/>
+          <w:bottom w:val="none" w:sz="0" w:space="0" w:color="000000"/>
+          <w:right w:val="none" w:sz="0" w:space="0" w:color="000000"/>
+        </w:pBdr>
+        <w:spacing w:line="240" w:lineRule="auto"/>
+        <w:ind w:firstLine="0"/>
+      </w:pPr>
+      <w:r>
+        <w:rPr>
+          <w:rFonts w:ascii="Courier New" w:eastAsia="Courier New" w:hAnsi="Courier New" w:cs="Courier New"/>
+          <w:color w:val="000000"/>
+          <w:sz w:val="20"/>
+          <w:szCs w:val="20"/>
+        </w:rPr>
+        <w:t xml:space="preserve">  file_name &lt;- getSrcFilename(function(){})</w:t>
+      </w:r>
+    </w:p>
+    <w:p>
+      <w:pPr>
+        <w:pBdr>
+          <w:top w:val="none" w:sz="0" w:space="0" w:color="000000"/>
+          <w:left w:val="none" w:sz="0" w:space="0" w:color="000000"/>
+          <w:bottom w:val="none" w:sz="0" w:space="0" w:color="000000"/>
+          <w:right w:val="none" w:sz="0" w:space="0" w:color="000000"/>
+        </w:pBdr>
+        <w:spacing w:line="240" w:lineRule="auto"/>
+        <w:ind w:firstLine="0"/>
+      </w:pPr>
+      <w:r>
+        <w:rPr>
+          <w:rFonts w:ascii="Courier New" w:eastAsia="Courier New" w:hAnsi="Courier New" w:cs="Courier New"/>
+          <w:color w:val="000000"/>
+          <w:sz w:val="20"/>
+          <w:szCs w:val="20"/>
+        </w:rPr>
+        <w:t xml:space="preserve">  x %&gt;%</w:t>
+      </w:r>
+    </w:p>
+    <w:p>
+      <w:pPr>
+        <w:pBdr>
+          <w:top w:val="none" w:sz="0" w:space="0" w:color="000000"/>
+          <w:left w:val="none" w:sz="0" w:space="0" w:color="000000"/>
+          <w:bottom w:val="none" w:sz="0" w:space="0" w:color="000000"/>
+          <w:right w:val="none" w:sz="0" w:space="0" w:color="000000"/>
+        </w:pBdr>
+        <w:spacing w:line="240" w:lineRule="auto"/>
+        <w:ind w:firstLine="0"/>
+      </w:pPr>
+      <w:r>
+        <w:rPr>
+          <w:rFonts w:ascii="Courier New" w:eastAsia="Courier New" w:hAnsi="Courier New" w:cs="Courier New"/>
+          <w:color w:val="000000"/>
+          <w:sz w:val="20"/>
+          <w:szCs w:val="20"/>
+        </w:rPr>
+        <w:t xml:space="preserve">    add_md("The R code below was used in RStudio to ",</w:t>
+      </w:r>
+    </w:p>
+    <w:p>
+      <w:pPr>
+        <w:pBdr>
+          <w:top w:val="none" w:sz="0" w:space="0" w:color="000000"/>
+          <w:left w:val="none" w:sz="0" w:space="0" w:color="000000"/>
+          <w:bottom w:val="none" w:sz="0" w:space="0" w:color="000000"/>
+          <w:right w:val="none" w:sz="0" w:space="0" w:color="000000"/>
+        </w:pBdr>
+        <w:spacing w:line="240" w:lineRule="auto"/>
+        <w:ind w:firstLine="0"/>
+      </w:pPr>
+      <w:r>
+        <w:rPr>
+          <w:rFonts w:ascii="Courier New" w:eastAsia="Courier New" w:hAnsi="Courier New" w:cs="Courier New"/>
+          <w:color w:val="000000"/>
+          <w:sz w:val="20"/>
+          <w:szCs w:val="20"/>
+        </w:rPr>
+        <w:t xml:space="preserve">                  "</w:t>
       </w:r>
       <w:proofErr w:type="gramStart"/>
       <w:r>
@@ -2652,17 +2848,7 @@
           <w:sz w:val="20"/>
           <w:szCs w:val="20"/>
         </w:rPr>
-        <w:t>styles</w:t>
-      </w:r>
-      <w:proofErr w:type="spellEnd"/>
-      <w:r>
-        <w:rPr>
-          <w:rFonts w:ascii="Courier New" w:eastAsia="Courier New" w:hAnsi="Courier New" w:cs="Courier New"/>
-          <w:color w:val="000000"/>
-          <w:sz w:val="20"/>
-          <w:szCs w:val="20"/>
-        </w:rPr>
-        <w:t>(</w:t>
+        <w:t>automate</w:t>
       </w:r>
       <w:proofErr w:type="gramEnd"/>
       <w:r>
@@ -2672,59 +2858,49 @@
           <w:sz w:val="20"/>
           <w:szCs w:val="20"/>
         </w:rPr>
-        <w:t>)</w:t>
-      </w:r>
-    </w:p>
-    <w:p>
-      <w:pPr>
-        <w:pBdr>
-          <w:top w:val="none" w:sz="0" w:space="0" w:color="000000"/>
-          <w:left w:val="none" w:sz="0" w:space="0" w:color="000000"/>
-          <w:bottom w:val="none" w:sz="0" w:space="0" w:color="000000"/>
-          <w:right w:val="none" w:sz="0" w:space="0" w:color="000000"/>
-        </w:pBdr>
-        <w:spacing w:line="240" w:lineRule="auto"/>
-        <w:ind w:firstLine="0"/>
-      </w:pPr>
-      <w:proofErr w:type="spellStart"/>
-      <w:r>
-        <w:rPr>
-          <w:rFonts w:ascii="Courier New" w:eastAsia="Courier New" w:hAnsi="Courier New" w:cs="Courier New"/>
-          <w:color w:val="000000"/>
-          <w:sz w:val="20"/>
-          <w:szCs w:val="20"/>
-        </w:rPr>
-        <w:t>set_apa_</w:t>
-      </w:r>
-      <w:proofErr w:type="gramStart"/>
-      <w:r>
-        <w:rPr>
-          <w:rFonts w:ascii="Courier New" w:eastAsia="Courier New" w:hAnsi="Courier New" w:cs="Courier New"/>
-          <w:color w:val="000000"/>
-          <w:sz w:val="20"/>
-          <w:szCs w:val="20"/>
-        </w:rPr>
-        <w:t>defaults</w:t>
-      </w:r>
-      <w:proofErr w:type="spellEnd"/>
-      <w:r>
-        <w:rPr>
-          <w:rFonts w:ascii="Courier New" w:eastAsia="Courier New" w:hAnsi="Courier New" w:cs="Courier New"/>
-          <w:color w:val="000000"/>
-          <w:sz w:val="20"/>
-          <w:szCs w:val="20"/>
-        </w:rPr>
-        <w:t>(</w:t>
-      </w:r>
-      <w:proofErr w:type="gramEnd"/>
-      <w:r>
-        <w:rPr>
-          <w:rFonts w:ascii="Courier New" w:eastAsia="Courier New" w:hAnsi="Courier New" w:cs="Courier New"/>
-          <w:color w:val="000000"/>
-          <w:sz w:val="20"/>
-          <w:szCs w:val="20"/>
-        </w:rPr>
-        <w:t>)</w:t>
+        <w:t xml:space="preserve"> the method of the research.") %&gt;%</w:t>
+      </w:r>
+    </w:p>
+    <w:p>
+      <w:pPr>
+        <w:pBdr>
+          <w:top w:val="none" w:sz="0" w:space="0" w:color="000000"/>
+          <w:left w:val="none" w:sz="0" w:space="0" w:color="000000"/>
+          <w:bottom w:val="none" w:sz="0" w:space="0" w:color="000000"/>
+          <w:right w:val="none" w:sz="0" w:space="0" w:color="000000"/>
+        </w:pBdr>
+        <w:spacing w:line="240" w:lineRule="auto"/>
+        <w:ind w:firstLine="0"/>
+      </w:pPr>
+      <w:r>
+        <w:rPr>
+          <w:rFonts w:ascii="Courier New" w:eastAsia="Courier New" w:hAnsi="Courier New" w:cs="Courier New"/>
+          <w:color w:val="000000"/>
+          <w:sz w:val="20"/>
+          <w:szCs w:val="20"/>
+        </w:rPr>
+        <w:t xml:space="preserve">    add_code_file(file_name, head = brief)</w:t>
+      </w:r>
+    </w:p>
+    <w:p>
+      <w:pPr>
+        <w:pBdr>
+          <w:top w:val="none" w:sz="0" w:space="0" w:color="000000"/>
+          <w:left w:val="none" w:sz="0" w:space="0" w:color="000000"/>
+          <w:bottom w:val="none" w:sz="0" w:space="0" w:color="000000"/>
+          <w:right w:val="none" w:sz="0" w:space="0" w:color="000000"/>
+        </w:pBdr>
+        <w:spacing w:line="240" w:lineRule="auto"/>
+        <w:ind w:firstLine="0"/>
+      </w:pPr>
+      <w:r>
+        <w:rPr>
+          <w:rFonts w:ascii="Courier New" w:eastAsia="Courier New" w:hAnsi="Courier New" w:cs="Courier New"/>
+          <w:color w:val="000000"/>
+          <w:sz w:val="20"/>
+          <w:szCs w:val="20"/>
+        </w:rPr>
+        <w:t>})</w:t>
       </w:r>
     </w:p>
     <w:p>
@@ -2778,7 +2954,7 @@
           <w:sz w:val="20"/>
           <w:szCs w:val="20"/>
         </w:rPr>
-        <w:t># Initialize the list of table, figure, and appendix content.</w:t>
+        <w:t># Add styling for your own data frame.</w:t>
       </w:r>
     </w:p>
     <w:p>
@@ -2813,45 +2989,35 @@
         <w:spacing w:line="240" w:lineRule="auto"/>
         <w:ind w:firstLine="0"/>
       </w:pPr>
-      <w:proofErr w:type="spellStart"/>
-      <w:r>
-        <w:rPr>
-          <w:rFonts w:ascii="Courier New" w:eastAsia="Courier New" w:hAnsi="Courier New" w:cs="Courier New"/>
-          <w:color w:val="000000"/>
-          <w:sz w:val="20"/>
-          <w:szCs w:val="20"/>
-        </w:rPr>
-        <w:t>init_</w:t>
-      </w:r>
-      <w:proofErr w:type="gramStart"/>
-      <w:r>
-        <w:rPr>
-          <w:rFonts w:ascii="Courier New" w:eastAsia="Courier New" w:hAnsi="Courier New" w:cs="Courier New"/>
-          <w:color w:val="000000"/>
-          <w:sz w:val="20"/>
-          <w:szCs w:val="20"/>
-        </w:rPr>
-        <w:t>tfas</w:t>
-      </w:r>
-      <w:proofErr w:type="spellEnd"/>
-      <w:r>
-        <w:rPr>
-          <w:rFonts w:ascii="Courier New" w:eastAsia="Courier New" w:hAnsi="Courier New" w:cs="Courier New"/>
-          <w:color w:val="000000"/>
-          <w:sz w:val="20"/>
-          <w:szCs w:val="20"/>
-        </w:rPr>
-        <w:t>(</w:t>
-      </w:r>
-      <w:proofErr w:type="gramEnd"/>
-      <w:r>
-        <w:rPr>
-          <w:rFonts w:ascii="Courier New" w:eastAsia="Courier New" w:hAnsi="Courier New" w:cs="Courier New"/>
-          <w:color w:val="000000"/>
-          <w:sz w:val="20"/>
-          <w:szCs w:val="20"/>
-        </w:rPr>
-        <w:t>)</w:t>
+      <w:r>
+        <w:rPr>
+          <w:rFonts w:ascii="Courier New" w:eastAsia="Courier New" w:hAnsi="Courier New" w:cs="Courier New"/>
+          <w:color w:val="000000"/>
+          <w:sz w:val="20"/>
+          <w:szCs w:val="20"/>
+        </w:rPr>
+        <w:t>gsub("[.]", "", names(iris)) -&gt; names(iris)</w:t>
+      </w:r>
+    </w:p>
+    <w:p>
+      <w:pPr>
+        <w:pBdr>
+          <w:top w:val="none" w:sz="0" w:space="0" w:color="000000"/>
+          <w:left w:val="none" w:sz="0" w:space="0" w:color="000000"/>
+          <w:bottom w:val="none" w:sz="0" w:space="0" w:color="000000"/>
+          <w:right w:val="none" w:sz="0" w:space="0" w:color="000000"/>
+        </w:pBdr>
+        <w:spacing w:line="240" w:lineRule="auto"/>
+        <w:ind w:firstLine="0"/>
+      </w:pPr>
+      <w:r>
+        <w:rPr>
+          <w:rFonts w:ascii="Courier New" w:eastAsia="Courier New" w:hAnsi="Courier New" w:cs="Courier New"/>
+          <w:color w:val="000000"/>
+          <w:sz w:val="20"/>
+          <w:szCs w:val="20"/>
+        </w:rPr>
+        <w:t>styles %&gt;% add_styling(iris) -&gt; styles</w:t>
       </w:r>
     </w:p>
     <w:p>
@@ -2905,7 +3071,7 @@
           <w:sz w:val="20"/>
           <w:szCs w:val="20"/>
         </w:rPr>
-        <w:t># Add an appendix containing this R code.</w:t>
+        <w:t>title &lt;- title_n("Statistics for iris$PetalWidth by Species", iris)</w:t>
       </w:r>
     </w:p>
     <w:p>
@@ -2940,882 +3106,77 @@
         <w:spacing w:line="240" w:lineRule="auto"/>
         <w:ind w:firstLine="0"/>
       </w:pPr>
-      <w:proofErr w:type="spellStart"/>
-      <w:r>
-        <w:rPr>
-          <w:rFonts w:ascii="Courier New" w:eastAsia="Courier New" w:hAnsi="Courier New" w:cs="Courier New"/>
-          <w:color w:val="000000"/>
-          <w:sz w:val="20"/>
-          <w:szCs w:val="20"/>
-        </w:rPr>
-        <w:t>add_</w:t>
-      </w:r>
-      <w:proofErr w:type="gramStart"/>
-      <w:r>
-        <w:rPr>
-          <w:rFonts w:ascii="Courier New" w:eastAsia="Courier New" w:hAnsi="Courier New" w:cs="Courier New"/>
-          <w:color w:val="000000"/>
-          <w:sz w:val="20"/>
-          <w:szCs w:val="20"/>
-        </w:rPr>
-        <w:t>appendix</w:t>
-      </w:r>
-      <w:proofErr w:type="spellEnd"/>
-      <w:r>
-        <w:rPr>
-          <w:rFonts w:ascii="Courier New" w:eastAsia="Courier New" w:hAnsi="Courier New" w:cs="Courier New"/>
-          <w:color w:val="000000"/>
-          <w:sz w:val="20"/>
-          <w:szCs w:val="20"/>
-        </w:rPr>
-        <w:t>(</w:t>
-      </w:r>
-      <w:proofErr w:type="gramEnd"/>
-      <w:r>
-        <w:rPr>
-          <w:rFonts w:ascii="Courier New" w:eastAsia="Courier New" w:hAnsi="Courier New" w:cs="Courier New"/>
-          <w:color w:val="000000"/>
-          <w:sz w:val="20"/>
-          <w:szCs w:val="20"/>
-        </w:rPr>
-        <w:t>"</w:t>
-      </w:r>
-      <w:proofErr w:type="spellStart"/>
-      <w:r>
-        <w:rPr>
-          <w:rFonts w:ascii="Courier New" w:eastAsia="Courier New" w:hAnsi="Courier New" w:cs="Courier New"/>
-          <w:color w:val="000000"/>
-          <w:sz w:val="20"/>
-          <w:szCs w:val="20"/>
-        </w:rPr>
-        <w:t>aCode</w:t>
-      </w:r>
-      <w:proofErr w:type="spellEnd"/>
-      <w:r>
-        <w:rPr>
-          <w:rFonts w:ascii="Courier New" w:eastAsia="Courier New" w:hAnsi="Courier New" w:cs="Courier New"/>
-          <w:color w:val="000000"/>
-          <w:sz w:val="20"/>
-          <w:szCs w:val="20"/>
-        </w:rPr>
-        <w:t>", function(x, brief, ...) {</w:t>
-      </w:r>
-    </w:p>
-    <w:p>
-      <w:pPr>
-        <w:pBdr>
-          <w:top w:val="none" w:sz="0" w:space="0" w:color="000000"/>
-          <w:left w:val="none" w:sz="0" w:space="0" w:color="000000"/>
-          <w:bottom w:val="none" w:sz="0" w:space="0" w:color="000000"/>
-          <w:right w:val="none" w:sz="0" w:space="0" w:color="000000"/>
-        </w:pBdr>
-        <w:spacing w:line="240" w:lineRule="auto"/>
-        <w:ind w:firstLine="0"/>
-      </w:pPr>
-      <w:r>
-        <w:rPr>
-          <w:rFonts w:ascii="Courier New" w:eastAsia="Courier New" w:hAnsi="Courier New" w:cs="Courier New"/>
-          <w:color w:val="000000"/>
-          <w:sz w:val="20"/>
-          <w:szCs w:val="20"/>
-        </w:rPr>
-        <w:t xml:space="preserve">  </w:t>
-      </w:r>
-      <w:proofErr w:type="spellStart"/>
-      <w:r>
-        <w:rPr>
-          <w:rFonts w:ascii="Courier New" w:eastAsia="Courier New" w:hAnsi="Courier New" w:cs="Courier New"/>
-          <w:color w:val="000000"/>
-          <w:sz w:val="20"/>
-          <w:szCs w:val="20"/>
-        </w:rPr>
-        <w:t>file_name</w:t>
-      </w:r>
-      <w:proofErr w:type="spellEnd"/>
-      <w:r>
-        <w:rPr>
-          <w:rFonts w:ascii="Courier New" w:eastAsia="Courier New" w:hAnsi="Courier New" w:cs="Courier New"/>
-          <w:color w:val="000000"/>
-          <w:sz w:val="20"/>
-          <w:szCs w:val="20"/>
-        </w:rPr>
-        <w:t xml:space="preserve"> &lt;- </w:t>
-      </w:r>
-      <w:proofErr w:type="spellStart"/>
-      <w:r>
-        <w:rPr>
-          <w:rFonts w:ascii="Courier New" w:eastAsia="Courier New" w:hAnsi="Courier New" w:cs="Courier New"/>
-          <w:color w:val="000000"/>
-          <w:sz w:val="20"/>
-          <w:szCs w:val="20"/>
-        </w:rPr>
-        <w:t>getSrcFilename</w:t>
-      </w:r>
-      <w:proofErr w:type="spellEnd"/>
-      <w:r>
-        <w:rPr>
-          <w:rFonts w:ascii="Courier New" w:eastAsia="Courier New" w:hAnsi="Courier New" w:cs="Courier New"/>
-          <w:color w:val="000000"/>
-          <w:sz w:val="20"/>
-          <w:szCs w:val="20"/>
-        </w:rPr>
-        <w:t>(</w:t>
-      </w:r>
-      <w:proofErr w:type="gramStart"/>
-      <w:r>
-        <w:rPr>
-          <w:rFonts w:ascii="Courier New" w:eastAsia="Courier New" w:hAnsi="Courier New" w:cs="Courier New"/>
-          <w:color w:val="000000"/>
-          <w:sz w:val="20"/>
-          <w:szCs w:val="20"/>
-        </w:rPr>
-        <w:t>function(</w:t>
-      </w:r>
-      <w:proofErr w:type="gramEnd"/>
-      <w:r>
-        <w:rPr>
-          <w:rFonts w:ascii="Courier New" w:eastAsia="Courier New" w:hAnsi="Courier New" w:cs="Courier New"/>
-          <w:color w:val="000000"/>
-          <w:sz w:val="20"/>
-          <w:szCs w:val="20"/>
-        </w:rPr>
-        <w:t>){})</w:t>
-      </w:r>
-    </w:p>
-    <w:p>
-      <w:pPr>
-        <w:pBdr>
-          <w:top w:val="none" w:sz="0" w:space="0" w:color="000000"/>
-          <w:left w:val="none" w:sz="0" w:space="0" w:color="000000"/>
-          <w:bottom w:val="none" w:sz="0" w:space="0" w:color="000000"/>
-          <w:right w:val="none" w:sz="0" w:space="0" w:color="000000"/>
-        </w:pBdr>
-        <w:spacing w:line="240" w:lineRule="auto"/>
-        <w:ind w:firstLine="0"/>
-      </w:pPr>
-      <w:r>
-        <w:rPr>
-          <w:rFonts w:ascii="Courier New" w:eastAsia="Courier New" w:hAnsi="Courier New" w:cs="Courier New"/>
-          <w:color w:val="000000"/>
-          <w:sz w:val="20"/>
-          <w:szCs w:val="20"/>
-        </w:rPr>
-        <w:t xml:space="preserve">  x %&gt;%</w:t>
-      </w:r>
-    </w:p>
-    <w:p>
-      <w:pPr>
-        <w:pBdr>
-          <w:top w:val="none" w:sz="0" w:space="0" w:color="000000"/>
-          <w:left w:val="none" w:sz="0" w:space="0" w:color="000000"/>
-          <w:bottom w:val="none" w:sz="0" w:space="0" w:color="000000"/>
-          <w:right w:val="none" w:sz="0" w:space="0" w:color="000000"/>
-        </w:pBdr>
-        <w:spacing w:line="240" w:lineRule="auto"/>
-        <w:ind w:firstLine="0"/>
-      </w:pPr>
-      <w:r>
-        <w:rPr>
-          <w:rFonts w:ascii="Courier New" w:eastAsia="Courier New" w:hAnsi="Courier New" w:cs="Courier New"/>
-          <w:color w:val="000000"/>
-          <w:sz w:val="20"/>
-          <w:szCs w:val="20"/>
-        </w:rPr>
-        <w:t xml:space="preserve">    </w:t>
-      </w:r>
-      <w:proofErr w:type="spellStart"/>
-      <w:r>
-        <w:rPr>
-          <w:rFonts w:ascii="Courier New" w:eastAsia="Courier New" w:hAnsi="Courier New" w:cs="Courier New"/>
-          <w:color w:val="000000"/>
-          <w:sz w:val="20"/>
-          <w:szCs w:val="20"/>
-        </w:rPr>
-        <w:t>add_</w:t>
-      </w:r>
-      <w:proofErr w:type="gramStart"/>
-      <w:r>
-        <w:rPr>
-          <w:rFonts w:ascii="Courier New" w:eastAsia="Courier New" w:hAnsi="Courier New" w:cs="Courier New"/>
-          <w:color w:val="000000"/>
-          <w:sz w:val="20"/>
-          <w:szCs w:val="20"/>
-        </w:rPr>
-        <w:t>md</w:t>
-      </w:r>
-      <w:proofErr w:type="spellEnd"/>
-      <w:r>
-        <w:rPr>
-          <w:rFonts w:ascii="Courier New" w:eastAsia="Courier New" w:hAnsi="Courier New" w:cs="Courier New"/>
-          <w:color w:val="000000"/>
-          <w:sz w:val="20"/>
-          <w:szCs w:val="20"/>
-        </w:rPr>
-        <w:t>(</w:t>
-      </w:r>
-      <w:proofErr w:type="gramEnd"/>
-      <w:r>
-        <w:rPr>
-          <w:rFonts w:ascii="Courier New" w:eastAsia="Courier New" w:hAnsi="Courier New" w:cs="Courier New"/>
-          <w:color w:val="000000"/>
-          <w:sz w:val="20"/>
-          <w:szCs w:val="20"/>
-        </w:rPr>
-        <w:t>"The R code below was used in RStudio to ",</w:t>
-      </w:r>
-    </w:p>
-    <w:p>
-      <w:pPr>
-        <w:pBdr>
-          <w:top w:val="none" w:sz="0" w:space="0" w:color="000000"/>
-          <w:left w:val="none" w:sz="0" w:space="0" w:color="000000"/>
-          <w:bottom w:val="none" w:sz="0" w:space="0" w:color="000000"/>
-          <w:right w:val="none" w:sz="0" w:space="0" w:color="000000"/>
-        </w:pBdr>
-        <w:spacing w:line="240" w:lineRule="auto"/>
-        <w:ind w:firstLine="0"/>
-      </w:pPr>
-      <w:r>
-        <w:rPr>
-          <w:rFonts w:ascii="Courier New" w:eastAsia="Courier New" w:hAnsi="Courier New" w:cs="Courier New"/>
-          <w:color w:val="000000"/>
-          <w:sz w:val="20"/>
-          <w:szCs w:val="20"/>
-        </w:rPr>
-        <w:t xml:space="preserve">                  "</w:t>
-      </w:r>
-      <w:proofErr w:type="gramStart"/>
-      <w:r>
-        <w:rPr>
-          <w:rFonts w:ascii="Courier New" w:eastAsia="Courier New" w:hAnsi="Courier New" w:cs="Courier New"/>
-          <w:color w:val="000000"/>
-          <w:sz w:val="20"/>
-          <w:szCs w:val="20"/>
-        </w:rPr>
-        <w:t>automate</w:t>
-      </w:r>
-      <w:proofErr w:type="gramEnd"/>
-      <w:r>
-        <w:rPr>
-          <w:rFonts w:ascii="Courier New" w:eastAsia="Courier New" w:hAnsi="Courier New" w:cs="Courier New"/>
-          <w:color w:val="000000"/>
-          <w:sz w:val="20"/>
-          <w:szCs w:val="20"/>
-        </w:rPr>
-        <w:t xml:space="preserve"> the method of the research.") %&gt;%</w:t>
-      </w:r>
-    </w:p>
-    <w:p>
-      <w:pPr>
-        <w:pBdr>
-          <w:top w:val="none" w:sz="0" w:space="0" w:color="000000"/>
-          <w:left w:val="none" w:sz="0" w:space="0" w:color="000000"/>
-          <w:bottom w:val="none" w:sz="0" w:space="0" w:color="000000"/>
-          <w:right w:val="none" w:sz="0" w:space="0" w:color="000000"/>
-        </w:pBdr>
-        <w:spacing w:line="240" w:lineRule="auto"/>
-        <w:ind w:firstLine="0"/>
-      </w:pPr>
-      <w:r>
-        <w:rPr>
-          <w:rFonts w:ascii="Courier New" w:eastAsia="Courier New" w:hAnsi="Courier New" w:cs="Courier New"/>
-          <w:color w:val="000000"/>
-          <w:sz w:val="20"/>
-          <w:szCs w:val="20"/>
-        </w:rPr>
-        <w:t xml:space="preserve">    </w:t>
-      </w:r>
-      <w:proofErr w:type="spellStart"/>
-      <w:r>
-        <w:rPr>
-          <w:rFonts w:ascii="Courier New" w:eastAsia="Courier New" w:hAnsi="Courier New" w:cs="Courier New"/>
-          <w:color w:val="000000"/>
-          <w:sz w:val="20"/>
-          <w:szCs w:val="20"/>
-        </w:rPr>
-        <w:t>add_code_</w:t>
-      </w:r>
-      <w:proofErr w:type="gramStart"/>
-      <w:r>
-        <w:rPr>
-          <w:rFonts w:ascii="Courier New" w:eastAsia="Courier New" w:hAnsi="Courier New" w:cs="Courier New"/>
-          <w:color w:val="000000"/>
-          <w:sz w:val="20"/>
-          <w:szCs w:val="20"/>
-        </w:rPr>
-        <w:t>file</w:t>
-      </w:r>
-      <w:proofErr w:type="spellEnd"/>
-      <w:r>
-        <w:rPr>
-          <w:rFonts w:ascii="Courier New" w:eastAsia="Courier New" w:hAnsi="Courier New" w:cs="Courier New"/>
-          <w:color w:val="000000"/>
-          <w:sz w:val="20"/>
-          <w:szCs w:val="20"/>
-        </w:rPr>
-        <w:t>(</w:t>
-      </w:r>
-      <w:proofErr w:type="spellStart"/>
-      <w:proofErr w:type="gramEnd"/>
-      <w:r>
-        <w:rPr>
-          <w:rFonts w:ascii="Courier New" w:eastAsia="Courier New" w:hAnsi="Courier New" w:cs="Courier New"/>
-          <w:color w:val="000000"/>
-          <w:sz w:val="20"/>
-          <w:szCs w:val="20"/>
-        </w:rPr>
-        <w:t>file_name</w:t>
-      </w:r>
-      <w:proofErr w:type="spellEnd"/>
-      <w:r>
-        <w:rPr>
-          <w:rFonts w:ascii="Courier New" w:eastAsia="Courier New" w:hAnsi="Courier New" w:cs="Courier New"/>
-          <w:color w:val="000000"/>
-          <w:sz w:val="20"/>
-          <w:szCs w:val="20"/>
-        </w:rPr>
-        <w:t>, head = brief)</w:t>
-      </w:r>
-    </w:p>
-    <w:p>
-      <w:pPr>
-        <w:pBdr>
-          <w:top w:val="none" w:sz="0" w:space="0" w:color="000000"/>
-          <w:left w:val="none" w:sz="0" w:space="0" w:color="000000"/>
-          <w:bottom w:val="none" w:sz="0" w:space="0" w:color="000000"/>
-          <w:right w:val="none" w:sz="0" w:space="0" w:color="000000"/>
-        </w:pBdr>
-        <w:spacing w:line="240" w:lineRule="auto"/>
-        <w:ind w:firstLine="0"/>
-      </w:pPr>
-      <w:r>
-        <w:rPr>
-          <w:rFonts w:ascii="Courier New" w:eastAsia="Courier New" w:hAnsi="Courier New" w:cs="Courier New"/>
-          <w:color w:val="000000"/>
-          <w:sz w:val="20"/>
-          <w:szCs w:val="20"/>
-        </w:rPr>
-        <w:t>})</w:t>
-      </w:r>
-    </w:p>
-    <w:p>
-      <w:pPr>
-        <w:pBdr>
-          <w:top w:val="none" w:sz="0" w:space="0" w:color="000000"/>
-          <w:left w:val="none" w:sz="0" w:space="0" w:color="000000"/>
-          <w:bottom w:val="none" w:sz="0" w:space="0" w:color="000000"/>
-          <w:right w:val="none" w:sz="0" w:space="0" w:color="000000"/>
-        </w:pBdr>
-        <w:spacing w:line="240" w:lineRule="auto"/>
-        <w:ind w:firstLine="0"/>
-      </w:pPr>
-    </w:p>
-    <w:p>
-      <w:pPr>
-        <w:pBdr>
-          <w:top w:val="none" w:sz="0" w:space="0" w:color="000000"/>
-          <w:left w:val="none" w:sz="0" w:space="0" w:color="000000"/>
-          <w:bottom w:val="none" w:sz="0" w:space="0" w:color="000000"/>
-          <w:right w:val="none" w:sz="0" w:space="0" w:color="000000"/>
-        </w:pBdr>
-        <w:spacing w:line="240" w:lineRule="auto"/>
-        <w:ind w:firstLine="0"/>
-      </w:pPr>
-      <w:r>
-        <w:rPr>
-          <w:rFonts w:ascii="Courier New" w:eastAsia="Courier New" w:hAnsi="Courier New" w:cs="Courier New"/>
-          <w:color w:val="000000"/>
-          <w:sz w:val="20"/>
-          <w:szCs w:val="20"/>
-        </w:rPr>
-        <w:t>#######################################################################</w:t>
-      </w:r>
-    </w:p>
-    <w:p>
-      <w:pPr>
-        <w:pBdr>
-          <w:top w:val="none" w:sz="0" w:space="0" w:color="000000"/>
-          <w:left w:val="none" w:sz="0" w:space="0" w:color="000000"/>
-          <w:bottom w:val="none" w:sz="0" w:space="0" w:color="000000"/>
-          <w:right w:val="none" w:sz="0" w:space="0" w:color="000000"/>
-        </w:pBdr>
-        <w:spacing w:line="240" w:lineRule="auto"/>
-        <w:ind w:firstLine="0"/>
-      </w:pPr>
-      <w:r>
-        <w:rPr>
-          <w:rFonts w:ascii="Courier New" w:eastAsia="Courier New" w:hAnsi="Courier New" w:cs="Courier New"/>
-          <w:color w:val="000000"/>
-          <w:sz w:val="20"/>
-          <w:szCs w:val="20"/>
-        </w:rPr>
-        <w:t># Add styling for your own data frame.</w:t>
-      </w:r>
-    </w:p>
-    <w:p>
-      <w:pPr>
-        <w:pBdr>
-          <w:top w:val="none" w:sz="0" w:space="0" w:color="000000"/>
-          <w:left w:val="none" w:sz="0" w:space="0" w:color="000000"/>
-          <w:bottom w:val="none" w:sz="0" w:space="0" w:color="000000"/>
-          <w:right w:val="none" w:sz="0" w:space="0" w:color="000000"/>
-        </w:pBdr>
-        <w:spacing w:line="240" w:lineRule="auto"/>
-        <w:ind w:firstLine="0"/>
-      </w:pPr>
-      <w:r>
-        <w:rPr>
-          <w:rFonts w:ascii="Courier New" w:eastAsia="Courier New" w:hAnsi="Courier New" w:cs="Courier New"/>
-          <w:color w:val="000000"/>
-          <w:sz w:val="20"/>
-          <w:szCs w:val="20"/>
-        </w:rPr>
-        <w:t>#######################################################################</w:t>
-      </w:r>
-    </w:p>
-    <w:p>
-      <w:pPr>
-        <w:pBdr>
-          <w:top w:val="none" w:sz="0" w:space="0" w:color="000000"/>
-          <w:left w:val="none" w:sz="0" w:space="0" w:color="000000"/>
-          <w:bottom w:val="none" w:sz="0" w:space="0" w:color="000000"/>
-          <w:right w:val="none" w:sz="0" w:space="0" w:color="000000"/>
-        </w:pBdr>
-        <w:spacing w:line="240" w:lineRule="auto"/>
-        <w:ind w:firstLine="0"/>
-      </w:pPr>
-      <w:proofErr w:type="spellStart"/>
-      <w:proofErr w:type="gramStart"/>
-      <w:r>
-        <w:rPr>
-          <w:rFonts w:ascii="Courier New" w:eastAsia="Courier New" w:hAnsi="Courier New" w:cs="Courier New"/>
-          <w:color w:val="000000"/>
-          <w:sz w:val="20"/>
-          <w:szCs w:val="20"/>
-        </w:rPr>
-        <w:t>gsub</w:t>
-      </w:r>
-      <w:proofErr w:type="spellEnd"/>
-      <w:r>
-        <w:rPr>
-          <w:rFonts w:ascii="Courier New" w:eastAsia="Courier New" w:hAnsi="Courier New" w:cs="Courier New"/>
-          <w:color w:val="000000"/>
-          <w:sz w:val="20"/>
-          <w:szCs w:val="20"/>
-        </w:rPr>
-        <w:t>(</w:t>
-      </w:r>
-      <w:proofErr w:type="gramEnd"/>
-      <w:r>
-        <w:rPr>
-          <w:rFonts w:ascii="Courier New" w:eastAsia="Courier New" w:hAnsi="Courier New" w:cs="Courier New"/>
-          <w:color w:val="000000"/>
-          <w:sz w:val="20"/>
-          <w:szCs w:val="20"/>
-        </w:rPr>
-        <w:t>"[.]", "", names(iris)) -&gt; names(iris)</w:t>
-      </w:r>
-    </w:p>
-    <w:p>
-      <w:pPr>
-        <w:pBdr>
-          <w:top w:val="none" w:sz="0" w:space="0" w:color="000000"/>
-          <w:left w:val="none" w:sz="0" w:space="0" w:color="000000"/>
-          <w:bottom w:val="none" w:sz="0" w:space="0" w:color="000000"/>
-          <w:right w:val="none" w:sz="0" w:space="0" w:color="000000"/>
-        </w:pBdr>
-        <w:spacing w:line="240" w:lineRule="auto"/>
-        <w:ind w:firstLine="0"/>
-      </w:pPr>
-      <w:r>
-        <w:rPr>
-          <w:rFonts w:ascii="Courier New" w:eastAsia="Courier New" w:hAnsi="Courier New" w:cs="Courier New"/>
-          <w:color w:val="000000"/>
-          <w:sz w:val="20"/>
-          <w:szCs w:val="20"/>
-        </w:rPr>
-        <w:t xml:space="preserve">styles %&gt;% </w:t>
-      </w:r>
-      <w:proofErr w:type="spellStart"/>
-      <w:r>
-        <w:rPr>
-          <w:rFonts w:ascii="Courier New" w:eastAsia="Courier New" w:hAnsi="Courier New" w:cs="Courier New"/>
-          <w:color w:val="000000"/>
-          <w:sz w:val="20"/>
-          <w:szCs w:val="20"/>
-        </w:rPr>
-        <w:t>add_styling</w:t>
-      </w:r>
-      <w:proofErr w:type="spellEnd"/>
-      <w:r>
-        <w:rPr>
-          <w:rFonts w:ascii="Courier New" w:eastAsia="Courier New" w:hAnsi="Courier New" w:cs="Courier New"/>
-          <w:color w:val="000000"/>
-          <w:sz w:val="20"/>
-          <w:szCs w:val="20"/>
-        </w:rPr>
-        <w:t>(iris) -&gt; styles</w:t>
-      </w:r>
-    </w:p>
-    <w:p>
-      <w:pPr>
-        <w:pBdr>
-          <w:top w:val="none" w:sz="0" w:space="0" w:color="000000"/>
-          <w:left w:val="none" w:sz="0" w:space="0" w:color="000000"/>
-          <w:bottom w:val="none" w:sz="0" w:space="0" w:color="000000"/>
-          <w:right w:val="none" w:sz="0" w:space="0" w:color="000000"/>
-        </w:pBdr>
-        <w:spacing w:line="240" w:lineRule="auto"/>
-        <w:ind w:firstLine="0"/>
-      </w:pPr>
-    </w:p>
-    <w:p>
-      <w:pPr>
-        <w:pBdr>
-          <w:top w:val="none" w:sz="0" w:space="0" w:color="000000"/>
-          <w:left w:val="none" w:sz="0" w:space="0" w:color="000000"/>
-          <w:bottom w:val="none" w:sz="0" w:space="0" w:color="000000"/>
-          <w:right w:val="none" w:sz="0" w:space="0" w:color="000000"/>
-        </w:pBdr>
-        <w:spacing w:line="240" w:lineRule="auto"/>
-        <w:ind w:firstLine="0"/>
-      </w:pPr>
-      <w:r>
-        <w:rPr>
-          <w:rFonts w:ascii="Courier New" w:eastAsia="Courier New" w:hAnsi="Courier New" w:cs="Courier New"/>
-          <w:color w:val="000000"/>
-          <w:sz w:val="20"/>
-          <w:szCs w:val="20"/>
-        </w:rPr>
-        <w:t>#######################################################################</w:t>
-      </w:r>
-    </w:p>
-    <w:p>
-      <w:pPr>
-        <w:pBdr>
-          <w:top w:val="none" w:sz="0" w:space="0" w:color="000000"/>
-          <w:left w:val="none" w:sz="0" w:space="0" w:color="000000"/>
-          <w:bottom w:val="none" w:sz="0" w:space="0" w:color="000000"/>
-          <w:right w:val="none" w:sz="0" w:space="0" w:color="000000"/>
-        </w:pBdr>
-        <w:spacing w:line="240" w:lineRule="auto"/>
-        <w:ind w:firstLine="0"/>
-      </w:pPr>
-      <w:r>
-        <w:rPr>
-          <w:rFonts w:ascii="Courier New" w:eastAsia="Courier New" w:hAnsi="Courier New" w:cs="Courier New"/>
-          <w:color w:val="000000"/>
-          <w:sz w:val="20"/>
-          <w:szCs w:val="20"/>
-        </w:rPr>
-        <w:t xml:space="preserve">title &lt;- </w:t>
-      </w:r>
-      <w:proofErr w:type="spellStart"/>
-      <w:r>
-        <w:rPr>
-          <w:rFonts w:ascii="Courier New" w:eastAsia="Courier New" w:hAnsi="Courier New" w:cs="Courier New"/>
-          <w:color w:val="000000"/>
-          <w:sz w:val="20"/>
-          <w:szCs w:val="20"/>
-        </w:rPr>
-        <w:t>title_</w:t>
-      </w:r>
-      <w:proofErr w:type="gramStart"/>
-      <w:r>
-        <w:rPr>
-          <w:rFonts w:ascii="Courier New" w:eastAsia="Courier New" w:hAnsi="Courier New" w:cs="Courier New"/>
-          <w:color w:val="000000"/>
-          <w:sz w:val="20"/>
-          <w:szCs w:val="20"/>
-        </w:rPr>
-        <w:t>n</w:t>
-      </w:r>
-      <w:proofErr w:type="spellEnd"/>
-      <w:r>
-        <w:rPr>
-          <w:rFonts w:ascii="Courier New" w:eastAsia="Courier New" w:hAnsi="Courier New" w:cs="Courier New"/>
-          <w:color w:val="000000"/>
-          <w:sz w:val="20"/>
-          <w:szCs w:val="20"/>
-        </w:rPr>
-        <w:t>(</w:t>
-      </w:r>
-      <w:proofErr w:type="gramEnd"/>
-      <w:r>
-        <w:rPr>
-          <w:rFonts w:ascii="Courier New" w:eastAsia="Courier New" w:hAnsi="Courier New" w:cs="Courier New"/>
-          <w:color w:val="000000"/>
-          <w:sz w:val="20"/>
-          <w:szCs w:val="20"/>
-        </w:rPr>
-        <w:t xml:space="preserve">"Statistics for </w:t>
-      </w:r>
-      <w:proofErr w:type="spellStart"/>
-      <w:r>
-        <w:rPr>
-          <w:rFonts w:ascii="Courier New" w:eastAsia="Courier New" w:hAnsi="Courier New" w:cs="Courier New"/>
-          <w:color w:val="000000"/>
-          <w:sz w:val="20"/>
-          <w:szCs w:val="20"/>
-        </w:rPr>
-        <w:t>iris$PetalWidth</w:t>
-      </w:r>
-      <w:proofErr w:type="spellEnd"/>
-      <w:r>
-        <w:rPr>
-          <w:rFonts w:ascii="Courier New" w:eastAsia="Courier New" w:hAnsi="Courier New" w:cs="Courier New"/>
-          <w:color w:val="000000"/>
-          <w:sz w:val="20"/>
-          <w:szCs w:val="20"/>
-        </w:rPr>
-        <w:t xml:space="preserve"> by Species", iris)</w:t>
-      </w:r>
-    </w:p>
-    <w:p>
-      <w:pPr>
-        <w:pBdr>
-          <w:top w:val="none" w:sz="0" w:space="0" w:color="000000"/>
-          <w:left w:val="none" w:sz="0" w:space="0" w:color="000000"/>
-          <w:bottom w:val="none" w:sz="0" w:space="0" w:color="000000"/>
-          <w:right w:val="none" w:sz="0" w:space="0" w:color="000000"/>
-        </w:pBdr>
-        <w:spacing w:line="240" w:lineRule="auto"/>
-        <w:ind w:firstLine="0"/>
-      </w:pPr>
-      <w:r>
-        <w:rPr>
-          <w:rFonts w:ascii="Courier New" w:eastAsia="Courier New" w:hAnsi="Courier New" w:cs="Courier New"/>
-          <w:color w:val="000000"/>
-          <w:sz w:val="20"/>
-          <w:szCs w:val="20"/>
-        </w:rPr>
-        <w:t>#######################################################################</w:t>
-      </w:r>
-    </w:p>
-    <w:p>
-      <w:pPr>
-        <w:pBdr>
-          <w:top w:val="none" w:sz="0" w:space="0" w:color="000000"/>
-          <w:left w:val="none" w:sz="0" w:space="0" w:color="000000"/>
-          <w:bottom w:val="none" w:sz="0" w:space="0" w:color="000000"/>
-          <w:right w:val="none" w:sz="0" w:space="0" w:color="000000"/>
-        </w:pBdr>
-        <w:spacing w:line="240" w:lineRule="auto"/>
-        <w:ind w:firstLine="0"/>
-      </w:pPr>
-      <w:proofErr w:type="spellStart"/>
-      <w:r>
-        <w:rPr>
-          <w:rFonts w:ascii="Courier New" w:eastAsia="Courier New" w:hAnsi="Courier New" w:cs="Courier New"/>
-          <w:color w:val="000000"/>
-          <w:sz w:val="20"/>
-          <w:szCs w:val="20"/>
-        </w:rPr>
-        <w:t>note_</w:t>
-      </w:r>
-      <w:proofErr w:type="gramStart"/>
-      <w:r>
-        <w:rPr>
-          <w:rFonts w:ascii="Courier New" w:eastAsia="Courier New" w:hAnsi="Courier New" w:cs="Courier New"/>
-          <w:color w:val="000000"/>
-          <w:sz w:val="20"/>
-          <w:szCs w:val="20"/>
-        </w:rPr>
-        <w:t>that</w:t>
-      </w:r>
-      <w:proofErr w:type="spellEnd"/>
-      <w:r>
-        <w:rPr>
-          <w:rFonts w:ascii="Courier New" w:eastAsia="Courier New" w:hAnsi="Courier New" w:cs="Courier New"/>
-          <w:color w:val="000000"/>
-          <w:sz w:val="20"/>
-          <w:szCs w:val="20"/>
-        </w:rPr>
-        <w:t>(</w:t>
-      </w:r>
-      <w:proofErr w:type="gramEnd"/>
-      <w:r>
-        <w:rPr>
-          <w:rFonts w:ascii="Courier New" w:eastAsia="Courier New" w:hAnsi="Courier New" w:cs="Courier New"/>
-          <w:color w:val="000000"/>
-          <w:sz w:val="20"/>
-          <w:szCs w:val="20"/>
-        </w:rPr>
-        <w:t>"Group sizes were balanced.") %&gt;%</w:t>
-      </w:r>
-    </w:p>
-    <w:p>
-      <w:pPr>
-        <w:pBdr>
-          <w:top w:val="none" w:sz="0" w:space="0" w:color="000000"/>
-          <w:left w:val="none" w:sz="0" w:space="0" w:color="000000"/>
-          <w:bottom w:val="none" w:sz="0" w:space="0" w:color="000000"/>
-          <w:right w:val="none" w:sz="0" w:space="0" w:color="000000"/>
-        </w:pBdr>
-        <w:spacing w:line="240" w:lineRule="auto"/>
-        <w:ind w:firstLine="0"/>
-      </w:pPr>
-      <w:r>
-        <w:rPr>
-          <w:rFonts w:ascii="Courier New" w:eastAsia="Courier New" w:hAnsi="Courier New" w:cs="Courier New"/>
-          <w:color w:val="000000"/>
-          <w:sz w:val="20"/>
-          <w:szCs w:val="20"/>
-        </w:rPr>
-        <w:t xml:space="preserve">  </w:t>
-      </w:r>
-      <w:proofErr w:type="spellStart"/>
-      <w:r>
-        <w:rPr>
-          <w:rFonts w:ascii="Courier New" w:eastAsia="Courier New" w:hAnsi="Courier New" w:cs="Courier New"/>
-          <w:color w:val="000000"/>
-          <w:sz w:val="20"/>
-          <w:szCs w:val="20"/>
-        </w:rPr>
-        <w:t>note_</w:t>
-      </w:r>
-      <w:proofErr w:type="gramStart"/>
-      <w:r>
-        <w:rPr>
-          <w:rFonts w:ascii="Courier New" w:eastAsia="Courier New" w:hAnsi="Courier New" w:cs="Courier New"/>
-          <w:color w:val="000000"/>
-          <w:sz w:val="20"/>
-          <w:szCs w:val="20"/>
-        </w:rPr>
-        <w:t>normal</w:t>
-      </w:r>
-      <w:proofErr w:type="spellEnd"/>
-      <w:r>
-        <w:rPr>
-          <w:rFonts w:ascii="Courier New" w:eastAsia="Courier New" w:hAnsi="Courier New" w:cs="Courier New"/>
-          <w:color w:val="000000"/>
-          <w:sz w:val="20"/>
-          <w:szCs w:val="20"/>
-        </w:rPr>
-        <w:t>(</w:t>
-      </w:r>
-      <w:proofErr w:type="gramEnd"/>
-      <w:r>
-        <w:rPr>
-          <w:rFonts w:ascii="Courier New" w:eastAsia="Courier New" w:hAnsi="Courier New" w:cs="Courier New"/>
-          <w:color w:val="000000"/>
-          <w:sz w:val="20"/>
-          <w:szCs w:val="20"/>
-        </w:rPr>
-        <w:t>"Coloring (blue=Yes, red=No, grey=NA)") %&gt;%</w:t>
-      </w:r>
-    </w:p>
-    <w:p>
-      <w:pPr>
-        <w:pBdr>
-          <w:top w:val="none" w:sz="0" w:space="0" w:color="000000"/>
-          <w:left w:val="none" w:sz="0" w:space="0" w:color="000000"/>
-          <w:bottom w:val="none" w:sz="0" w:space="0" w:color="000000"/>
-          <w:right w:val="none" w:sz="0" w:space="0" w:color="000000"/>
-        </w:pBdr>
-        <w:spacing w:line="240" w:lineRule="auto"/>
-        <w:ind w:firstLine="0"/>
-      </w:pPr>
-      <w:r>
-        <w:rPr>
-          <w:rFonts w:ascii="Courier New" w:eastAsia="Courier New" w:hAnsi="Courier New" w:cs="Courier New"/>
-          <w:color w:val="000000"/>
-          <w:sz w:val="20"/>
-          <w:szCs w:val="20"/>
-        </w:rPr>
-        <w:t xml:space="preserve">  </w:t>
-      </w:r>
-      <w:proofErr w:type="spellStart"/>
-      <w:r>
-        <w:rPr>
-          <w:rFonts w:ascii="Courier New" w:eastAsia="Courier New" w:hAnsi="Courier New" w:cs="Courier New"/>
-          <w:color w:val="000000"/>
-          <w:sz w:val="20"/>
-          <w:szCs w:val="20"/>
-        </w:rPr>
-        <w:t>note_</w:t>
-      </w:r>
-      <w:proofErr w:type="gramStart"/>
-      <w:r>
-        <w:rPr>
-          <w:rFonts w:ascii="Courier New" w:eastAsia="Courier New" w:hAnsi="Courier New" w:cs="Courier New"/>
-          <w:color w:val="000000"/>
-          <w:sz w:val="20"/>
-          <w:szCs w:val="20"/>
-        </w:rPr>
-        <w:t>intro</w:t>
-      </w:r>
-      <w:proofErr w:type="spellEnd"/>
-      <w:r>
-        <w:rPr>
-          <w:rFonts w:ascii="Courier New" w:eastAsia="Courier New" w:hAnsi="Courier New" w:cs="Courier New"/>
-          <w:color w:val="000000"/>
-          <w:sz w:val="20"/>
-          <w:szCs w:val="20"/>
-        </w:rPr>
-        <w:t>(</w:t>
-      </w:r>
-      <w:proofErr w:type="gramEnd"/>
-      <w:r>
-        <w:rPr>
-          <w:rFonts w:ascii="Courier New" w:eastAsia="Courier New" w:hAnsi="Courier New" w:cs="Courier New"/>
-          <w:color w:val="000000"/>
-          <w:sz w:val="20"/>
-          <w:szCs w:val="20"/>
-        </w:rPr>
-        <w:t>) -&gt; notes</w:t>
-      </w:r>
-    </w:p>
-    <w:p>
-      <w:pPr>
-        <w:pBdr>
-          <w:top w:val="none" w:sz="0" w:space="0" w:color="000000"/>
-          <w:left w:val="none" w:sz="0" w:space="0" w:color="000000"/>
-          <w:bottom w:val="none" w:sz="0" w:space="0" w:color="000000"/>
-          <w:right w:val="none" w:sz="0" w:space="0" w:color="000000"/>
-        </w:pBdr>
-        <w:spacing w:line="240" w:lineRule="auto"/>
-        <w:ind w:firstLine="0"/>
-      </w:pPr>
-      <w:proofErr w:type="spellStart"/>
-      <w:r>
-        <w:rPr>
-          <w:rFonts w:ascii="Courier New" w:eastAsia="Courier New" w:hAnsi="Courier New" w:cs="Courier New"/>
-          <w:color w:val="000000"/>
-          <w:sz w:val="20"/>
-          <w:szCs w:val="20"/>
-        </w:rPr>
-        <w:t>col_keys</w:t>
-      </w:r>
-      <w:proofErr w:type="spellEnd"/>
-      <w:r>
-        <w:rPr>
-          <w:rFonts w:ascii="Courier New" w:eastAsia="Courier New" w:hAnsi="Courier New" w:cs="Courier New"/>
-          <w:color w:val="000000"/>
-          <w:sz w:val="20"/>
-          <w:szCs w:val="20"/>
-        </w:rPr>
-        <w:t xml:space="preserve"> &lt;- </w:t>
-      </w:r>
-      <w:proofErr w:type="gramStart"/>
-      <w:r>
-        <w:rPr>
-          <w:rFonts w:ascii="Courier New" w:eastAsia="Courier New" w:hAnsi="Courier New" w:cs="Courier New"/>
-          <w:color w:val="000000"/>
-          <w:sz w:val="20"/>
-          <w:szCs w:val="20"/>
-        </w:rPr>
-        <w:t>c(</w:t>
-      </w:r>
-      <w:proofErr w:type="gramEnd"/>
-      <w:r>
-        <w:rPr>
-          <w:rFonts w:ascii="Courier New" w:eastAsia="Courier New" w:hAnsi="Courier New" w:cs="Courier New"/>
-          <w:color w:val="000000"/>
-          <w:sz w:val="20"/>
-          <w:szCs w:val="20"/>
-        </w:rPr>
-        <w:t>"Species", "n", "Mean", "SD", "Skewness", "Kurtosis")</w:t>
+      <w:r>
+        <w:rPr>
+          <w:rFonts w:ascii="Courier New" w:eastAsia="Courier New" w:hAnsi="Courier New" w:cs="Courier New"/>
+          <w:color w:val="000000"/>
+          <w:sz w:val="20"/>
+          <w:szCs w:val="20"/>
+        </w:rPr>
+        <w:t>note_that("Group sizes were balanced.") %&gt;%</w:t>
+      </w:r>
+    </w:p>
+    <w:p>
+      <w:pPr>
+        <w:pBdr>
+          <w:top w:val="none" w:sz="0" w:space="0" w:color="000000"/>
+          <w:left w:val="none" w:sz="0" w:space="0" w:color="000000"/>
+          <w:bottom w:val="none" w:sz="0" w:space="0" w:color="000000"/>
+          <w:right w:val="none" w:sz="0" w:space="0" w:color="000000"/>
+        </w:pBdr>
+        <w:spacing w:line="240" w:lineRule="auto"/>
+        <w:ind w:firstLine="0"/>
+      </w:pPr>
+      <w:r>
+        <w:rPr>
+          <w:rFonts w:ascii="Courier New" w:eastAsia="Courier New" w:hAnsi="Courier New" w:cs="Courier New"/>
+          <w:color w:val="000000"/>
+          <w:sz w:val="20"/>
+          <w:szCs w:val="20"/>
+        </w:rPr>
+        <w:t xml:space="preserve">  note_normal("Coloring (blue=Yes, red=No, grey=NA)") %&gt;%</w:t>
+      </w:r>
+    </w:p>
+    <w:p>
+      <w:pPr>
+        <w:pBdr>
+          <w:top w:val="none" w:sz="0" w:space="0" w:color="000000"/>
+          <w:left w:val="none" w:sz="0" w:space="0" w:color="000000"/>
+          <w:bottom w:val="none" w:sz="0" w:space="0" w:color="000000"/>
+          <w:right w:val="none" w:sz="0" w:space="0" w:color="000000"/>
+        </w:pBdr>
+        <w:spacing w:line="240" w:lineRule="auto"/>
+        <w:ind w:firstLine="0"/>
+      </w:pPr>
+      <w:r>
+        <w:rPr>
+          <w:rFonts w:ascii="Courier New" w:eastAsia="Courier New" w:hAnsi="Courier New" w:cs="Courier New"/>
+          <w:color w:val="000000"/>
+          <w:sz w:val="20"/>
+          <w:szCs w:val="20"/>
+        </w:rPr>
+        <w:t xml:space="preserve">  note_intro() -&gt; notes</w:t>
+      </w:r>
+    </w:p>
+    <w:p>
+      <w:pPr>
+        <w:pBdr>
+          <w:top w:val="none" w:sz="0" w:space="0" w:color="000000"/>
+          <w:left w:val="none" w:sz="0" w:space="0" w:color="000000"/>
+          <w:bottom w:val="none" w:sz="0" w:space="0" w:color="000000"/>
+          <w:right w:val="none" w:sz="0" w:space="0" w:color="000000"/>
+        </w:pBdr>
+        <w:spacing w:line="240" w:lineRule="auto"/>
+        <w:ind w:firstLine="0"/>
+      </w:pPr>
+      <w:r>
+        <w:rPr>
+          <w:rFonts w:ascii="Courier New" w:eastAsia="Courier New" w:hAnsi="Courier New" w:cs="Courier New"/>
+          <w:color w:val="000000"/>
+          <w:sz w:val="20"/>
+          <w:szCs w:val="20"/>
+        </w:rPr>
+        <w:t>col_keys &lt;- c("Species", "n", "Mean", "SD", "Skewness", "Kurtosis")</w:t>
       </w:r>
     </w:p>
     <w:p>
@@ -3857,448 +3218,133 @@
           <w:sz w:val="20"/>
           <w:szCs w:val="20"/>
         </w:rPr>
-        <w:t xml:space="preserve">  </w:t>
-      </w:r>
-      <w:proofErr w:type="spellStart"/>
-      <w:r>
-        <w:rPr>
-          <w:rFonts w:ascii="Courier New" w:eastAsia="Courier New" w:hAnsi="Courier New" w:cs="Courier New"/>
-          <w:color w:val="000000"/>
-          <w:sz w:val="20"/>
-          <w:szCs w:val="20"/>
-        </w:rPr>
-        <w:t>group_</w:t>
-      </w:r>
-      <w:proofErr w:type="gramStart"/>
-      <w:r>
-        <w:rPr>
-          <w:rFonts w:ascii="Courier New" w:eastAsia="Courier New" w:hAnsi="Courier New" w:cs="Courier New"/>
-          <w:color w:val="000000"/>
-          <w:sz w:val="20"/>
-          <w:szCs w:val="20"/>
-        </w:rPr>
-        <w:t>by</w:t>
-      </w:r>
-      <w:proofErr w:type="spellEnd"/>
-      <w:r>
-        <w:rPr>
-          <w:rFonts w:ascii="Courier New" w:eastAsia="Courier New" w:hAnsi="Courier New" w:cs="Courier New"/>
-          <w:color w:val="000000"/>
-          <w:sz w:val="20"/>
-          <w:szCs w:val="20"/>
-        </w:rPr>
-        <w:t>(</w:t>
-      </w:r>
-      <w:proofErr w:type="gramEnd"/>
-      <w:r>
-        <w:rPr>
-          <w:rFonts w:ascii="Courier New" w:eastAsia="Courier New" w:hAnsi="Courier New" w:cs="Courier New"/>
-          <w:color w:val="000000"/>
-          <w:sz w:val="20"/>
-          <w:szCs w:val="20"/>
-        </w:rPr>
-        <w:t>Species) %&gt;%</w:t>
-      </w:r>
-    </w:p>
-    <w:p>
-      <w:pPr>
-        <w:pBdr>
-          <w:top w:val="none" w:sz="0" w:space="0" w:color="000000"/>
-          <w:left w:val="none" w:sz="0" w:space="0" w:color="000000"/>
-          <w:bottom w:val="none" w:sz="0" w:space="0" w:color="000000"/>
-          <w:right w:val="none" w:sz="0" w:space="0" w:color="000000"/>
-        </w:pBdr>
-        <w:spacing w:line="240" w:lineRule="auto"/>
-        <w:ind w:firstLine="0"/>
-      </w:pPr>
-      <w:r>
-        <w:rPr>
-          <w:rFonts w:ascii="Courier New" w:eastAsia="Courier New" w:hAnsi="Courier New" w:cs="Courier New"/>
-          <w:color w:val="000000"/>
-          <w:sz w:val="20"/>
-          <w:szCs w:val="20"/>
-        </w:rPr>
-        <w:t xml:space="preserve">  </w:t>
-      </w:r>
-      <w:proofErr w:type="gramStart"/>
-      <w:r>
-        <w:rPr>
-          <w:rFonts w:ascii="Courier New" w:eastAsia="Courier New" w:hAnsi="Courier New" w:cs="Courier New"/>
-          <w:color w:val="000000"/>
-          <w:sz w:val="20"/>
-          <w:szCs w:val="20"/>
-        </w:rPr>
-        <w:t>summarize(</w:t>
-      </w:r>
-      <w:proofErr w:type="spellStart"/>
-      <w:proofErr w:type="gramEnd"/>
-      <w:r>
-        <w:rPr>
-          <w:rFonts w:ascii="Courier New" w:eastAsia="Courier New" w:hAnsi="Courier New" w:cs="Courier New"/>
-          <w:color w:val="000000"/>
-          <w:sz w:val="20"/>
-          <w:szCs w:val="20"/>
-        </w:rPr>
-        <w:t>dstats</w:t>
-      </w:r>
-      <w:proofErr w:type="spellEnd"/>
-      <w:r>
-        <w:rPr>
-          <w:rFonts w:ascii="Courier New" w:eastAsia="Courier New" w:hAnsi="Courier New" w:cs="Courier New"/>
-          <w:color w:val="000000"/>
-          <w:sz w:val="20"/>
-          <w:szCs w:val="20"/>
-        </w:rPr>
-        <w:t xml:space="preserve"> = </w:t>
-      </w:r>
-      <w:proofErr w:type="spellStart"/>
-      <w:r>
-        <w:rPr>
-          <w:rFonts w:ascii="Courier New" w:eastAsia="Courier New" w:hAnsi="Courier New" w:cs="Courier New"/>
-          <w:color w:val="000000"/>
-          <w:sz w:val="20"/>
-          <w:szCs w:val="20"/>
-        </w:rPr>
-        <w:t>dstats</w:t>
-      </w:r>
-      <w:proofErr w:type="spellEnd"/>
-      <w:r>
-        <w:rPr>
-          <w:rFonts w:ascii="Courier New" w:eastAsia="Courier New" w:hAnsi="Courier New" w:cs="Courier New"/>
-          <w:color w:val="000000"/>
-          <w:sz w:val="20"/>
-          <w:szCs w:val="20"/>
-        </w:rPr>
-        <w:t>(</w:t>
-      </w:r>
-      <w:proofErr w:type="spellStart"/>
-      <w:r>
-        <w:rPr>
-          <w:rFonts w:ascii="Courier New" w:eastAsia="Courier New" w:hAnsi="Courier New" w:cs="Courier New"/>
-          <w:color w:val="000000"/>
-          <w:sz w:val="20"/>
-          <w:szCs w:val="20"/>
-        </w:rPr>
-        <w:t>PetalWidth</w:t>
-      </w:r>
-      <w:proofErr w:type="spellEnd"/>
-      <w:r>
-        <w:rPr>
-          <w:rFonts w:ascii="Courier New" w:eastAsia="Courier New" w:hAnsi="Courier New" w:cs="Courier New"/>
-          <w:color w:val="000000"/>
-          <w:sz w:val="20"/>
-          <w:szCs w:val="20"/>
-        </w:rPr>
-        <w:t>),</w:t>
-      </w:r>
-    </w:p>
-    <w:p>
-      <w:pPr>
-        <w:pBdr>
-          <w:top w:val="none" w:sz="0" w:space="0" w:color="000000"/>
-          <w:left w:val="none" w:sz="0" w:space="0" w:color="000000"/>
-          <w:bottom w:val="none" w:sz="0" w:space="0" w:color="000000"/>
-          <w:right w:val="none" w:sz="0" w:space="0" w:color="000000"/>
-        </w:pBdr>
-        <w:spacing w:line="240" w:lineRule="auto"/>
-        <w:ind w:firstLine="0"/>
-      </w:pPr>
-      <w:r>
-        <w:rPr>
-          <w:rFonts w:ascii="Courier New" w:eastAsia="Courier New" w:hAnsi="Courier New" w:cs="Courier New"/>
-          <w:color w:val="000000"/>
-          <w:sz w:val="20"/>
-          <w:szCs w:val="20"/>
-        </w:rPr>
-        <w:t xml:space="preserve">            Normal = </w:t>
-      </w:r>
-      <w:proofErr w:type="spellStart"/>
-      <w:r>
-        <w:rPr>
-          <w:rFonts w:ascii="Courier New" w:eastAsia="Courier New" w:hAnsi="Courier New" w:cs="Courier New"/>
-          <w:color w:val="000000"/>
-          <w:sz w:val="20"/>
-          <w:szCs w:val="20"/>
-        </w:rPr>
-        <w:t>is_</w:t>
-      </w:r>
-      <w:proofErr w:type="gramStart"/>
-      <w:r>
-        <w:rPr>
-          <w:rFonts w:ascii="Courier New" w:eastAsia="Courier New" w:hAnsi="Courier New" w:cs="Courier New"/>
-          <w:color w:val="000000"/>
-          <w:sz w:val="20"/>
-          <w:szCs w:val="20"/>
-        </w:rPr>
-        <w:t>normal</w:t>
-      </w:r>
-      <w:proofErr w:type="spellEnd"/>
-      <w:r>
-        <w:rPr>
-          <w:rFonts w:ascii="Courier New" w:eastAsia="Courier New" w:hAnsi="Courier New" w:cs="Courier New"/>
-          <w:color w:val="000000"/>
-          <w:sz w:val="20"/>
-          <w:szCs w:val="20"/>
-        </w:rPr>
-        <w:t>(</w:t>
-      </w:r>
-      <w:proofErr w:type="spellStart"/>
-      <w:proofErr w:type="gramEnd"/>
-      <w:r>
-        <w:rPr>
-          <w:rFonts w:ascii="Courier New" w:eastAsia="Courier New" w:hAnsi="Courier New" w:cs="Courier New"/>
-          <w:color w:val="000000"/>
-          <w:sz w:val="20"/>
-          <w:szCs w:val="20"/>
-        </w:rPr>
-        <w:t>PetalWidth</w:t>
-      </w:r>
-      <w:proofErr w:type="spellEnd"/>
-      <w:r>
-        <w:rPr>
-          <w:rFonts w:ascii="Courier New" w:eastAsia="Courier New" w:hAnsi="Courier New" w:cs="Courier New"/>
-          <w:color w:val="000000"/>
-          <w:sz w:val="20"/>
-          <w:szCs w:val="20"/>
-        </w:rPr>
-        <w:t>)) %&gt;%</w:t>
-      </w:r>
-    </w:p>
-    <w:p>
-      <w:pPr>
-        <w:pBdr>
-          <w:top w:val="none" w:sz="0" w:space="0" w:color="000000"/>
-          <w:left w:val="none" w:sz="0" w:space="0" w:color="000000"/>
-          <w:bottom w:val="none" w:sz="0" w:space="0" w:color="000000"/>
-          <w:right w:val="none" w:sz="0" w:space="0" w:color="000000"/>
-        </w:pBdr>
-        <w:spacing w:line="240" w:lineRule="auto"/>
-        <w:ind w:firstLine="0"/>
-      </w:pPr>
-      <w:r>
-        <w:rPr>
-          <w:rFonts w:ascii="Courier New" w:eastAsia="Courier New" w:hAnsi="Courier New" w:cs="Courier New"/>
-          <w:color w:val="000000"/>
-          <w:sz w:val="20"/>
-          <w:szCs w:val="20"/>
-        </w:rPr>
-        <w:t xml:space="preserve">  unnest(</w:t>
-      </w:r>
-      <w:proofErr w:type="spellStart"/>
-      <w:r>
-        <w:rPr>
-          <w:rFonts w:ascii="Courier New" w:eastAsia="Courier New" w:hAnsi="Courier New" w:cs="Courier New"/>
-          <w:color w:val="000000"/>
-          <w:sz w:val="20"/>
-          <w:szCs w:val="20"/>
-        </w:rPr>
-        <w:t>dstats</w:t>
-      </w:r>
-      <w:proofErr w:type="spellEnd"/>
-      <w:r>
-        <w:rPr>
-          <w:rFonts w:ascii="Courier New" w:eastAsia="Courier New" w:hAnsi="Courier New" w:cs="Courier New"/>
-          <w:color w:val="000000"/>
-          <w:sz w:val="20"/>
-          <w:szCs w:val="20"/>
-        </w:rPr>
-        <w:t>) %&gt;%</w:t>
-      </w:r>
-    </w:p>
-    <w:p>
-      <w:pPr>
-        <w:pBdr>
-          <w:top w:val="none" w:sz="0" w:space="0" w:color="000000"/>
-          <w:left w:val="none" w:sz="0" w:space="0" w:color="000000"/>
-          <w:bottom w:val="none" w:sz="0" w:space="0" w:color="000000"/>
-          <w:right w:val="none" w:sz="0" w:space="0" w:color="000000"/>
-        </w:pBdr>
-        <w:spacing w:line="240" w:lineRule="auto"/>
-        <w:ind w:firstLine="0"/>
-      </w:pPr>
-      <w:r>
-        <w:rPr>
-          <w:rFonts w:ascii="Courier New" w:eastAsia="Courier New" w:hAnsi="Courier New" w:cs="Courier New"/>
-          <w:color w:val="000000"/>
-          <w:sz w:val="20"/>
-          <w:szCs w:val="20"/>
-        </w:rPr>
-        <w:t xml:space="preserve">  </w:t>
-      </w:r>
-      <w:proofErr w:type="spellStart"/>
-      <w:proofErr w:type="gramStart"/>
-      <w:r>
-        <w:rPr>
-          <w:rFonts w:ascii="Courier New" w:eastAsia="Courier New" w:hAnsi="Courier New" w:cs="Courier New"/>
-          <w:color w:val="000000"/>
-          <w:sz w:val="20"/>
-          <w:szCs w:val="20"/>
-        </w:rPr>
-        <w:t>flextable</w:t>
-      </w:r>
-      <w:proofErr w:type="spellEnd"/>
-      <w:r>
-        <w:rPr>
-          <w:rFonts w:ascii="Courier New" w:eastAsia="Courier New" w:hAnsi="Courier New" w:cs="Courier New"/>
-          <w:color w:val="000000"/>
-          <w:sz w:val="20"/>
-          <w:szCs w:val="20"/>
-        </w:rPr>
-        <w:t>(</w:t>
-      </w:r>
-      <w:proofErr w:type="spellStart"/>
-      <w:proofErr w:type="gramEnd"/>
-      <w:r>
-        <w:rPr>
-          <w:rFonts w:ascii="Courier New" w:eastAsia="Courier New" w:hAnsi="Courier New" w:cs="Courier New"/>
-          <w:color w:val="000000"/>
-          <w:sz w:val="20"/>
-          <w:szCs w:val="20"/>
-        </w:rPr>
-        <w:t>col_keys</w:t>
-      </w:r>
-      <w:proofErr w:type="spellEnd"/>
-      <w:r>
-        <w:rPr>
-          <w:rFonts w:ascii="Courier New" w:eastAsia="Courier New" w:hAnsi="Courier New" w:cs="Courier New"/>
-          <w:color w:val="000000"/>
-          <w:sz w:val="20"/>
-          <w:szCs w:val="20"/>
-        </w:rPr>
-        <w:t xml:space="preserve"> = </w:t>
-      </w:r>
-      <w:proofErr w:type="spellStart"/>
-      <w:r>
-        <w:rPr>
-          <w:rFonts w:ascii="Courier New" w:eastAsia="Courier New" w:hAnsi="Courier New" w:cs="Courier New"/>
-          <w:color w:val="000000"/>
-          <w:sz w:val="20"/>
-          <w:szCs w:val="20"/>
-        </w:rPr>
-        <w:t>col_keys</w:t>
-      </w:r>
-      <w:proofErr w:type="spellEnd"/>
-      <w:r>
-        <w:rPr>
-          <w:rFonts w:ascii="Courier New" w:eastAsia="Courier New" w:hAnsi="Courier New" w:cs="Courier New"/>
-          <w:color w:val="000000"/>
-          <w:sz w:val="20"/>
-          <w:szCs w:val="20"/>
-        </w:rPr>
-        <w:t>) %&gt;%</w:t>
-      </w:r>
-    </w:p>
-    <w:p>
-      <w:pPr>
-        <w:pBdr>
-          <w:top w:val="none" w:sz="0" w:space="0" w:color="000000"/>
-          <w:left w:val="none" w:sz="0" w:space="0" w:color="000000"/>
-          <w:bottom w:val="none" w:sz="0" w:space="0" w:color="000000"/>
-          <w:right w:val="none" w:sz="0" w:space="0" w:color="000000"/>
-        </w:pBdr>
-        <w:spacing w:line="240" w:lineRule="auto"/>
-        <w:ind w:firstLine="0"/>
-      </w:pPr>
-      <w:r>
-        <w:rPr>
-          <w:rFonts w:ascii="Courier New" w:eastAsia="Courier New" w:hAnsi="Courier New" w:cs="Courier New"/>
-          <w:color w:val="000000"/>
-          <w:sz w:val="20"/>
-          <w:szCs w:val="20"/>
-        </w:rPr>
-        <w:t xml:space="preserve">  </w:t>
-      </w:r>
-      <w:proofErr w:type="spellStart"/>
-      <w:r>
-        <w:rPr>
-          <w:rFonts w:ascii="Courier New" w:eastAsia="Courier New" w:hAnsi="Courier New" w:cs="Courier New"/>
-          <w:color w:val="000000"/>
-          <w:sz w:val="20"/>
-          <w:szCs w:val="20"/>
-        </w:rPr>
-        <w:t>colformat_</w:t>
-      </w:r>
-      <w:proofErr w:type="gramStart"/>
-      <w:r>
-        <w:rPr>
-          <w:rFonts w:ascii="Courier New" w:eastAsia="Courier New" w:hAnsi="Courier New" w:cs="Courier New"/>
-          <w:color w:val="000000"/>
-          <w:sz w:val="20"/>
-          <w:szCs w:val="20"/>
-        </w:rPr>
-        <w:t>double</w:t>
-      </w:r>
-      <w:proofErr w:type="spellEnd"/>
-      <w:r>
-        <w:rPr>
-          <w:rFonts w:ascii="Courier New" w:eastAsia="Courier New" w:hAnsi="Courier New" w:cs="Courier New"/>
-          <w:color w:val="000000"/>
-          <w:sz w:val="20"/>
-          <w:szCs w:val="20"/>
-        </w:rPr>
-        <w:t>(</w:t>
-      </w:r>
-      <w:proofErr w:type="gramEnd"/>
-      <w:r>
-        <w:rPr>
-          <w:rFonts w:ascii="Courier New" w:eastAsia="Courier New" w:hAnsi="Courier New" w:cs="Courier New"/>
-          <w:color w:val="000000"/>
-          <w:sz w:val="20"/>
-          <w:szCs w:val="20"/>
-        </w:rPr>
-        <w:t>) %&gt;%</w:t>
-      </w:r>
-    </w:p>
-    <w:p>
-      <w:pPr>
-        <w:pBdr>
-          <w:top w:val="none" w:sz="0" w:space="0" w:color="000000"/>
-          <w:left w:val="none" w:sz="0" w:space="0" w:color="000000"/>
-          <w:bottom w:val="none" w:sz="0" w:space="0" w:color="000000"/>
-          <w:right w:val="none" w:sz="0" w:space="0" w:color="000000"/>
-        </w:pBdr>
-        <w:spacing w:line="240" w:lineRule="auto"/>
-        <w:ind w:firstLine="0"/>
-      </w:pPr>
-      <w:r>
-        <w:rPr>
-          <w:rFonts w:ascii="Courier New" w:eastAsia="Courier New" w:hAnsi="Courier New" w:cs="Courier New"/>
-          <w:color w:val="000000"/>
-          <w:sz w:val="20"/>
-          <w:szCs w:val="20"/>
-        </w:rPr>
-        <w:t xml:space="preserve">  </w:t>
-      </w:r>
-      <w:proofErr w:type="spellStart"/>
-      <w:proofErr w:type="gramStart"/>
-      <w:r>
-        <w:rPr>
-          <w:rFonts w:ascii="Courier New" w:eastAsia="Courier New" w:hAnsi="Courier New" w:cs="Courier New"/>
-          <w:color w:val="000000"/>
-          <w:sz w:val="20"/>
-          <w:szCs w:val="20"/>
-        </w:rPr>
-        <w:t>bg</w:t>
-      </w:r>
-      <w:proofErr w:type="spellEnd"/>
-      <w:r>
-        <w:rPr>
-          <w:rFonts w:ascii="Courier New" w:eastAsia="Courier New" w:hAnsi="Courier New" w:cs="Courier New"/>
-          <w:color w:val="000000"/>
-          <w:sz w:val="20"/>
-          <w:szCs w:val="20"/>
-        </w:rPr>
-        <w:t>(</w:t>
-      </w:r>
-      <w:proofErr w:type="gramEnd"/>
-      <w:r>
-        <w:rPr>
-          <w:rFonts w:ascii="Courier New" w:eastAsia="Courier New" w:hAnsi="Courier New" w:cs="Courier New"/>
-          <w:color w:val="000000"/>
-          <w:sz w:val="20"/>
-          <w:szCs w:val="20"/>
-        </w:rPr>
-        <w:t>j = c("Skewness", "Kurtosis"),</w:t>
+        <w:t xml:space="preserve">  group_by(Species) %&gt;%</w:t>
+      </w:r>
+    </w:p>
+    <w:p>
+      <w:pPr>
+        <w:pBdr>
+          <w:top w:val="none" w:sz="0" w:space="0" w:color="000000"/>
+          <w:left w:val="none" w:sz="0" w:space="0" w:color="000000"/>
+          <w:bottom w:val="none" w:sz="0" w:space="0" w:color="000000"/>
+          <w:right w:val="none" w:sz="0" w:space="0" w:color="000000"/>
+        </w:pBdr>
+        <w:spacing w:line="240" w:lineRule="auto"/>
+        <w:ind w:firstLine="0"/>
+      </w:pPr>
+      <w:r>
+        <w:rPr>
+          <w:rFonts w:ascii="Courier New" w:eastAsia="Courier New" w:hAnsi="Courier New" w:cs="Courier New"/>
+          <w:color w:val="000000"/>
+          <w:sz w:val="20"/>
+          <w:szCs w:val="20"/>
+        </w:rPr>
+        <w:t xml:space="preserve">  summarize(dstats = dstats(PetalWidth),</w:t>
+      </w:r>
+    </w:p>
+    <w:p>
+      <w:pPr>
+        <w:pBdr>
+          <w:top w:val="none" w:sz="0" w:space="0" w:color="000000"/>
+          <w:left w:val="none" w:sz="0" w:space="0" w:color="000000"/>
+          <w:bottom w:val="none" w:sz="0" w:space="0" w:color="000000"/>
+          <w:right w:val="none" w:sz="0" w:space="0" w:color="000000"/>
+        </w:pBdr>
+        <w:spacing w:line="240" w:lineRule="auto"/>
+        <w:ind w:firstLine="0"/>
+      </w:pPr>
+      <w:r>
+        <w:rPr>
+          <w:rFonts w:ascii="Courier New" w:eastAsia="Courier New" w:hAnsi="Courier New" w:cs="Courier New"/>
+          <w:color w:val="000000"/>
+          <w:sz w:val="20"/>
+          <w:szCs w:val="20"/>
+        </w:rPr>
+        <w:t xml:space="preserve">            Normal = is_normal(PetalWidth)) %&gt;%</w:t>
+      </w:r>
+    </w:p>
+    <w:p>
+      <w:pPr>
+        <w:pBdr>
+          <w:top w:val="none" w:sz="0" w:space="0" w:color="000000"/>
+          <w:left w:val="none" w:sz="0" w:space="0" w:color="000000"/>
+          <w:bottom w:val="none" w:sz="0" w:space="0" w:color="000000"/>
+          <w:right w:val="none" w:sz="0" w:space="0" w:color="000000"/>
+        </w:pBdr>
+        <w:spacing w:line="240" w:lineRule="auto"/>
+        <w:ind w:firstLine="0"/>
+      </w:pPr>
+      <w:r>
+        <w:rPr>
+          <w:rFonts w:ascii="Courier New" w:eastAsia="Courier New" w:hAnsi="Courier New" w:cs="Courier New"/>
+          <w:color w:val="000000"/>
+          <w:sz w:val="20"/>
+          <w:szCs w:val="20"/>
+        </w:rPr>
+        <w:t xml:space="preserve">  unnest(dstats) %&gt;%</w:t>
+      </w:r>
+    </w:p>
+    <w:p>
+      <w:pPr>
+        <w:pBdr>
+          <w:top w:val="none" w:sz="0" w:space="0" w:color="000000"/>
+          <w:left w:val="none" w:sz="0" w:space="0" w:color="000000"/>
+          <w:bottom w:val="none" w:sz="0" w:space="0" w:color="000000"/>
+          <w:right w:val="none" w:sz="0" w:space="0" w:color="000000"/>
+        </w:pBdr>
+        <w:spacing w:line="240" w:lineRule="auto"/>
+        <w:ind w:firstLine="0"/>
+      </w:pPr>
+      <w:r>
+        <w:rPr>
+          <w:rFonts w:ascii="Courier New" w:eastAsia="Courier New" w:hAnsi="Courier New" w:cs="Courier New"/>
+          <w:color w:val="000000"/>
+          <w:sz w:val="20"/>
+          <w:szCs w:val="20"/>
+        </w:rPr>
+        <w:t xml:space="preserve">  flextable(col_keys = col_keys) %&gt;%</w:t>
+      </w:r>
+    </w:p>
+    <w:p>
+      <w:pPr>
+        <w:pBdr>
+          <w:top w:val="none" w:sz="0" w:space="0" w:color="000000"/>
+          <w:left w:val="none" w:sz="0" w:space="0" w:color="000000"/>
+          <w:bottom w:val="none" w:sz="0" w:space="0" w:color="000000"/>
+          <w:right w:val="none" w:sz="0" w:space="0" w:color="000000"/>
+        </w:pBdr>
+        <w:spacing w:line="240" w:lineRule="auto"/>
+        <w:ind w:firstLine="0"/>
+      </w:pPr>
+      <w:r>
+        <w:rPr>
+          <w:rFonts w:ascii="Courier New" w:eastAsia="Courier New" w:hAnsi="Courier New" w:cs="Courier New"/>
+          <w:color w:val="000000"/>
+          <w:sz w:val="20"/>
+          <w:szCs w:val="20"/>
+        </w:rPr>
+        <w:t xml:space="preserve">  colformat_double() %&gt;%</w:t>
+      </w:r>
+    </w:p>
+    <w:p>
+      <w:pPr>
+        <w:pBdr>
+          <w:top w:val="none" w:sz="0" w:space="0" w:color="000000"/>
+          <w:left w:val="none" w:sz="0" w:space="0" w:color="000000"/>
+          <w:bottom w:val="none" w:sz="0" w:space="0" w:color="000000"/>
+          <w:right w:val="none" w:sz="0" w:space="0" w:color="000000"/>
+        </w:pBdr>
+        <w:spacing w:line="240" w:lineRule="auto"/>
+        <w:ind w:firstLine="0"/>
+      </w:pPr>
+      <w:r>
+        <w:rPr>
+          <w:rFonts w:ascii="Courier New" w:eastAsia="Courier New" w:hAnsi="Courier New" w:cs="Courier New"/>
+          <w:color w:val="000000"/>
+          <w:sz w:val="20"/>
+          <w:szCs w:val="20"/>
+        </w:rPr>
+        <w:t xml:space="preserve">  bg(j = c("Skewness", "Kurtosis"),</w:t>
       </w:r>
     </w:p>
     <w:p>
@@ -4341,67 +3387,7 @@
           <w:sz w:val="20"/>
           <w:szCs w:val="20"/>
         </w:rPr>
-        <w:t xml:space="preserve">     </w:t>
-      </w:r>
-      <w:proofErr w:type="spellStart"/>
-      <w:r>
-        <w:rPr>
-          <w:rFonts w:ascii="Courier New" w:eastAsia="Courier New" w:hAnsi="Courier New" w:cs="Courier New"/>
-          <w:color w:val="000000"/>
-          <w:sz w:val="20"/>
-          <w:szCs w:val="20"/>
-        </w:rPr>
-        <w:t>bg</w:t>
-      </w:r>
-      <w:proofErr w:type="spellEnd"/>
-      <w:r>
-        <w:rPr>
-          <w:rFonts w:ascii="Courier New" w:eastAsia="Courier New" w:hAnsi="Courier New" w:cs="Courier New"/>
-          <w:color w:val="000000"/>
-          <w:sz w:val="20"/>
-          <w:szCs w:val="20"/>
-        </w:rPr>
-        <w:t xml:space="preserve"> = </w:t>
-      </w:r>
-      <w:proofErr w:type="gramStart"/>
-      <w:r>
-        <w:rPr>
-          <w:rFonts w:ascii="Courier New" w:eastAsia="Courier New" w:hAnsi="Courier New" w:cs="Courier New"/>
-          <w:color w:val="000000"/>
-          <w:sz w:val="20"/>
-          <w:szCs w:val="20"/>
-        </w:rPr>
-        <w:t>function(</w:t>
-      </w:r>
-      <w:proofErr w:type="gramEnd"/>
-      <w:r>
-        <w:rPr>
-          <w:rFonts w:ascii="Courier New" w:eastAsia="Courier New" w:hAnsi="Courier New" w:cs="Courier New"/>
-          <w:color w:val="000000"/>
-          <w:sz w:val="20"/>
-          <w:szCs w:val="20"/>
-        </w:rPr>
-        <w:t xml:space="preserve">Normal) </w:t>
-      </w:r>
-      <w:proofErr w:type="spellStart"/>
-      <w:r>
-        <w:rPr>
-          <w:rFonts w:ascii="Courier New" w:eastAsia="Courier New" w:hAnsi="Courier New" w:cs="Courier New"/>
-          <w:color w:val="000000"/>
-          <w:sz w:val="20"/>
-          <w:szCs w:val="20"/>
-        </w:rPr>
-        <w:t>styles$colors.yes_no_na</w:t>
-      </w:r>
-      <w:proofErr w:type="spellEnd"/>
-      <w:r>
-        <w:rPr>
-          <w:rFonts w:ascii="Courier New" w:eastAsia="Courier New" w:hAnsi="Courier New" w:cs="Courier New"/>
-          <w:color w:val="000000"/>
-          <w:sz w:val="20"/>
-          <w:szCs w:val="20"/>
-        </w:rPr>
-        <w:t>[[Normal]]) %&gt;%</w:t>
+        <w:t xml:space="preserve">     bg = function(Normal) styles$colors.yes_no_na[[Normal]]) %&gt;%</w:t>
       </w:r>
     </w:p>
     <w:p>
@@ -4443,67 +3429,7 @@
           <w:sz w:val="20"/>
           <w:szCs w:val="20"/>
         </w:rPr>
-        <w:t xml:space="preserve">  </w:t>
-      </w:r>
-      <w:proofErr w:type="spellStart"/>
-      <w:r>
-        <w:rPr>
-          <w:rFonts w:ascii="Courier New" w:eastAsia="Courier New" w:hAnsi="Courier New" w:cs="Courier New"/>
-          <w:color w:val="000000"/>
-          <w:sz w:val="20"/>
-          <w:szCs w:val="20"/>
-        </w:rPr>
-        <w:t>add_</w:t>
-      </w:r>
-      <w:proofErr w:type="gramStart"/>
-      <w:r>
-        <w:rPr>
-          <w:rFonts w:ascii="Courier New" w:eastAsia="Courier New" w:hAnsi="Courier New" w:cs="Courier New"/>
-          <w:color w:val="000000"/>
-          <w:sz w:val="20"/>
-          <w:szCs w:val="20"/>
-        </w:rPr>
-        <w:t>table</w:t>
-      </w:r>
-      <w:proofErr w:type="spellEnd"/>
-      <w:r>
-        <w:rPr>
-          <w:rFonts w:ascii="Courier New" w:eastAsia="Courier New" w:hAnsi="Courier New" w:cs="Courier New"/>
-          <w:color w:val="000000"/>
-          <w:sz w:val="20"/>
-          <w:szCs w:val="20"/>
-        </w:rPr>
-        <w:t>(</w:t>
-      </w:r>
-      <w:proofErr w:type="gramEnd"/>
-      <w:r>
-        <w:rPr>
-          <w:rFonts w:ascii="Courier New" w:eastAsia="Courier New" w:hAnsi="Courier New" w:cs="Courier New"/>
-          <w:color w:val="000000"/>
-          <w:sz w:val="20"/>
-          <w:szCs w:val="20"/>
-        </w:rPr>
-        <w:t>bookmark = "</w:t>
-      </w:r>
-      <w:proofErr w:type="spellStart"/>
-      <w:r>
-        <w:rPr>
-          <w:rFonts w:ascii="Courier New" w:eastAsia="Courier New" w:hAnsi="Courier New" w:cs="Courier New"/>
-          <w:color w:val="000000"/>
-          <w:sz w:val="20"/>
-          <w:szCs w:val="20"/>
-        </w:rPr>
-        <w:t>tStatsPetalWidthBySpecies</w:t>
-      </w:r>
-      <w:proofErr w:type="spellEnd"/>
-      <w:r>
-        <w:rPr>
-          <w:rFonts w:ascii="Courier New" w:eastAsia="Courier New" w:hAnsi="Courier New" w:cs="Courier New"/>
-          <w:color w:val="000000"/>
-          <w:sz w:val="20"/>
-          <w:szCs w:val="20"/>
-        </w:rPr>
-        <w:t>",</w:t>
+        <w:t xml:space="preserve">  add_table(bookmark = "tStatsPetalWidthBySpecies",</w:t>
       </w:r>
     </w:p>
     <w:p>
@@ -4620,67 +3546,7 @@
           <w:sz w:val="20"/>
           <w:szCs w:val="20"/>
         </w:rPr>
-        <w:t xml:space="preserve">title &lt;- </w:t>
-      </w:r>
-      <w:proofErr w:type="spellStart"/>
-      <w:r>
-        <w:rPr>
-          <w:rFonts w:ascii="Courier New" w:eastAsia="Courier New" w:hAnsi="Courier New" w:cs="Courier New"/>
-          <w:color w:val="000000"/>
-          <w:sz w:val="20"/>
-          <w:szCs w:val="20"/>
-        </w:rPr>
-        <w:t>title_</w:t>
-      </w:r>
-      <w:proofErr w:type="gramStart"/>
-      <w:r>
-        <w:rPr>
-          <w:rFonts w:ascii="Courier New" w:eastAsia="Courier New" w:hAnsi="Courier New" w:cs="Courier New"/>
-          <w:color w:val="000000"/>
-          <w:sz w:val="20"/>
-          <w:szCs w:val="20"/>
-        </w:rPr>
-        <w:t>n</w:t>
-      </w:r>
-      <w:proofErr w:type="spellEnd"/>
-      <w:r>
-        <w:rPr>
-          <w:rFonts w:ascii="Courier New" w:eastAsia="Courier New" w:hAnsi="Courier New" w:cs="Courier New"/>
-          <w:color w:val="000000"/>
-          <w:sz w:val="20"/>
-          <w:szCs w:val="20"/>
-        </w:rPr>
-        <w:t>(</w:t>
-      </w:r>
-      <w:proofErr w:type="gramEnd"/>
-      <w:r>
-        <w:rPr>
-          <w:rFonts w:ascii="Courier New" w:eastAsia="Courier New" w:hAnsi="Courier New" w:cs="Courier New"/>
-          <w:color w:val="000000"/>
-          <w:sz w:val="20"/>
-          <w:szCs w:val="20"/>
-        </w:rPr>
-        <w:t xml:space="preserve">"Boxplot of </w:t>
-      </w:r>
-      <w:proofErr w:type="spellStart"/>
-      <w:r>
-        <w:rPr>
-          <w:rFonts w:ascii="Courier New" w:eastAsia="Courier New" w:hAnsi="Courier New" w:cs="Courier New"/>
-          <w:color w:val="000000"/>
-          <w:sz w:val="20"/>
-          <w:szCs w:val="20"/>
-        </w:rPr>
-        <w:t>iris$PetalWidth</w:t>
-      </w:r>
-      <w:proofErr w:type="spellEnd"/>
-      <w:r>
-        <w:rPr>
-          <w:rFonts w:ascii="Courier New" w:eastAsia="Courier New" w:hAnsi="Courier New" w:cs="Courier New"/>
-          <w:color w:val="000000"/>
-          <w:sz w:val="20"/>
-          <w:szCs w:val="20"/>
-        </w:rPr>
-        <w:t xml:space="preserve"> by Species", iris)</w:t>
+        <w:t>title &lt;- title_n("Boxplot of iris$PetalWidth by Species", iris)</w:t>
       </w:r>
     </w:p>
     <w:p>
@@ -4743,692 +3609,217 @@
           <w:sz w:val="20"/>
           <w:szCs w:val="20"/>
         </w:rPr>
-        <w:t xml:space="preserve">  </w:t>
-      </w:r>
-      <w:proofErr w:type="spellStart"/>
-      <w:r>
-        <w:rPr>
-          <w:rFonts w:ascii="Courier New" w:eastAsia="Courier New" w:hAnsi="Courier New" w:cs="Courier New"/>
-          <w:color w:val="000000"/>
-          <w:sz w:val="20"/>
-          <w:szCs w:val="20"/>
-        </w:rPr>
-        <w:t>group_</w:t>
-      </w:r>
-      <w:proofErr w:type="gramStart"/>
-      <w:r>
-        <w:rPr>
-          <w:rFonts w:ascii="Courier New" w:eastAsia="Courier New" w:hAnsi="Courier New" w:cs="Courier New"/>
-          <w:color w:val="000000"/>
-          <w:sz w:val="20"/>
-          <w:szCs w:val="20"/>
-        </w:rPr>
-        <w:t>by</w:t>
-      </w:r>
-      <w:proofErr w:type="spellEnd"/>
-      <w:r>
-        <w:rPr>
-          <w:rFonts w:ascii="Courier New" w:eastAsia="Courier New" w:hAnsi="Courier New" w:cs="Courier New"/>
-          <w:color w:val="000000"/>
-          <w:sz w:val="20"/>
-          <w:szCs w:val="20"/>
-        </w:rPr>
-        <w:t>(</w:t>
-      </w:r>
-      <w:proofErr w:type="gramEnd"/>
-      <w:r>
-        <w:rPr>
-          <w:rFonts w:ascii="Courier New" w:eastAsia="Courier New" w:hAnsi="Courier New" w:cs="Courier New"/>
-          <w:color w:val="000000"/>
-          <w:sz w:val="20"/>
-          <w:szCs w:val="20"/>
-        </w:rPr>
-        <w:t>Species) %&gt;%</w:t>
-      </w:r>
-    </w:p>
-    <w:p>
-      <w:pPr>
-        <w:pBdr>
-          <w:top w:val="none" w:sz="0" w:space="0" w:color="000000"/>
-          <w:left w:val="none" w:sz="0" w:space="0" w:color="000000"/>
-          <w:bottom w:val="none" w:sz="0" w:space="0" w:color="000000"/>
-          <w:right w:val="none" w:sz="0" w:space="0" w:color="000000"/>
-        </w:pBdr>
-        <w:spacing w:line="240" w:lineRule="auto"/>
-        <w:ind w:firstLine="0"/>
-      </w:pPr>
-      <w:r>
-        <w:rPr>
-          <w:rFonts w:ascii="Courier New" w:eastAsia="Courier New" w:hAnsi="Courier New" w:cs="Courier New"/>
-          <w:color w:val="000000"/>
-          <w:sz w:val="20"/>
-          <w:szCs w:val="20"/>
-        </w:rPr>
-        <w:t xml:space="preserve">  </w:t>
-      </w:r>
-      <w:proofErr w:type="gramStart"/>
-      <w:r>
-        <w:rPr>
-          <w:rFonts w:ascii="Courier New" w:eastAsia="Courier New" w:hAnsi="Courier New" w:cs="Courier New"/>
-          <w:color w:val="000000"/>
-          <w:sz w:val="20"/>
-          <w:szCs w:val="20"/>
-        </w:rPr>
-        <w:t>mutate(</w:t>
-      </w:r>
-      <w:proofErr w:type="gramEnd"/>
-      <w:r>
-        <w:rPr>
-          <w:rFonts w:ascii="Courier New" w:eastAsia="Courier New" w:hAnsi="Courier New" w:cs="Courier New"/>
-          <w:color w:val="000000"/>
-          <w:sz w:val="20"/>
-          <w:szCs w:val="20"/>
-        </w:rPr>
-        <w:t xml:space="preserve">Normal = </w:t>
-      </w:r>
-      <w:proofErr w:type="spellStart"/>
-      <w:r>
-        <w:rPr>
-          <w:rFonts w:ascii="Courier New" w:eastAsia="Courier New" w:hAnsi="Courier New" w:cs="Courier New"/>
-          <w:color w:val="000000"/>
-          <w:sz w:val="20"/>
-          <w:szCs w:val="20"/>
-        </w:rPr>
-        <w:t>is_normal</w:t>
-      </w:r>
-      <w:proofErr w:type="spellEnd"/>
-      <w:r>
-        <w:rPr>
-          <w:rFonts w:ascii="Courier New" w:eastAsia="Courier New" w:hAnsi="Courier New" w:cs="Courier New"/>
-          <w:color w:val="000000"/>
-          <w:sz w:val="20"/>
-          <w:szCs w:val="20"/>
-        </w:rPr>
-        <w:t>(</w:t>
-      </w:r>
-      <w:proofErr w:type="spellStart"/>
-      <w:r>
-        <w:rPr>
-          <w:rFonts w:ascii="Courier New" w:eastAsia="Courier New" w:hAnsi="Courier New" w:cs="Courier New"/>
-          <w:color w:val="000000"/>
-          <w:sz w:val="20"/>
-          <w:szCs w:val="20"/>
-        </w:rPr>
-        <w:t>PetalWidth</w:t>
-      </w:r>
-      <w:proofErr w:type="spellEnd"/>
-      <w:r>
-        <w:rPr>
-          <w:rFonts w:ascii="Courier New" w:eastAsia="Courier New" w:hAnsi="Courier New" w:cs="Courier New"/>
-          <w:color w:val="000000"/>
-          <w:sz w:val="20"/>
-          <w:szCs w:val="20"/>
-        </w:rPr>
-        <w:t>)) %&gt;%</w:t>
-      </w:r>
-    </w:p>
-    <w:p>
-      <w:pPr>
-        <w:pBdr>
-          <w:top w:val="none" w:sz="0" w:space="0" w:color="000000"/>
-          <w:left w:val="none" w:sz="0" w:space="0" w:color="000000"/>
-          <w:bottom w:val="none" w:sz="0" w:space="0" w:color="000000"/>
-          <w:right w:val="none" w:sz="0" w:space="0" w:color="000000"/>
-        </w:pBdr>
-        <w:spacing w:line="240" w:lineRule="auto"/>
-        <w:ind w:firstLine="0"/>
-      </w:pPr>
-      <w:r>
-        <w:rPr>
-          <w:rFonts w:ascii="Courier New" w:eastAsia="Courier New" w:hAnsi="Courier New" w:cs="Courier New"/>
-          <w:color w:val="000000"/>
-          <w:sz w:val="20"/>
-          <w:szCs w:val="20"/>
-        </w:rPr>
-        <w:t xml:space="preserve">  </w:t>
-      </w:r>
-      <w:proofErr w:type="gramStart"/>
-      <w:r>
-        <w:rPr>
-          <w:rFonts w:ascii="Courier New" w:eastAsia="Courier New" w:hAnsi="Courier New" w:cs="Courier New"/>
-          <w:color w:val="000000"/>
-          <w:sz w:val="20"/>
-          <w:szCs w:val="20"/>
-        </w:rPr>
-        <w:t>ungroup(</w:t>
-      </w:r>
-      <w:proofErr w:type="gramEnd"/>
-      <w:r>
-        <w:rPr>
-          <w:rFonts w:ascii="Courier New" w:eastAsia="Courier New" w:hAnsi="Courier New" w:cs="Courier New"/>
-          <w:color w:val="000000"/>
-          <w:sz w:val="20"/>
-          <w:szCs w:val="20"/>
-        </w:rPr>
-        <w:t>) %&gt;%</w:t>
-      </w:r>
-    </w:p>
-    <w:p>
-      <w:pPr>
-        <w:pBdr>
-          <w:top w:val="none" w:sz="0" w:space="0" w:color="000000"/>
-          <w:left w:val="none" w:sz="0" w:space="0" w:color="000000"/>
-          <w:bottom w:val="none" w:sz="0" w:space="0" w:color="000000"/>
-          <w:right w:val="none" w:sz="0" w:space="0" w:color="000000"/>
-        </w:pBdr>
-        <w:spacing w:line="240" w:lineRule="auto"/>
-        <w:ind w:firstLine="0"/>
-      </w:pPr>
-      <w:r>
-        <w:rPr>
-          <w:rFonts w:ascii="Courier New" w:eastAsia="Courier New" w:hAnsi="Courier New" w:cs="Courier New"/>
-          <w:color w:val="000000"/>
-          <w:sz w:val="20"/>
-          <w:szCs w:val="20"/>
-        </w:rPr>
-        <w:t xml:space="preserve">  </w:t>
-      </w:r>
-      <w:proofErr w:type="spellStart"/>
-      <w:proofErr w:type="gramStart"/>
-      <w:r>
-        <w:rPr>
-          <w:rFonts w:ascii="Courier New" w:eastAsia="Courier New" w:hAnsi="Courier New" w:cs="Courier New"/>
-          <w:color w:val="000000"/>
-          <w:sz w:val="20"/>
-          <w:szCs w:val="20"/>
-        </w:rPr>
-        <w:t>ggplot</w:t>
-      </w:r>
-      <w:proofErr w:type="spellEnd"/>
-      <w:r>
-        <w:rPr>
-          <w:rFonts w:ascii="Courier New" w:eastAsia="Courier New" w:hAnsi="Courier New" w:cs="Courier New"/>
-          <w:color w:val="000000"/>
-          <w:sz w:val="20"/>
-          <w:szCs w:val="20"/>
-        </w:rPr>
-        <w:t>(</w:t>
-      </w:r>
-      <w:proofErr w:type="spellStart"/>
-      <w:proofErr w:type="gramEnd"/>
-      <w:r>
-        <w:rPr>
-          <w:rFonts w:ascii="Courier New" w:eastAsia="Courier New" w:hAnsi="Courier New" w:cs="Courier New"/>
-          <w:color w:val="000000"/>
-          <w:sz w:val="20"/>
-          <w:szCs w:val="20"/>
-        </w:rPr>
-        <w:t>aes</w:t>
-      </w:r>
-      <w:proofErr w:type="spellEnd"/>
-      <w:r>
-        <w:rPr>
-          <w:rFonts w:ascii="Courier New" w:eastAsia="Courier New" w:hAnsi="Courier New" w:cs="Courier New"/>
-          <w:color w:val="000000"/>
-          <w:sz w:val="20"/>
-          <w:szCs w:val="20"/>
-        </w:rPr>
-        <w:t xml:space="preserve">(Species, </w:t>
-      </w:r>
-      <w:proofErr w:type="spellStart"/>
-      <w:r>
-        <w:rPr>
-          <w:rFonts w:ascii="Courier New" w:eastAsia="Courier New" w:hAnsi="Courier New" w:cs="Courier New"/>
-          <w:color w:val="000000"/>
-          <w:sz w:val="20"/>
-          <w:szCs w:val="20"/>
-        </w:rPr>
-        <w:t>PetalWidth</w:t>
-      </w:r>
-      <w:proofErr w:type="spellEnd"/>
-      <w:r>
-        <w:rPr>
-          <w:rFonts w:ascii="Courier New" w:eastAsia="Courier New" w:hAnsi="Courier New" w:cs="Courier New"/>
-          <w:color w:val="000000"/>
-          <w:sz w:val="20"/>
-          <w:szCs w:val="20"/>
-        </w:rPr>
-        <w:t>, fill = Normal)) +</w:t>
-      </w:r>
-    </w:p>
-    <w:p>
-      <w:pPr>
-        <w:pBdr>
-          <w:top w:val="none" w:sz="0" w:space="0" w:color="000000"/>
-          <w:left w:val="none" w:sz="0" w:space="0" w:color="000000"/>
-          <w:bottom w:val="none" w:sz="0" w:space="0" w:color="000000"/>
-          <w:right w:val="none" w:sz="0" w:space="0" w:color="000000"/>
-        </w:pBdr>
-        <w:spacing w:line="240" w:lineRule="auto"/>
-        <w:ind w:firstLine="0"/>
-      </w:pPr>
-      <w:r>
-        <w:rPr>
-          <w:rFonts w:ascii="Courier New" w:eastAsia="Courier New" w:hAnsi="Courier New" w:cs="Courier New"/>
-          <w:color w:val="000000"/>
-          <w:sz w:val="20"/>
-          <w:szCs w:val="20"/>
-        </w:rPr>
-        <w:t xml:space="preserve">  </w:t>
-      </w:r>
-      <w:proofErr w:type="spellStart"/>
-      <w:r>
-        <w:rPr>
-          <w:rFonts w:ascii="Courier New" w:eastAsia="Courier New" w:hAnsi="Courier New" w:cs="Courier New"/>
-          <w:color w:val="000000"/>
-          <w:sz w:val="20"/>
-          <w:szCs w:val="20"/>
-        </w:rPr>
-        <w:t>geom_</w:t>
-      </w:r>
-      <w:proofErr w:type="gramStart"/>
-      <w:r>
-        <w:rPr>
-          <w:rFonts w:ascii="Courier New" w:eastAsia="Courier New" w:hAnsi="Courier New" w:cs="Courier New"/>
-          <w:color w:val="000000"/>
-          <w:sz w:val="20"/>
-          <w:szCs w:val="20"/>
-        </w:rPr>
-        <w:t>boxplot</w:t>
-      </w:r>
-      <w:proofErr w:type="spellEnd"/>
-      <w:r>
-        <w:rPr>
-          <w:rFonts w:ascii="Courier New" w:eastAsia="Courier New" w:hAnsi="Courier New" w:cs="Courier New"/>
-          <w:color w:val="000000"/>
-          <w:sz w:val="20"/>
-          <w:szCs w:val="20"/>
-        </w:rPr>
-        <w:t>(</w:t>
-      </w:r>
-      <w:proofErr w:type="gramEnd"/>
-      <w:r>
-        <w:rPr>
-          <w:rFonts w:ascii="Courier New" w:eastAsia="Courier New" w:hAnsi="Courier New" w:cs="Courier New"/>
-          <w:color w:val="000000"/>
-          <w:sz w:val="20"/>
-          <w:szCs w:val="20"/>
-        </w:rPr>
-        <w:t>) +</w:t>
-      </w:r>
-    </w:p>
-    <w:p>
-      <w:pPr>
-        <w:pBdr>
-          <w:top w:val="none" w:sz="0" w:space="0" w:color="000000"/>
-          <w:left w:val="none" w:sz="0" w:space="0" w:color="000000"/>
-          <w:bottom w:val="none" w:sz="0" w:space="0" w:color="000000"/>
-          <w:right w:val="none" w:sz="0" w:space="0" w:color="000000"/>
-        </w:pBdr>
-        <w:spacing w:line="240" w:lineRule="auto"/>
-        <w:ind w:firstLine="0"/>
-      </w:pPr>
-      <w:r>
-        <w:rPr>
-          <w:rFonts w:ascii="Courier New" w:eastAsia="Courier New" w:hAnsi="Courier New" w:cs="Courier New"/>
-          <w:color w:val="000000"/>
-          <w:sz w:val="20"/>
-          <w:szCs w:val="20"/>
-        </w:rPr>
-        <w:t xml:space="preserve">  </w:t>
-      </w:r>
-      <w:proofErr w:type="spellStart"/>
-      <w:r>
-        <w:rPr>
-          <w:rFonts w:ascii="Courier New" w:eastAsia="Courier New" w:hAnsi="Courier New" w:cs="Courier New"/>
-          <w:color w:val="000000"/>
-          <w:sz w:val="20"/>
-          <w:szCs w:val="20"/>
-        </w:rPr>
-        <w:t>scale_fill_yes_no_</w:t>
-      </w:r>
-      <w:proofErr w:type="gramStart"/>
-      <w:r>
-        <w:rPr>
-          <w:rFonts w:ascii="Courier New" w:eastAsia="Courier New" w:hAnsi="Courier New" w:cs="Courier New"/>
-          <w:color w:val="000000"/>
-          <w:sz w:val="20"/>
-          <w:szCs w:val="20"/>
-        </w:rPr>
-        <w:t>na</w:t>
-      </w:r>
-      <w:proofErr w:type="spellEnd"/>
-      <w:r>
-        <w:rPr>
-          <w:rFonts w:ascii="Courier New" w:eastAsia="Courier New" w:hAnsi="Courier New" w:cs="Courier New"/>
-          <w:color w:val="000000"/>
-          <w:sz w:val="20"/>
-          <w:szCs w:val="20"/>
-        </w:rPr>
-        <w:t>(</w:t>
-      </w:r>
-      <w:proofErr w:type="gramEnd"/>
-      <w:r>
-        <w:rPr>
-          <w:rFonts w:ascii="Courier New" w:eastAsia="Courier New" w:hAnsi="Courier New" w:cs="Courier New"/>
-          <w:color w:val="000000"/>
-          <w:sz w:val="20"/>
-          <w:szCs w:val="20"/>
-        </w:rPr>
-        <w:t>) +</w:t>
-      </w:r>
-    </w:p>
-    <w:p>
-      <w:pPr>
-        <w:pBdr>
-          <w:top w:val="none" w:sz="0" w:space="0" w:color="000000"/>
-          <w:left w:val="none" w:sz="0" w:space="0" w:color="000000"/>
-          <w:bottom w:val="none" w:sz="0" w:space="0" w:color="000000"/>
-          <w:right w:val="none" w:sz="0" w:space="0" w:color="000000"/>
-        </w:pBdr>
-        <w:spacing w:line="240" w:lineRule="auto"/>
-        <w:ind w:firstLine="0"/>
-      </w:pPr>
-      <w:r>
-        <w:rPr>
-          <w:rFonts w:ascii="Courier New" w:eastAsia="Courier New" w:hAnsi="Courier New" w:cs="Courier New"/>
-          <w:color w:val="000000"/>
-          <w:sz w:val="20"/>
-          <w:szCs w:val="20"/>
-        </w:rPr>
-        <w:t xml:space="preserve">  </w:t>
-      </w:r>
-      <w:proofErr w:type="gramStart"/>
-      <w:r>
-        <w:rPr>
-          <w:rFonts w:ascii="Courier New" w:eastAsia="Courier New" w:hAnsi="Courier New" w:cs="Courier New"/>
-          <w:color w:val="000000"/>
-          <w:sz w:val="20"/>
-          <w:szCs w:val="20"/>
-        </w:rPr>
-        <w:t>theme(</w:t>
-      </w:r>
-      <w:proofErr w:type="spellStart"/>
-      <w:proofErr w:type="gramEnd"/>
-      <w:r>
-        <w:rPr>
-          <w:rFonts w:ascii="Courier New" w:eastAsia="Courier New" w:hAnsi="Courier New" w:cs="Courier New"/>
-          <w:color w:val="000000"/>
-          <w:sz w:val="20"/>
-          <w:szCs w:val="20"/>
-        </w:rPr>
-        <w:t>axis.text.x</w:t>
-      </w:r>
-      <w:proofErr w:type="spellEnd"/>
-      <w:r>
-        <w:rPr>
-          <w:rFonts w:ascii="Courier New" w:eastAsia="Courier New" w:hAnsi="Courier New" w:cs="Courier New"/>
-          <w:color w:val="000000"/>
-          <w:sz w:val="20"/>
-          <w:szCs w:val="20"/>
-        </w:rPr>
-        <w:t xml:space="preserve"> = </w:t>
-      </w:r>
-      <w:proofErr w:type="spellStart"/>
-      <w:r>
-        <w:rPr>
-          <w:rFonts w:ascii="Courier New" w:eastAsia="Courier New" w:hAnsi="Courier New" w:cs="Courier New"/>
-          <w:color w:val="000000"/>
-          <w:sz w:val="20"/>
-          <w:szCs w:val="20"/>
-        </w:rPr>
-        <w:t>styles$mono</w:t>
-      </w:r>
-      <w:proofErr w:type="spellEnd"/>
-      <w:r>
-        <w:rPr>
-          <w:rFonts w:ascii="Courier New" w:eastAsia="Courier New" w:hAnsi="Courier New" w:cs="Courier New"/>
-          <w:color w:val="000000"/>
-          <w:sz w:val="20"/>
-          <w:szCs w:val="20"/>
-        </w:rPr>
-        <w:t>) -&gt; fig</w:t>
-      </w:r>
-    </w:p>
-    <w:p>
-      <w:pPr>
-        <w:pBdr>
-          <w:top w:val="none" w:sz="0" w:space="0" w:color="000000"/>
-          <w:left w:val="none" w:sz="0" w:space="0" w:color="000000"/>
-          <w:bottom w:val="none" w:sz="0" w:space="0" w:color="000000"/>
-          <w:right w:val="none" w:sz="0" w:space="0" w:color="000000"/>
-        </w:pBdr>
-        <w:spacing w:line="240" w:lineRule="auto"/>
-        <w:ind w:firstLine="0"/>
-      </w:pPr>
-      <w:proofErr w:type="spellStart"/>
-      <w:r>
-        <w:rPr>
-          <w:rFonts w:ascii="Courier New" w:eastAsia="Courier New" w:hAnsi="Courier New" w:cs="Courier New"/>
-          <w:color w:val="000000"/>
-          <w:sz w:val="20"/>
-          <w:szCs w:val="20"/>
-        </w:rPr>
-        <w:t>note_</w:t>
-      </w:r>
-      <w:proofErr w:type="gramStart"/>
-      <w:r>
-        <w:rPr>
-          <w:rFonts w:ascii="Courier New" w:eastAsia="Courier New" w:hAnsi="Courier New" w:cs="Courier New"/>
-          <w:color w:val="000000"/>
-          <w:sz w:val="20"/>
-          <w:szCs w:val="20"/>
-        </w:rPr>
-        <w:t>that</w:t>
-      </w:r>
-      <w:proofErr w:type="spellEnd"/>
-      <w:r>
-        <w:rPr>
-          <w:rFonts w:ascii="Courier New" w:eastAsia="Courier New" w:hAnsi="Courier New" w:cs="Courier New"/>
-          <w:color w:val="000000"/>
-          <w:sz w:val="20"/>
-          <w:szCs w:val="20"/>
-        </w:rPr>
-        <w:t>(</w:t>
-      </w:r>
-      <w:proofErr w:type="gramEnd"/>
-      <w:r>
-        <w:rPr>
-          <w:rFonts w:ascii="Courier New" w:eastAsia="Courier New" w:hAnsi="Courier New" w:cs="Courier New"/>
-          <w:color w:val="000000"/>
-          <w:sz w:val="20"/>
-          <w:szCs w:val="20"/>
-        </w:rPr>
-        <w:t>"Outliers were observed.") %&gt;%</w:t>
-      </w:r>
-    </w:p>
-    <w:p>
-      <w:pPr>
-        <w:pBdr>
-          <w:top w:val="none" w:sz="0" w:space="0" w:color="000000"/>
-          <w:left w:val="none" w:sz="0" w:space="0" w:color="000000"/>
-          <w:bottom w:val="none" w:sz="0" w:space="0" w:color="000000"/>
-          <w:right w:val="none" w:sz="0" w:space="0" w:color="000000"/>
-        </w:pBdr>
-        <w:spacing w:line="240" w:lineRule="auto"/>
-        <w:ind w:firstLine="0"/>
-      </w:pPr>
-      <w:r>
-        <w:rPr>
-          <w:rFonts w:ascii="Courier New" w:eastAsia="Courier New" w:hAnsi="Courier New" w:cs="Courier New"/>
-          <w:color w:val="000000"/>
-          <w:sz w:val="20"/>
-          <w:szCs w:val="20"/>
-        </w:rPr>
-        <w:t xml:space="preserve">  </w:t>
-      </w:r>
-      <w:proofErr w:type="spellStart"/>
-      <w:r>
-        <w:rPr>
-          <w:rFonts w:ascii="Courier New" w:eastAsia="Courier New" w:hAnsi="Courier New" w:cs="Courier New"/>
-          <w:color w:val="000000"/>
-          <w:sz w:val="20"/>
-          <w:szCs w:val="20"/>
-        </w:rPr>
-        <w:t>note_</w:t>
-      </w:r>
-      <w:proofErr w:type="gramStart"/>
-      <w:r>
-        <w:rPr>
-          <w:rFonts w:ascii="Courier New" w:eastAsia="Courier New" w:hAnsi="Courier New" w:cs="Courier New"/>
-          <w:color w:val="000000"/>
-          <w:sz w:val="20"/>
-          <w:szCs w:val="20"/>
-        </w:rPr>
-        <w:t>normal</w:t>
-      </w:r>
-      <w:proofErr w:type="spellEnd"/>
-      <w:r>
-        <w:rPr>
-          <w:rFonts w:ascii="Courier New" w:eastAsia="Courier New" w:hAnsi="Courier New" w:cs="Courier New"/>
-          <w:color w:val="000000"/>
-          <w:sz w:val="20"/>
-          <w:szCs w:val="20"/>
-        </w:rPr>
-        <w:t>(</w:t>
-      </w:r>
-      <w:proofErr w:type="gramEnd"/>
-      <w:r>
-        <w:rPr>
-          <w:rFonts w:ascii="Courier New" w:eastAsia="Courier New" w:hAnsi="Courier New" w:cs="Courier New"/>
-          <w:color w:val="000000"/>
-          <w:sz w:val="20"/>
-          <w:szCs w:val="20"/>
-        </w:rPr>
-        <w:t>) %&gt;%</w:t>
-      </w:r>
-    </w:p>
-    <w:p>
-      <w:pPr>
-        <w:pBdr>
-          <w:top w:val="none" w:sz="0" w:space="0" w:color="000000"/>
-          <w:left w:val="none" w:sz="0" w:space="0" w:color="000000"/>
-          <w:bottom w:val="none" w:sz="0" w:space="0" w:color="000000"/>
-          <w:right w:val="none" w:sz="0" w:space="0" w:color="000000"/>
-        </w:pBdr>
-        <w:spacing w:line="240" w:lineRule="auto"/>
-        <w:ind w:firstLine="0"/>
-      </w:pPr>
-      <w:r>
-        <w:rPr>
-          <w:rFonts w:ascii="Courier New" w:eastAsia="Courier New" w:hAnsi="Courier New" w:cs="Courier New"/>
-          <w:color w:val="000000"/>
-          <w:sz w:val="20"/>
-          <w:szCs w:val="20"/>
-        </w:rPr>
-        <w:t xml:space="preserve">  </w:t>
-      </w:r>
-      <w:proofErr w:type="spellStart"/>
-      <w:r>
-        <w:rPr>
-          <w:rFonts w:ascii="Courier New" w:eastAsia="Courier New" w:hAnsi="Courier New" w:cs="Courier New"/>
-          <w:color w:val="000000"/>
-          <w:sz w:val="20"/>
-          <w:szCs w:val="20"/>
-        </w:rPr>
-        <w:t>note_</w:t>
-      </w:r>
-      <w:proofErr w:type="gramStart"/>
-      <w:r>
-        <w:rPr>
-          <w:rFonts w:ascii="Courier New" w:eastAsia="Courier New" w:hAnsi="Courier New" w:cs="Courier New"/>
-          <w:color w:val="000000"/>
-          <w:sz w:val="20"/>
-          <w:szCs w:val="20"/>
-        </w:rPr>
-        <w:t>intro</w:t>
-      </w:r>
-      <w:proofErr w:type="spellEnd"/>
-      <w:r>
-        <w:rPr>
-          <w:rFonts w:ascii="Courier New" w:eastAsia="Courier New" w:hAnsi="Courier New" w:cs="Courier New"/>
-          <w:color w:val="000000"/>
-          <w:sz w:val="20"/>
-          <w:szCs w:val="20"/>
-        </w:rPr>
-        <w:t>(</w:t>
-      </w:r>
-      <w:proofErr w:type="gramEnd"/>
-      <w:r>
-        <w:rPr>
-          <w:rFonts w:ascii="Courier New" w:eastAsia="Courier New" w:hAnsi="Courier New" w:cs="Courier New"/>
-          <w:color w:val="000000"/>
-          <w:sz w:val="20"/>
-          <w:szCs w:val="20"/>
-        </w:rPr>
-        <w:t>) -&gt; notes</w:t>
-      </w:r>
-    </w:p>
-    <w:p>
-      <w:pPr>
-        <w:pBdr>
-          <w:top w:val="none" w:sz="0" w:space="0" w:color="000000"/>
-          <w:left w:val="none" w:sz="0" w:space="0" w:color="000000"/>
-          <w:bottom w:val="none" w:sz="0" w:space="0" w:color="000000"/>
-          <w:right w:val="none" w:sz="0" w:space="0" w:color="000000"/>
-        </w:pBdr>
-        <w:spacing w:line="240" w:lineRule="auto"/>
-        <w:ind w:firstLine="0"/>
-      </w:pPr>
-      <w:proofErr w:type="spellStart"/>
-      <w:r>
-        <w:rPr>
-          <w:rFonts w:ascii="Courier New" w:eastAsia="Courier New" w:hAnsi="Courier New" w:cs="Courier New"/>
-          <w:color w:val="000000"/>
-          <w:sz w:val="20"/>
-          <w:szCs w:val="20"/>
-        </w:rPr>
-        <w:t>add_</w:t>
-      </w:r>
-      <w:proofErr w:type="gramStart"/>
-      <w:r>
-        <w:rPr>
-          <w:rFonts w:ascii="Courier New" w:eastAsia="Courier New" w:hAnsi="Courier New" w:cs="Courier New"/>
-          <w:color w:val="000000"/>
-          <w:sz w:val="20"/>
-          <w:szCs w:val="20"/>
-        </w:rPr>
-        <w:t>figure</w:t>
-      </w:r>
-      <w:proofErr w:type="spellEnd"/>
-      <w:r>
-        <w:rPr>
-          <w:rFonts w:ascii="Courier New" w:eastAsia="Courier New" w:hAnsi="Courier New" w:cs="Courier New"/>
-          <w:color w:val="000000"/>
-          <w:sz w:val="20"/>
-          <w:szCs w:val="20"/>
-        </w:rPr>
-        <w:t>(</w:t>
-      </w:r>
-      <w:proofErr w:type="gramEnd"/>
-      <w:r>
-        <w:rPr>
-          <w:rFonts w:ascii="Courier New" w:eastAsia="Courier New" w:hAnsi="Courier New" w:cs="Courier New"/>
-          <w:color w:val="000000"/>
-          <w:sz w:val="20"/>
-          <w:szCs w:val="20"/>
-        </w:rPr>
-        <w:t>fig, "</w:t>
-      </w:r>
-      <w:proofErr w:type="spellStart"/>
-      <w:r>
-        <w:rPr>
-          <w:rFonts w:ascii="Courier New" w:eastAsia="Courier New" w:hAnsi="Courier New" w:cs="Courier New"/>
-          <w:color w:val="000000"/>
-          <w:sz w:val="20"/>
-          <w:szCs w:val="20"/>
-        </w:rPr>
-        <w:t>fBoxplotPetalWidthBySpecies</w:t>
-      </w:r>
-      <w:proofErr w:type="spellEnd"/>
-      <w:r>
-        <w:rPr>
-          <w:rFonts w:ascii="Courier New" w:eastAsia="Courier New" w:hAnsi="Courier New" w:cs="Courier New"/>
-          <w:color w:val="000000"/>
-          <w:sz w:val="20"/>
-          <w:szCs w:val="20"/>
-        </w:rPr>
-        <w:t>", title, styles,</w:t>
+        <w:t xml:space="preserve">  group_by(Species) %&gt;%</w:t>
+      </w:r>
+    </w:p>
+    <w:p>
+      <w:pPr>
+        <w:pBdr>
+          <w:top w:val="none" w:sz="0" w:space="0" w:color="000000"/>
+          <w:left w:val="none" w:sz="0" w:space="0" w:color="000000"/>
+          <w:bottom w:val="none" w:sz="0" w:space="0" w:color="000000"/>
+          <w:right w:val="none" w:sz="0" w:space="0" w:color="000000"/>
+        </w:pBdr>
+        <w:spacing w:line="240" w:lineRule="auto"/>
+        <w:ind w:firstLine="0"/>
+      </w:pPr>
+      <w:r>
+        <w:rPr>
+          <w:rFonts w:ascii="Courier New" w:eastAsia="Courier New" w:hAnsi="Courier New" w:cs="Courier New"/>
+          <w:color w:val="000000"/>
+          <w:sz w:val="20"/>
+          <w:szCs w:val="20"/>
+        </w:rPr>
+        <w:t xml:space="preserve">  mutate(Normal = is_normal(PetalWidth)) %&gt;%</w:t>
+      </w:r>
+    </w:p>
+    <w:p>
+      <w:pPr>
+        <w:pBdr>
+          <w:top w:val="none" w:sz="0" w:space="0" w:color="000000"/>
+          <w:left w:val="none" w:sz="0" w:space="0" w:color="000000"/>
+          <w:bottom w:val="none" w:sz="0" w:space="0" w:color="000000"/>
+          <w:right w:val="none" w:sz="0" w:space="0" w:color="000000"/>
+        </w:pBdr>
+        <w:spacing w:line="240" w:lineRule="auto"/>
+        <w:ind w:firstLine="0"/>
+      </w:pPr>
+      <w:r>
+        <w:rPr>
+          <w:rFonts w:ascii="Courier New" w:eastAsia="Courier New" w:hAnsi="Courier New" w:cs="Courier New"/>
+          <w:color w:val="000000"/>
+          <w:sz w:val="20"/>
+          <w:szCs w:val="20"/>
+        </w:rPr>
+        <w:t xml:space="preserve">  ungroup() %&gt;%</w:t>
+      </w:r>
+    </w:p>
+    <w:p>
+      <w:pPr>
+        <w:pBdr>
+          <w:top w:val="none" w:sz="0" w:space="0" w:color="000000"/>
+          <w:left w:val="none" w:sz="0" w:space="0" w:color="000000"/>
+          <w:bottom w:val="none" w:sz="0" w:space="0" w:color="000000"/>
+          <w:right w:val="none" w:sz="0" w:space="0" w:color="000000"/>
+        </w:pBdr>
+        <w:spacing w:line="240" w:lineRule="auto"/>
+        <w:ind w:firstLine="0"/>
+      </w:pPr>
+      <w:r>
+        <w:rPr>
+          <w:rFonts w:ascii="Courier New" w:eastAsia="Courier New" w:hAnsi="Courier New" w:cs="Courier New"/>
+          <w:color w:val="000000"/>
+          <w:sz w:val="20"/>
+          <w:szCs w:val="20"/>
+        </w:rPr>
+        <w:t xml:space="preserve">  ggplot(aes(Species, PetalWidth, fill = Normal)) +</w:t>
+      </w:r>
+    </w:p>
+    <w:p>
+      <w:pPr>
+        <w:pBdr>
+          <w:top w:val="none" w:sz="0" w:space="0" w:color="000000"/>
+          <w:left w:val="none" w:sz="0" w:space="0" w:color="000000"/>
+          <w:bottom w:val="none" w:sz="0" w:space="0" w:color="000000"/>
+          <w:right w:val="none" w:sz="0" w:space="0" w:color="000000"/>
+        </w:pBdr>
+        <w:spacing w:line="240" w:lineRule="auto"/>
+        <w:ind w:firstLine="0"/>
+      </w:pPr>
+      <w:r>
+        <w:rPr>
+          <w:rFonts w:ascii="Courier New" w:eastAsia="Courier New" w:hAnsi="Courier New" w:cs="Courier New"/>
+          <w:color w:val="000000"/>
+          <w:sz w:val="20"/>
+          <w:szCs w:val="20"/>
+        </w:rPr>
+        <w:t xml:space="preserve">  geom_boxplot() +</w:t>
+      </w:r>
+    </w:p>
+    <w:p>
+      <w:pPr>
+        <w:pBdr>
+          <w:top w:val="none" w:sz="0" w:space="0" w:color="000000"/>
+          <w:left w:val="none" w:sz="0" w:space="0" w:color="000000"/>
+          <w:bottom w:val="none" w:sz="0" w:space="0" w:color="000000"/>
+          <w:right w:val="none" w:sz="0" w:space="0" w:color="000000"/>
+        </w:pBdr>
+        <w:spacing w:line="240" w:lineRule="auto"/>
+        <w:ind w:firstLine="0"/>
+      </w:pPr>
+      <w:r>
+        <w:rPr>
+          <w:rFonts w:ascii="Courier New" w:eastAsia="Courier New" w:hAnsi="Courier New" w:cs="Courier New"/>
+          <w:color w:val="000000"/>
+          <w:sz w:val="20"/>
+          <w:szCs w:val="20"/>
+        </w:rPr>
+        <w:t xml:space="preserve">  scale_fill_yes_no_na() +</w:t>
+      </w:r>
+    </w:p>
+    <w:p>
+      <w:pPr>
+        <w:pBdr>
+          <w:top w:val="none" w:sz="0" w:space="0" w:color="000000"/>
+          <w:left w:val="none" w:sz="0" w:space="0" w:color="000000"/>
+          <w:bottom w:val="none" w:sz="0" w:space="0" w:color="000000"/>
+          <w:right w:val="none" w:sz="0" w:space="0" w:color="000000"/>
+        </w:pBdr>
+        <w:spacing w:line="240" w:lineRule="auto"/>
+        <w:ind w:firstLine="0"/>
+      </w:pPr>
+      <w:r>
+        <w:rPr>
+          <w:rFonts w:ascii="Courier New" w:eastAsia="Courier New" w:hAnsi="Courier New" w:cs="Courier New"/>
+          <w:color w:val="000000"/>
+          <w:sz w:val="20"/>
+          <w:szCs w:val="20"/>
+        </w:rPr>
+        <w:t xml:space="preserve">  theme(axis.text.x = styles$mono) -&gt; fig</w:t>
+      </w:r>
+    </w:p>
+    <w:p>
+      <w:pPr>
+        <w:pBdr>
+          <w:top w:val="none" w:sz="0" w:space="0" w:color="000000"/>
+          <w:left w:val="none" w:sz="0" w:space="0" w:color="000000"/>
+          <w:bottom w:val="none" w:sz="0" w:space="0" w:color="000000"/>
+          <w:right w:val="none" w:sz="0" w:space="0" w:color="000000"/>
+        </w:pBdr>
+        <w:spacing w:line="240" w:lineRule="auto"/>
+        <w:ind w:firstLine="0"/>
+      </w:pPr>
+      <w:r>
+        <w:rPr>
+          <w:rFonts w:ascii="Courier New" w:eastAsia="Courier New" w:hAnsi="Courier New" w:cs="Courier New"/>
+          <w:color w:val="000000"/>
+          <w:sz w:val="20"/>
+          <w:szCs w:val="20"/>
+        </w:rPr>
+        <w:t>note_that("Outliers were observed.") %&gt;%</w:t>
+      </w:r>
+    </w:p>
+    <w:p>
+      <w:pPr>
+        <w:pBdr>
+          <w:top w:val="none" w:sz="0" w:space="0" w:color="000000"/>
+          <w:left w:val="none" w:sz="0" w:space="0" w:color="000000"/>
+          <w:bottom w:val="none" w:sz="0" w:space="0" w:color="000000"/>
+          <w:right w:val="none" w:sz="0" w:space="0" w:color="000000"/>
+        </w:pBdr>
+        <w:spacing w:line="240" w:lineRule="auto"/>
+        <w:ind w:firstLine="0"/>
+      </w:pPr>
+      <w:r>
+        <w:rPr>
+          <w:rFonts w:ascii="Courier New" w:eastAsia="Courier New" w:hAnsi="Courier New" w:cs="Courier New"/>
+          <w:color w:val="000000"/>
+          <w:sz w:val="20"/>
+          <w:szCs w:val="20"/>
+        </w:rPr>
+        <w:t xml:space="preserve">  note_normal() %&gt;%</w:t>
+      </w:r>
+    </w:p>
+    <w:p>
+      <w:pPr>
+        <w:pBdr>
+          <w:top w:val="none" w:sz="0" w:space="0" w:color="000000"/>
+          <w:left w:val="none" w:sz="0" w:space="0" w:color="000000"/>
+          <w:bottom w:val="none" w:sz="0" w:space="0" w:color="000000"/>
+          <w:right w:val="none" w:sz="0" w:space="0" w:color="000000"/>
+        </w:pBdr>
+        <w:spacing w:line="240" w:lineRule="auto"/>
+        <w:ind w:firstLine="0"/>
+      </w:pPr>
+      <w:r>
+        <w:rPr>
+          <w:rFonts w:ascii="Courier New" w:eastAsia="Courier New" w:hAnsi="Courier New" w:cs="Courier New"/>
+          <w:color w:val="000000"/>
+          <w:sz w:val="20"/>
+          <w:szCs w:val="20"/>
+        </w:rPr>
+        <w:t xml:space="preserve">  note_intro() -&gt; notes</w:t>
+      </w:r>
+    </w:p>
+    <w:p>
+      <w:pPr>
+        <w:pBdr>
+          <w:top w:val="none" w:sz="0" w:space="0" w:color="000000"/>
+          <w:left w:val="none" w:sz="0" w:space="0" w:color="000000"/>
+          <w:bottom w:val="none" w:sz="0" w:space="0" w:color="000000"/>
+          <w:right w:val="none" w:sz="0" w:space="0" w:color="000000"/>
+        </w:pBdr>
+        <w:spacing w:line="240" w:lineRule="auto"/>
+        <w:ind w:firstLine="0"/>
+      </w:pPr>
+      <w:r>
+        <w:rPr>
+          <w:rFonts w:ascii="Courier New" w:eastAsia="Courier New" w:hAnsi="Courier New" w:cs="Courier New"/>
+          <w:color w:val="000000"/>
+          <w:sz w:val="20"/>
+          <w:szCs w:val="20"/>
+        </w:rPr>
+        <w:t>add_figure(fig, "fBoxplotPetalWidthBySpecies", title, styles,</w:t>
       </w:r>
     </w:p>
     <w:p>
@@ -5538,45 +3929,14 @@
         <w:spacing w:line="240" w:lineRule="auto"/>
         <w:ind w:firstLine="0"/>
       </w:pPr>
-      <w:proofErr w:type="spellStart"/>
-      <w:r>
-        <w:rPr>
-          <w:rFonts w:ascii="Courier New" w:eastAsia="Courier New" w:hAnsi="Courier New" w:cs="Courier New"/>
-          <w:color w:val="000000"/>
-          <w:sz w:val="20"/>
-          <w:szCs w:val="20"/>
-        </w:rPr>
-        <w:t>apa_</w:t>
-      </w:r>
-      <w:proofErr w:type="gramStart"/>
-      <w:r>
-        <w:rPr>
-          <w:rFonts w:ascii="Courier New" w:eastAsia="Courier New" w:hAnsi="Courier New" w:cs="Courier New"/>
-          <w:color w:val="000000"/>
-          <w:sz w:val="20"/>
-          <w:szCs w:val="20"/>
-        </w:rPr>
-        <w:t>docx</w:t>
-      </w:r>
-      <w:proofErr w:type="spellEnd"/>
-      <w:r>
-        <w:rPr>
-          <w:rFonts w:ascii="Courier New" w:eastAsia="Courier New" w:hAnsi="Courier New" w:cs="Courier New"/>
-          <w:color w:val="000000"/>
-          <w:sz w:val="20"/>
-          <w:szCs w:val="20"/>
-        </w:rPr>
-        <w:t>(</w:t>
-      </w:r>
-      <w:proofErr w:type="gramEnd"/>
-      <w:r>
-        <w:rPr>
-          <w:rFonts w:ascii="Courier New" w:eastAsia="Courier New" w:hAnsi="Courier New" w:cs="Courier New"/>
-          <w:color w:val="000000"/>
-          <w:sz w:val="20"/>
-          <w:szCs w:val="20"/>
-        </w:rPr>
-        <w:t>here = function() {})</w:t>
+      <w:r>
+        <w:rPr>
+          <w:rFonts w:ascii="Courier New" w:eastAsia="Courier New" w:hAnsi="Courier New" w:cs="Courier New"/>
+          <w:color w:val="000000"/>
+          <w:sz w:val="20"/>
+          <w:szCs w:val="20"/>
+        </w:rPr>
+        <w:t>apa_docx(here = function() {})</w:t>
       </w:r>
     </w:p>
     <w:p>
@@ -6893,6 +5253,35 @@
       <w:color w:val="808080"/>
     </w:rPr>
   </w:style>
+  <w:style w:type="paragraph" w:styleId="Caption">
+    <w:name w:val="caption"/>
+    <w:basedOn w:val="Normal"/>
+    <w:next w:val="Normal"/>
+    <w:uiPriority w:val="35"/>
+    <w:unhideWhenUsed/>
+    <w:qFormat/>
+    <w:rsid w:val="00B81CE2"/>
+    <w:pPr>
+      <w:keepNext/>
+      <w:keepLines/>
+      <w:ind w:firstLine="0"/>
+    </w:pPr>
+    <w:rPr>
+      <w:b/>
+      <w:iCs/>
+      <w:szCs w:val="18"/>
+    </w:rPr>
+  </w:style>
+  <w:style w:type="paragraph" w:styleId="ListParagraph">
+    <w:name w:val="List Paragraph"/>
+    <w:basedOn w:val="Normal"/>
+    <w:uiPriority w:val="34"/>
+    <w:qFormat/>
+    <w:rsid w:val="006036E4"/>
+    <w:pPr>
+      <w:ind w:left="720"/>
+    </w:pPr>
+  </w:style>
 </w:styles>
 </file>
 
@@ -7062,6 +5451,7 @@
     <w:rsid w:val="005F2F56"/>
     <w:rsid w:val="006B0FD4"/>
     <w:rsid w:val="008539DF"/>
+    <w:rsid w:val="00AF55F4"/>
     <w:rsid w:val="00E3349F"/>
   </w:rsids>
   <m:mathPr>

</xml_diff>